<commit_message>
Made a number of changes, including rewording Cyber Threat Information, TAXII Data Feed; Fixing typos; updated the title to draft 2; modified section 4.2.5 to close tracker #1. Closes #1.
</commit_message>
<xml_diff>
--- a/TAXII_Services_Specification.docx
+++ b/TAXII_Services_Specification.docx
@@ -46,7 +46,6 @@
                 <w:dataBinding w:prefixMappings="xmlns:ns0='http://schemas.openxmlformats.org/officeDocument/2006/extended-properties'" w:xpath="/ns0:Properties[1]/ns0:Company[1]" w:storeItemID="{6668398D-A668-4E3E-A5EB-62B293D839F1}"/>
                 <w:text/>
               </w:sdtPr>
-              <w:sdtEndPr/>
               <w:sdtContent>
                 <w:tc>
                   <w:tcPr>
@@ -108,7 +107,6 @@
                     <w:dataBinding w:prefixMappings="xmlns:ns0='http://schemas.openxmlformats.org/package/2006/metadata/core-properties' xmlns:ns1='http://purl.org/dc/elements/1.1/'" w:xpath="/ns0:coreProperties[1]/ns1:title[1]" w:storeItemID="{6C3C8BC8-F283-45AE-878A-BAB7291924A1}"/>
                     <w:text/>
                   </w:sdtPr>
-                  <w:sdtEndPr/>
                   <w:sdtContent>
                     <w:r>
                       <w:rPr>
@@ -140,7 +138,6 @@
                 <w:dataBinding w:prefixMappings="xmlns:ns0='http://schemas.openxmlformats.org/package/2006/metadata/core-properties' xmlns:ns1='http://purl.org/dc/elements/1.1/'" w:xpath="/ns0:coreProperties[1]/ns1:subject[1]" w:storeItemID="{6C3C8BC8-F283-45AE-878A-BAB7291924A1}"/>
                 <w:text/>
               </w:sdtPr>
-              <w:sdtEndPr/>
               <w:sdtContent>
                 <w:tc>
                   <w:tcPr>
@@ -166,7 +163,7 @@
                         <w:sz w:val="44"/>
                         <w:szCs w:val="44"/>
                       </w:rPr>
-                      <w:t>Version 1.0 (draft)</w:t>
+                      <w:t>Version 1.0 (draft 2)</w:t>
                     </w:r>
                   </w:p>
                 </w:tc>
@@ -207,7 +204,6 @@
                 <w:dataBinding w:prefixMappings="xmlns:ns0='http://schemas.openxmlformats.org/package/2006/metadata/core-properties' xmlns:ns1='http://purl.org/dc/elements/1.1/'" w:xpath="/ns0:coreProperties[1]/ns1:creator[1]" w:storeItemID="{6C3C8BC8-F283-45AE-878A-BAB7291924A1}"/>
                 <w:text/>
               </w:sdtPr>
-              <w:sdtEndPr/>
               <w:sdtContent>
                 <w:tc>
                   <w:tcPr>
@@ -305,7 +301,6 @@
                 <w:dataBinding w:prefixMappings="xmlns:ns0='http://schemas.microsoft.com/office/2006/coverPageProps'" w:xpath="/ns0:CoverPageProperties[1]/ns0:Abstract[1]" w:storeItemID="{55AF091B-3C7A-41E3-B477-F2FDAA23CFDA}"/>
                 <w:text/>
               </w:sdtPr>
-              <w:sdtEndPr/>
               <w:sdtContent>
                 <w:tc>
                   <w:tcPr>
@@ -316,15 +311,7 @@
                       <w:pStyle w:val="NoSpacing"/>
                     </w:pPr>
                     <w:r>
-                      <w:t xml:space="preserve">The Trusted Automated </w:t>
-                    </w:r>
-                    <w:proofErr w:type="spellStart"/>
-                    <w:r>
-                      <w:t>eXchange</w:t>
-                    </w:r>
-                    <w:proofErr w:type="spellEnd"/>
-                    <w:r>
-                      <w:t xml:space="preserve"> of Indicator Information (TAXII™) specifies mechanisms for exchanging structured cyber threat information between parties over the network. This document describes TAXII's Capabilities, Services, Messages, and Message Exchanges as well as how TAXII can support popular threat information sharing models.</w:t>
+                      <w:t>The Trusted Automated eXchange of Indicator Information (TAXII™) specifies mechanisms for exchanging structured cyber threat information between parties over the network. This document describes TAXII's Capabilities, Services, Messages, and Message Exchanges as well as how TAXII can support popular threat information sharing models.</w:t>
                     </w:r>
                   </w:p>
                 </w:tc>
@@ -375,13 +362,8 @@
       </w:r>
     </w:p>
     <w:p>
-      <w:proofErr w:type="gramStart"/>
-      <w:r>
-        <w:t>©2012 The MITRE Corporation.</w:t>
-      </w:r>
-      <w:proofErr w:type="gramEnd"/>
-      <w:r>
-        <w:t xml:space="preserve"> All Rights Reserved.</w:t>
+      <w:r>
+        <w:t>©2012 The MITRE Corporation. All Rights Reserved.</w:t>
       </w:r>
     </w:p>
     <w:p>
@@ -4666,15 +4648,7 @@
     </w:p>
     <w:p>
       <w:r>
-        <w:t xml:space="preserve">Trusted Automated </w:t>
-      </w:r>
-      <w:proofErr w:type="spellStart"/>
-      <w:r>
-        <w:t>eXchange</w:t>
-      </w:r>
-      <w:proofErr w:type="spellEnd"/>
-      <w:r>
-        <w:t xml:space="preserve"> of Indicator Information (</w:t>
+        <w:t>Trusted Automated eXchange of Indicator Information (</w:t>
       </w:r>
       <w:r>
         <w:t>TAXII</w:t>
@@ -4722,15 +4696,7 @@
         <w:t xml:space="preserve">. </w:t>
       </w:r>
       <w:r>
-        <w:t xml:space="preserve"> TAXII defines protocols and data formats for securely exchanging cyber threat information for the detection, prevention, and mitigation of cyber threats in real time.  TAXII is not </w:t>
-      </w:r>
-      <w:proofErr w:type="gramStart"/>
-      <w:r>
-        <w:t>a specific</w:t>
-      </w:r>
-      <w:proofErr w:type="gramEnd"/>
-      <w:r>
-        <w:t xml:space="preserve"> information sharing initiative or technology, and it does not attempt to define trust agreements, governance, or non-technical aspects of cyber threat information sharing.  Instead, TAXII empowers organizations to achieve improved situational awareness about emerging threats, </w:t>
+        <w:t xml:space="preserve"> TAXII defines protocols and data formats for securely exchanging cyber threat information for the detection, prevention, and mitigation of cyber threats in real time.  TAXII is not a specific information sharing initiative or technology, and it does not attempt to define trust agreements, governance, or non-technical aspects of cyber threat information sharing.  Instead, TAXII empowers organizations to achieve improved situational awareness about emerging threats, </w:t>
       </w:r>
       <w:r>
         <w:t>and enables organizations to easily sh</w:t>
@@ -4751,22 +4717,13 @@
         <w:t>.</w:t>
       </w:r>
       <w:r>
-        <w:t xml:space="preserve"> For more information on TAXII, see "Trusted Automated </w:t>
-      </w:r>
-      <w:proofErr w:type="spellStart"/>
-      <w:r>
-        <w:t>eXchange</w:t>
-      </w:r>
-      <w:proofErr w:type="spellEnd"/>
-      <w:r>
-        <w:t xml:space="preserve"> of Indicator Information (TAXII ™)" </w:t>
+        <w:t xml:space="preserve"> For more information on TAXII, see "Trusted Automated eXchange of Indicator Information (TAXII ™)" </w:t>
       </w:r>
       <w:sdt>
         <w:sdtPr>
           <w:id w:val="1996688295"/>
           <w:citation/>
         </w:sdtPr>
-        <w:sdtEndPr/>
         <w:sdtContent>
           <w:r>
             <w:fldChar w:fldCharType="begin"/>
@@ -6122,15 +6079,7 @@
     </w:p>
     <w:p>
       <w:r>
-        <w:t xml:space="preserve">TAXII is designed to support the sharing of structured cyber threat information. The structuring of this information is provided by the Structured Threat Information </w:t>
-      </w:r>
-      <w:proofErr w:type="spellStart"/>
-      <w:r>
-        <w:t>eXpression</w:t>
-      </w:r>
-      <w:proofErr w:type="spellEnd"/>
-      <w:r>
-        <w:t xml:space="preserve"> (STIX</w:t>
+        <w:t>TAXII is designed to support the sharing of structured cyber threat information. The structuring of this information is provided by the Structured Threat Information eXpression (STIX</w:t>
       </w:r>
       <w:r>
         <w:rPr>
@@ -6152,7 +6101,6 @@
           <w:id w:val="-1226524080"/>
           <w:citation/>
         </w:sdtPr>
-        <w:sdtEndPr/>
         <w:sdtContent>
           <w:r>
             <w:fldChar w:fldCharType="begin"/>
@@ -6223,7 +6171,6 @@
           <w:id w:val="-109281874"/>
           <w:citation/>
         </w:sdtPr>
-        <w:sdtEndPr/>
         <w:sdtContent>
           <w:r>
             <w:fldChar w:fldCharType="begin"/>
@@ -6294,43 +6241,7 @@
         <w:t xml:space="preserve"> - </w:t>
       </w:r>
       <w:r>
-        <w:t>For the purposes of TAXII, Cyber Threat Information is any information representable as STIX. This includes, but is not limited to, Observables, Indicators, Incidents, TTPs (Tactics, Techniques, and Procedures), Exploit Targets, Campaigns, Threat Actors, and Courses of Action. For more information on each of the listed concepts, please refer to STIX</w:t>
-      </w:r>
-      <w:sdt>
-        <w:sdtPr>
-          <w:id w:val="1745683409"/>
-          <w:citation/>
-        </w:sdtPr>
-        <w:sdtEndPr/>
-        <w:sdtContent>
-          <w:r>
-            <w:fldChar w:fldCharType="begin"/>
-          </w:r>
-          <w:r>
-            <w:instrText xml:space="preserve"> CITATION STIX12 \l 1033 </w:instrText>
-          </w:r>
-          <w:r>
-            <w:fldChar w:fldCharType="separate"/>
-          </w:r>
-          <w:r>
-            <w:rPr>
-              <w:noProof/>
-            </w:rPr>
-            <w:t xml:space="preserve"> </w:t>
-          </w:r>
-          <w:r>
-            <w:rPr>
-              <w:noProof/>
-            </w:rPr>
-            <w:t>[2]</w:t>
-          </w:r>
-          <w:r>
-            <w:fldChar w:fldCharType="end"/>
-          </w:r>
-        </w:sdtContent>
-      </w:sdt>
-      <w:r>
-        <w:t>.</w:t>
+        <w:t xml:space="preserve"> Any information of interest to those who analyze or respond to cyber threats. This includes, but is not limited to, indication about malware, threat actors, campaigns, cyber incidents, significant observables corresponding to a threat, the alert level of an organization, and other information needed to provide context or appropriate handling of cyber threat details.</w:t>
       </w:r>
     </w:p>
     <w:p>
@@ -6347,15 +6258,7 @@
         <w:t xml:space="preserve">Each </w:t>
       </w:r>
       <w:r>
-        <w:t xml:space="preserve">TAXII Data Feed MUST </w:t>
-      </w:r>
-      <w:proofErr w:type="gramStart"/>
-      <w:r>
-        <w:t>be</w:t>
-      </w:r>
-      <w:proofErr w:type="gramEnd"/>
-      <w:r>
-        <w:t xml:space="preserve"> assigned a name that uniquely identifies </w:t>
+        <w:t xml:space="preserve">TAXII Data Feed MUST be assigned a name that uniquely identifies </w:t>
       </w:r>
       <w:r>
         <w:t xml:space="preserve">it among feeds from </w:t>
@@ -6373,32 +6276,13 @@
         <w:t xml:space="preserve"> are labeled with a timestamp and may have other labels at the producer's discretion. </w:t>
       </w:r>
       <w:r>
-        <w:t xml:space="preserve">Note that TAXII is agnostic as to </w:t>
-      </w:r>
-      <w:r>
-        <w:t xml:space="preserve">whether </w:t>
-      </w:r>
-      <w:r>
-        <w:t>TAXII Data Feed timestamp</w:t>
-      </w:r>
-      <w:r>
-        <w:t>s</w:t>
-      </w:r>
-      <w:r>
-        <w:t xml:space="preserve"> map to any timestamps in the STIX structures that </w:t>
-      </w:r>
-      <w:r>
-        <w:t xml:space="preserve">TAXII Messages </w:t>
-      </w:r>
-      <w:r>
-        <w:t>encapsulate</w:t>
-      </w:r>
-      <w:r>
-        <w:t>.</w:t>
+        <w:t xml:space="preserve">Note that </w:t>
+      </w:r>
+      <w:r>
+        <w:t xml:space="preserve"> these timestamp labels are not guaranteed to correspond with timestamps in the data being delivered.</w:t>
       </w:r>
     </w:p>
     <w:p>
-      <w:proofErr w:type="gramStart"/>
       <w:r>
         <w:rPr>
           <w:b/>
@@ -6409,11 +6293,7 @@
         <w:t xml:space="preserve"> - A </w:t>
       </w:r>
       <w:r>
-        <w:t>discrete block of information that is passed from one entity to another.</w:t>
-      </w:r>
-      <w:proofErr w:type="gramEnd"/>
-      <w:r>
-        <w:t xml:space="preserve"> A TAXII Message represents either a request (e.g., “Can I subscribe to this </w:t>
+        <w:t xml:space="preserve">discrete block of information that is passed from one entity to another. A TAXII Message represents either a request (e.g., “Can I subscribe to this </w:t>
       </w:r>
       <w:r>
         <w:t>TAXII Data Feed</w:t>
@@ -6423,7 +6303,6 @@
       </w:r>
     </w:p>
     <w:p>
-      <w:proofErr w:type="gramStart"/>
       <w:r>
         <w:rPr>
           <w:b/>
@@ -6439,7 +6318,6 @@
       <w:r>
         <w:t>essages undertaken by two parties.</w:t>
       </w:r>
-      <w:proofErr w:type="gramEnd"/>
     </w:p>
     <w:p>
       <w:r>
@@ -6512,7 +6390,6 @@
       </w:r>
     </w:p>
     <w:p>
-      <w:proofErr w:type="gramStart"/>
       <w:r>
         <w:rPr>
           <w:b/>
@@ -6541,11 +6418,7 @@
         <w:t xml:space="preserve">functional-unit </w:t>
       </w:r>
       <w:r>
-        <w:t>that sends and/or receives TAXII Messages.</w:t>
-      </w:r>
-      <w:proofErr w:type="gramEnd"/>
-      <w:r>
-        <w:t xml:space="preserve"> A </w:t>
+        <w:t xml:space="preserve">that sends and/or receives TAXII Messages. A </w:t>
       </w:r>
       <w:r>
         <w:t>TTA</w:t>
@@ -6627,7 +6500,6 @@
       </w:r>
     </w:p>
     <w:p>
-      <w:proofErr w:type="gramStart"/>
       <w:r>
         <w:rPr>
           <w:b/>
@@ -6686,11 +6558,7 @@
         <w:t>Messages</w:t>
       </w:r>
       <w:r>
-        <w:t>.</w:t>
-      </w:r>
-      <w:proofErr w:type="gramEnd"/>
-      <w:r>
-        <w:t xml:space="preserve"> </w:t>
+        <w:t xml:space="preserve">. </w:t>
       </w:r>
       <w:r>
         <w:t xml:space="preserve">The TMH is responsible for parsing and constructing messages formatted according to one or more TAXII Message Binding Specifications. </w:t>
@@ -6768,15 +6636,7 @@
         <w:t xml:space="preserve">- </w:t>
       </w:r>
       <w:r>
-        <w:t xml:space="preserve">A term covering all functional units in </w:t>
-      </w:r>
-      <w:proofErr w:type="gramStart"/>
-      <w:r>
-        <w:t>a TAXII</w:t>
-      </w:r>
-      <w:proofErr w:type="gramEnd"/>
-      <w:r>
-        <w:t xml:space="preserve"> architecture other than the </w:t>
+        <w:t xml:space="preserve">A term covering all functional units in a TAXII architecture other than the </w:t>
       </w:r>
       <w:r>
         <w:t>TTA</w:t>
@@ -8140,7 +8000,6 @@
       </w:r>
     </w:p>
     <w:p>
-      <w:proofErr w:type="gramStart"/>
       <w:r>
         <w:rPr>
           <w:b/>
@@ -8150,7 +8009,6 @@
       <w:r>
         <w:t xml:space="preserve"> - A specific implementation of a TAXII Architecture.</w:t>
       </w:r>
-      <w:proofErr w:type="gramEnd"/>
     </w:p>
     <w:p>
       <w:r>
@@ -8512,15 +8370,7 @@
         <w:t>TAXII implementers have a great deal of flexibility in which TAXII Services and Capabilities they support. Moreo</w:t>
       </w:r>
       <w:r>
-        <w:t xml:space="preserve">ver, as noted earlier, TAXII is bound to neither a particular network protocol </w:t>
-      </w:r>
-      <w:proofErr w:type="gramStart"/>
-      <w:r>
-        <w:t>nor</w:t>
-      </w:r>
-      <w:proofErr w:type="gramEnd"/>
-      <w:r>
-        <w:t xml:space="preserve"> to a particular message binding.</w:t>
+        <w:t>ver, as noted earlier, TAXII is bound to neither a particular network protocol nor to a particular message binding.</w:t>
       </w:r>
       <w:r>
         <w:t xml:space="preserve"> I</w:t>
@@ -9309,7 +9159,16 @@
     </w:p>
     <w:p>
       <w:r>
-        <w:t>A Poll Service implementation MUST support the Data Poll Exchange.</w:t>
+        <w:t xml:space="preserve">A Poll Service implementation MUST support the </w:t>
+      </w:r>
+      <w:r>
+        <w:t>Feed</w:t>
+      </w:r>
+      <w:r>
+        <w:t xml:space="preserve"> </w:t>
+      </w:r>
+      <w:r>
+        <w:t>Poll Exchange.</w:t>
       </w:r>
     </w:p>
     <w:p>
@@ -9463,7 +9322,6 @@
           <w:id w:val="1460990071"/>
           <w:citation/>
         </w:sdtPr>
-        <w:sdtEndPr/>
         <w:sdtContent>
           <w:r>
             <w:fldChar w:fldCharType="begin"/>
@@ -11198,15 +11056,7 @@
         <w:t>TAXII Servers</w:t>
       </w:r>
       <w:r>
-        <w:t xml:space="preserve"> SHOULD </w:t>
-      </w:r>
-      <w:proofErr w:type="gramStart"/>
-      <w:r>
-        <w:t>provide</w:t>
-      </w:r>
-      <w:proofErr w:type="gramEnd"/>
-      <w:r>
-        <w:t xml:space="preserve"> as </w:t>
+        <w:t xml:space="preserve"> SHOULD provide as </w:t>
       </w:r>
       <w:r>
         <w:t>much detail about the cause of the error as possible in their TAXII Error Messages</w:t>
@@ -12530,7 +12380,13 @@
               <w:t>TAXII Data Feed</w:t>
             </w:r>
             <w:r>
-              <w:t xml:space="preserve"> may be identified.</w:t>
+              <w:t xml:space="preserve"> </w:t>
+            </w:r>
+            <w:r>
+              <w:t>is</w:t>
+            </w:r>
+            <w:r>
+              <w:t xml:space="preserve"> identified.</w:t>
             </w:r>
             <w:r>
               <w:t xml:space="preserve"> Each </w:t>
@@ -12545,15 +12401,7 @@
               <w:t>e</w:t>
             </w:r>
             <w:r>
-              <w:t xml:space="preserve"> Feed Management Service MUST </w:t>
-            </w:r>
-            <w:proofErr w:type="gramStart"/>
-            <w:r>
-              <w:t>have</w:t>
-            </w:r>
-            <w:proofErr w:type="gramEnd"/>
-            <w:r>
-              <w:t xml:space="preserve"> a unique Feed Name.</w:t>
+              <w:t xml:space="preserve"> Feed Management Service MUST have a unique Feed Name.</w:t>
             </w:r>
           </w:p>
         </w:tc>
@@ -12615,7 +12463,7 @@
               <w:t>TAXII Data Feed</w:t>
             </w:r>
             <w:r>
-              <w:t xml:space="preserve">. This section may also explain how to gain access to this </w:t>
+              <w:t xml:space="preserve">. This section may explain how to gain access to this </w:t>
             </w:r>
             <w:r>
               <w:t>TAXII Data Feed</w:t>
@@ -12677,7 +12525,16 @@
           </w:tcPr>
           <w:p>
             <w:r>
-              <w:t xml:space="preserve">The service may indicate the protocols that may be used to receive updates via this </w:t>
+              <w:t>I</w:t>
+            </w:r>
+            <w:r>
+              <w:t>ndicate</w:t>
+            </w:r>
+            <w:r>
+              <w:t>s</w:t>
+            </w:r>
+            <w:r>
+              <w:t xml:space="preserve"> the protocols that may be used to receive updates via this </w:t>
             </w:r>
             <w:r>
               <w:t>subscription</w:t>
@@ -12707,7 +12564,13 @@
               <w:t xml:space="preserve"> </w:t>
             </w:r>
             <w:r>
-              <w:t xml:space="preserve">that would be used in this field to indicate the </w:t>
+              <w:t xml:space="preserve">that </w:t>
+            </w:r>
+            <w:r>
+              <w:t>is used</w:t>
+            </w:r>
+            <w:r>
+              <w:t xml:space="preserve"> in this field to indicate the </w:t>
             </w:r>
             <w:r>
               <w:t>specification's</w:t>
@@ -12778,7 +12641,22 @@
           </w:tcPr>
           <w:p>
             <w:r>
-              <w:t xml:space="preserve">The service may indicate the message bindings that may be used to receive updates via this </w:t>
+              <w:t>I</w:t>
+            </w:r>
+            <w:r>
+              <w:t>ndicate</w:t>
+            </w:r>
+            <w:r>
+              <w:t>s</w:t>
+            </w:r>
+            <w:r>
+              <w:t xml:space="preserve"> the message bindings that </w:t>
+            </w:r>
+            <w:r>
+              <w:t>are</w:t>
+            </w:r>
+            <w:r>
+              <w:t xml:space="preserve"> used to receive updates via this </w:t>
             </w:r>
             <w:r>
               <w:t>subscription</w:t>
@@ -12811,7 +12689,13 @@
               <w:t xml:space="preserve"> </w:t>
             </w:r>
             <w:r>
-              <w:t xml:space="preserve">that would be used in this field to indicate the specification's </w:t>
+              <w:t xml:space="preserve">that </w:t>
+            </w:r>
+            <w:r>
+              <w:t>is</w:t>
+            </w:r>
+            <w:r>
+              <w:t xml:space="preserve"> used in this field to indicate the specification's </w:t>
             </w:r>
             <w:r>
               <w:t xml:space="preserve">message </w:t>
@@ -12882,7 +12766,13 @@
               <w:t>TAXII Data Feed</w:t>
             </w:r>
             <w:r>
-              <w:t xml:space="preserve"> content is expressed. This should be expressed using the appropriate STIX Release Version ID(s).</w:t>
+              <w:t xml:space="preserve"> content is expressed. This </w:t>
+            </w:r>
+            <w:r>
+              <w:t>is</w:t>
+            </w:r>
+            <w:r>
+              <w:t xml:space="preserve"> expressed using the appropriate STIX Release Version ID(s).</w:t>
             </w:r>
           </w:p>
         </w:tc>
@@ -13197,15 +13087,7 @@
               <w:t>e</w:t>
             </w:r>
             <w:r>
-              <w:t xml:space="preserve"> Feed Management Service MUST </w:t>
-            </w:r>
-            <w:proofErr w:type="gramStart"/>
-            <w:r>
-              <w:t>have</w:t>
-            </w:r>
-            <w:proofErr w:type="gramEnd"/>
-            <w:r>
-              <w:t xml:space="preserve"> a unique Feed Name.</w:t>
+              <w:t xml:space="preserve"> Feed Management Service MUST have a unique Feed Name.</w:t>
             </w:r>
           </w:p>
         </w:tc>
@@ -13616,7 +13498,16 @@
               <w:t xml:space="preserve"> indicate</w:t>
             </w:r>
             <w:r>
-              <w:t xml:space="preserve"> that it will query the Poll Service to retrieve </w:t>
+              <w:t xml:space="preserve"> that it will query </w:t>
+            </w:r>
+            <w:r>
+              <w:t>a</w:t>
+            </w:r>
+            <w:r>
+              <w:t xml:space="preserve"> </w:t>
+            </w:r>
+            <w:r>
+              <w:t xml:space="preserve">Poll Service to retrieve </w:t>
             </w:r>
             <w:r>
               <w:t>TAXII Data Feed</w:t>
@@ -14207,15 +14098,7 @@
         <w:t>Feed Management Service</w:t>
       </w:r>
       <w:r>
-        <w:t xml:space="preserve"> SHOULD not </w:t>
-      </w:r>
-      <w:proofErr w:type="gramStart"/>
-      <w:r>
-        <w:t>create</w:t>
-      </w:r>
-      <w:proofErr w:type="gramEnd"/>
-      <w:r>
-        <w:t xml:space="preserve"> exact duplicates of existing </w:t>
+        <w:t xml:space="preserve"> SHOULD not create exact duplicates of existing </w:t>
       </w:r>
       <w:r>
         <w:t>subscriptions</w:t>
@@ -14484,15 +14367,7 @@
               <w:t>e</w:t>
             </w:r>
             <w:r>
-              <w:t xml:space="preserve"> Feed Management Service MUST </w:t>
-            </w:r>
-            <w:proofErr w:type="gramStart"/>
-            <w:r>
-              <w:t>have</w:t>
-            </w:r>
-            <w:proofErr w:type="gramEnd"/>
-            <w:r>
-              <w:t xml:space="preserve"> a unique Feed Name.</w:t>
+              <w:t xml:space="preserve"> Feed Management Service MUST have a unique Feed Name.</w:t>
             </w:r>
           </w:p>
         </w:tc>
@@ -15059,15 +14934,12 @@
         <w:t>TAXII Data Feed</w:t>
       </w:r>
       <w:r>
-        <w:t xml:space="preserve"> content should only be disseminated to </w:t>
-      </w:r>
-      <w:proofErr w:type="gramStart"/>
-      <w:r>
-        <w:t>authorized</w:t>
-      </w:r>
-      <w:proofErr w:type="gramEnd"/>
-      <w:r>
-        <w:t xml:space="preserve"> parties, it may make sense to require a pre-existing subscription.</w:t>
+        <w:t xml:space="preserve"> content should only be disseminated to authorized parties, it may make sense to require</w:t>
+      </w:r>
+      <w:bookmarkStart w:id="53" w:name="_GoBack"/>
+      <w:bookmarkEnd w:id="53"/>
+      <w:r>
+        <w:t xml:space="preserve"> a pre-existing subscription.</w:t>
       </w:r>
       <w:r>
         <w:t xml:space="preserve"> </w:t>
@@ -15312,7 +15184,13 @@
               <w:t>TAXII Data Feed</w:t>
             </w:r>
             <w:r>
-              <w:t xml:space="preserve"> managed by a singly Poll Service MUST have a unique Feed Name.</w:t>
+              <w:t xml:space="preserve"> managed by a singl</w:t>
+            </w:r>
+            <w:r>
+              <w:t>e</w:t>
+            </w:r>
+            <w:r>
+              <w:t xml:space="preserve"> Poll Service MUST have a unique Feed Name.</w:t>
             </w:r>
           </w:p>
         </w:tc>
@@ -15577,11 +15455,11 @@
       <w:pPr>
         <w:pStyle w:val="Heading3"/>
       </w:pPr>
-      <w:bookmarkStart w:id="53" w:name="_Toc340577839"/>
+      <w:bookmarkStart w:id="54" w:name="_Toc340577839"/>
       <w:r>
         <w:t>TAXII Poll Response</w:t>
       </w:r>
-      <w:bookmarkEnd w:id="53"/>
+      <w:bookmarkEnd w:id="54"/>
     </w:p>
     <w:p>
       <w:r>
@@ -15618,15 +15496,7 @@
         <w:t xml:space="preserve"> </w:t>
       </w:r>
       <w:r>
-        <w:t xml:space="preserve">Note that, as with any content provided by a Producer, the Producer may edit or eliminate content for any reason prior to providing it to a Consumer. As such, two Consumers </w:t>
-      </w:r>
-      <w:proofErr w:type="gramStart"/>
-      <w:r>
-        <w:t>Polling</w:t>
-      </w:r>
-      <w:proofErr w:type="gramEnd"/>
-      <w:r>
-        <w:t xml:space="preserve"> the same Poll Service using identical subscriptions may receive different TAXII Data Feed content. For this reason, the Poll Response </w:t>
+        <w:t xml:space="preserve">Note that, as with any content provided by a Producer, the Producer may edit or eliminate content for any reason prior to providing it to a Consumer. As such, two Consumers Polling the same Poll Service using identical subscriptions may receive different TAXII Data Feed content. For this reason, the Poll Response </w:t>
       </w:r>
       <w:r>
         <w:t xml:space="preserve">Begin </w:t>
@@ -15716,10 +15586,7 @@
         <w:t xml:space="preserve"> producing their response. </w:t>
       </w:r>
     </w:p>
-    <w:p>
-      <w:bookmarkStart w:id="54" w:name="_GoBack"/>
-      <w:bookmarkEnd w:id="54"/>
-    </w:p>
+    <w:p/>
     <w:p>
       <w:pPr>
         <w:pStyle w:val="Caption"/>
@@ -17093,27 +16960,14 @@
       <w:r>
         <w:t xml:space="preserve">Figure </w:t>
       </w:r>
-      <w:r>
-        <w:fldChar w:fldCharType="begin"/>
-      </w:r>
-      <w:r>
-        <w:instrText xml:space="preserve"> SEQ Figure \* ARABIC </w:instrText>
-      </w:r>
-      <w:r>
-        <w:fldChar w:fldCharType="separate"/>
-      </w:r>
-      <w:r>
-        <w:rPr>
-          <w:noProof/>
-        </w:rPr>
-        <w:t>3</w:t>
-      </w:r>
-      <w:r>
-        <w:rPr>
-          <w:noProof/>
-        </w:rPr>
-        <w:fldChar w:fldCharType="end"/>
-      </w:r>
+      <w:fldSimple w:instr=" SEQ Figure \* ARABIC ">
+        <w:r>
+          <w:rPr>
+            <w:noProof/>
+          </w:rPr>
+          <w:t>3</w:t>
+        </w:r>
+      </w:fldSimple>
       <w:r>
         <w:t xml:space="preserve"> - Data Push Exchange</w:t>
       </w:r>
@@ -17602,13 +17456,8 @@
                               <w:pPr>
                                 <w:jc w:val="center"/>
                               </w:pPr>
-                              <w:proofErr w:type="gramStart"/>
                               <w:r>
-                                <w:t>or</w:t>
-                              </w:r>
-                              <w:proofErr w:type="gramEnd"/>
-                              <w:r>
-                                <w:t xml:space="preserve"> Error Message</w:t>
+                                <w:t>or Error Message</w:t>
                               </w:r>
                             </w:p>
                           </w:txbxContent>
@@ -17720,27 +17569,14 @@
       <w:r>
         <w:t xml:space="preserve">Figure </w:t>
       </w:r>
-      <w:r>
-        <w:fldChar w:fldCharType="begin"/>
-      </w:r>
-      <w:r>
-        <w:instrText xml:space="preserve"> SEQ Figure \* ARABIC </w:instrText>
-      </w:r>
-      <w:r>
-        <w:fldChar w:fldCharType="separate"/>
-      </w:r>
-      <w:r>
-        <w:rPr>
-          <w:noProof/>
-        </w:rPr>
-        <w:t>4</w:t>
-      </w:r>
-      <w:r>
-        <w:rPr>
-          <w:noProof/>
-        </w:rPr>
-        <w:fldChar w:fldCharType="end"/>
-      </w:r>
+      <w:fldSimple w:instr=" SEQ Figure \* ARABIC ">
+        <w:r>
+          <w:rPr>
+            <w:noProof/>
+          </w:rPr>
+          <w:t>4</w:t>
+        </w:r>
+      </w:fldSimple>
       <w:r>
         <w:t xml:space="preserve"> - Discovery Exchange</w:t>
       </w:r>
@@ -18235,13 +18071,8 @@
                               <w:pPr>
                                 <w:jc w:val="center"/>
                               </w:pPr>
-                              <w:proofErr w:type="gramStart"/>
                               <w:r>
-                                <w:t>or</w:t>
-                              </w:r>
-                              <w:proofErr w:type="gramEnd"/>
-                              <w:r>
-                                <w:t xml:space="preserve"> Error Message</w:t>
+                                <w:t>or Error Message</w:t>
                               </w:r>
                             </w:p>
                           </w:txbxContent>
@@ -18353,27 +18184,14 @@
       <w:r>
         <w:t xml:space="preserve">Figure </w:t>
       </w:r>
-      <w:r>
-        <w:fldChar w:fldCharType="begin"/>
-      </w:r>
-      <w:r>
-        <w:instrText xml:space="preserve"> SEQ Figure \* ARABIC </w:instrText>
-      </w:r>
-      <w:r>
-        <w:fldChar w:fldCharType="separate"/>
-      </w:r>
-      <w:r>
-        <w:rPr>
-          <w:noProof/>
-        </w:rPr>
-        <w:t>5</w:t>
-      </w:r>
-      <w:r>
-        <w:rPr>
-          <w:noProof/>
-        </w:rPr>
-        <w:fldChar w:fldCharType="end"/>
-      </w:r>
+      <w:fldSimple w:instr=" SEQ Figure \* ARABIC ">
+        <w:r>
+          <w:rPr>
+            <w:noProof/>
+          </w:rPr>
+          <w:t>5</w:t>
+        </w:r>
+      </w:fldSimple>
       <w:r>
         <w:t xml:space="preserve"> - Feed Information Exchange</w:t>
       </w:r>
@@ -18912,13 +18730,8 @@
                               <w:pPr>
                                 <w:jc w:val="center"/>
                               </w:pPr>
-                              <w:proofErr w:type="gramStart"/>
                               <w:r>
-                                <w:t>or</w:t>
-                              </w:r>
-                              <w:proofErr w:type="gramEnd"/>
-                              <w:r>
-                                <w:t xml:space="preserve"> Error Message</w:t>
+                                <w:t>or Error Message</w:t>
                               </w:r>
                             </w:p>
                           </w:txbxContent>
@@ -19035,27 +18848,14 @@
       <w:r>
         <w:t xml:space="preserve">Figure </w:t>
       </w:r>
-      <w:r>
-        <w:fldChar w:fldCharType="begin"/>
-      </w:r>
-      <w:r>
-        <w:instrText xml:space="preserve"> SEQ Figure \* ARABIC </w:instrText>
-      </w:r>
-      <w:r>
-        <w:fldChar w:fldCharType="separate"/>
-      </w:r>
-      <w:r>
-        <w:rPr>
-          <w:noProof/>
-        </w:rPr>
-        <w:t>6</w:t>
-      </w:r>
-      <w:r>
-        <w:rPr>
-          <w:noProof/>
-        </w:rPr>
-        <w:fldChar w:fldCharType="end"/>
-      </w:r>
+      <w:fldSimple w:instr=" SEQ Figure \* ARABIC ">
+        <w:r>
+          <w:rPr>
+            <w:noProof/>
+          </w:rPr>
+          <w:t>6</w:t>
+        </w:r>
+      </w:fldSimple>
       <w:r>
         <w:t xml:space="preserve"> - Subscription Management Exchange</w:t>
       </w:r>
@@ -19104,15 +18904,7 @@
         <w:t xml:space="preserve"> </w:t>
       </w:r>
       <w:r>
-        <w:t xml:space="preserve">Relevant information would include the authenticated identity, if any, the parameters that identify the subscription to be </w:t>
-      </w:r>
-      <w:proofErr w:type="gramStart"/>
-      <w:r>
-        <w:t>managed/created</w:t>
-      </w:r>
-      <w:proofErr w:type="gramEnd"/>
-      <w:r>
-        <w:t xml:space="preserve">, and the action to be taken.  The </w:t>
+        <w:t xml:space="preserve">Relevant information would include the authenticated identity, if any, the parameters that identify the subscription to be managed/created, and the action to be taken.  The </w:t>
       </w:r>
       <w:r>
         <w:t xml:space="preserve">TAXII </w:t>
@@ -19561,13 +19353,8 @@
                               <w:pPr>
                                 <w:jc w:val="center"/>
                               </w:pPr>
-                              <w:proofErr w:type="gramStart"/>
                               <w:r>
-                                <w:t>or</w:t>
-                              </w:r>
-                              <w:proofErr w:type="gramEnd"/>
-                              <w:r>
-                                <w:t xml:space="preserve"> Error Message</w:t>
+                                <w:t>or Error Message</w:t>
                               </w:r>
                             </w:p>
                           </w:txbxContent>
@@ -19588,25 +19375,6 @@
           <mc:Fallback>
             <w:pict>
               <v:group id="Canvas 93" o:spid="_x0000_s1097" editas="canvas" style="width:324pt;height:223.5pt;mso-position-horizontal-relative:char;mso-position-vertical-relative:line" coordsize="41148,28384" o:gfxdata="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">
-                <v:shapetype id="_x0000_t75" coordsize="21600,21600" o:spt="75" o:preferrelative="t" path="m@4@5l@4@11@9@11@9@5xe" filled="f" stroked="f">
-                  <v:stroke joinstyle="miter"/>
-                  <v:formulas>
-                    <v:f eqn="if lineDrawn pixelLineWidth 0"/>
-                    <v:f eqn="sum @0 1 0"/>
-                    <v:f eqn="sum 0 0 @1"/>
-                    <v:f eqn="prod @2 1 2"/>
-                    <v:f eqn="prod @3 21600 pixelWidth"/>
-                    <v:f eqn="prod @3 21600 pixelHeight"/>
-                    <v:f eqn="sum @0 0 1"/>
-                    <v:f eqn="prod @6 1 2"/>
-                    <v:f eqn="prod @7 21600 pixelWidth"/>
-                    <v:f eqn="sum @8 21600 0"/>
-                    <v:f eqn="prod @7 21600 pixelHeight"/>
-                    <v:f eqn="sum @10 21600 0"/>
-                  </v:formulas>
-                  <v:path o:extrusionok="f" gradientshapeok="t" o:connecttype="rect"/>
-                  <o:lock v:ext="edit" aspectratio="t"/>
-                </v:shapetype>
                 <v:shape id="_x0000_s1098" type="#_x0000_t75" style="position:absolute;width:41148;height:28384;visibility:visible;mso-wrap-style:square">
                   <v:fill o:detectmouseclick="t"/>
                   <v:path o:connecttype="none"/>
@@ -19646,17 +19414,9 @@
                   </v:textbox>
                 </v:roundrect>
                 <v:line id="Straight Connector 85" o:spid="_x0000_s1102" style="position:absolute;visibility:visible;mso-wrap-style:square" from="34099,7229" to="34099,26670" o:connectortype="straight" o:gfxdata="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" strokecolor="black [3040]"/>
-                <v:shapetype id="_x0000_t32" coordsize="21600,21600" o:spt="32" o:oned="t" path="m,l21600,21600e" filled="f">
-                  <v:path arrowok="t" fillok="f" o:connecttype="none"/>
-                  <o:lock v:ext="edit" shapetype="t"/>
-                </v:shapetype>
                 <v:shape id="Straight Arrow Connector 86" o:spid="_x0000_s1103" type="#_x0000_t32" style="position:absolute;left:6572;top:9525;width:27527;height:3810;visibility:visible;mso-wrap-style:square" o:connectortype="straight" o:gfxdata="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" strokecolor="black [3040]">
                   <v:stroke endarrow="block"/>
                 </v:shape>
-                <v:shapetype id="_x0000_t202" coordsize="21600,21600" o:spt="202" path="m,l,21600r21600,l21600,xe">
-                  <v:stroke joinstyle="miter"/>
-                  <v:path gradientshapeok="t" o:connecttype="rect"/>
-                </v:shapetype>
                 <v:shape id="Text Box 87" o:spid="_x0000_s1104" type="#_x0000_t202" style="position:absolute;left:14011;top:6267;width:12478;height:5067;visibility:visible;mso-wrap-style:square;v-text-anchor:top" o:gfxdata="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" filled="f" stroked="f" strokeweight=".5pt">
                   <v:textbox>
                     <w:txbxContent>
@@ -19689,13 +19449,8 @@
                         <w:pPr>
                           <w:jc w:val="center"/>
                         </w:pPr>
-                        <w:proofErr w:type="gramStart"/>
                         <w:r>
-                          <w:t>or</w:t>
-                        </w:r>
-                        <w:proofErr w:type="gramEnd"/>
-                        <w:r>
-                          <w:t xml:space="preserve"> Error Message</w:t>
+                          <w:t>or Error Message</w:t>
                         </w:r>
                       </w:p>
                     </w:txbxContent>
@@ -19716,27 +19471,14 @@
       <w:r>
         <w:t xml:space="preserve">Figure </w:t>
       </w:r>
-      <w:r>
-        <w:fldChar w:fldCharType="begin"/>
-      </w:r>
-      <w:r>
-        <w:instrText xml:space="preserve"> SEQ Figure \* ARABIC </w:instrText>
-      </w:r>
-      <w:r>
-        <w:fldChar w:fldCharType="separate"/>
-      </w:r>
-      <w:r>
-        <w:rPr>
-          <w:noProof/>
-        </w:rPr>
-        <w:t>7</w:t>
-      </w:r>
-      <w:r>
-        <w:rPr>
-          <w:noProof/>
-        </w:rPr>
-        <w:fldChar w:fldCharType="end"/>
-      </w:r>
+      <w:fldSimple w:instr=" SEQ Figure \* ARABIC ">
+        <w:r>
+          <w:rPr>
+            <w:noProof/>
+          </w:rPr>
+          <w:t>7</w:t>
+        </w:r>
+      </w:fldSimple>
       <w:r>
         <w:t xml:space="preserve"> - Feed Poll Exchange</w:t>
       </w:r>
@@ -19927,7 +19669,6 @@
           <w:id w:val="-894269150"/>
           <w:citation/>
         </w:sdtPr>
-        <w:sdtEndPr/>
         <w:sdtContent>
           <w:r>
             <w:fldChar w:fldCharType="begin"/>
@@ -19955,20 +19696,14 @@
           </w:r>
         </w:sdtContent>
       </w:sdt>
-      <w:proofErr w:type="gramStart"/>
-      <w:r>
-        <w:t>,</w:t>
-      </w:r>
-      <w:proofErr w:type="gramEnd"/>
-      <w:r>
-        <w:t xml:space="preserve"> others might implement message delivery confirmation on top of protocols such as UDP</w:t>
+      <w:r>
+        <w:t>, others might implement message delivery confirmation on top of protocols such as UDP</w:t>
       </w:r>
       <w:sdt>
         <w:sdtPr>
           <w:id w:val="24687729"/>
           <w:citation/>
         </w:sdtPr>
-        <w:sdtEndPr/>
         <w:sdtContent>
           <w:r>
             <w:fldChar w:fldCharType="begin"/>
@@ -20066,7 +19801,6 @@
           <w:id w:val="-874385925"/>
           <w:citation/>
         </w:sdtPr>
-        <w:sdtEndPr/>
         <w:sdtContent>
           <w:r>
             <w:fldChar w:fldCharType="begin"/>
@@ -20103,15 +19837,7 @@
         <w:t>There are a few requirements that the TTA must meet to support TAXII</w:t>
       </w:r>
       <w:r>
-        <w:t xml:space="preserve">. Details of how a given protocol binding is expected to support </w:t>
-      </w:r>
-      <w:proofErr w:type="gramStart"/>
-      <w:r>
-        <w:t>them</w:t>
-      </w:r>
-      <w:proofErr w:type="gramEnd"/>
-      <w:r>
-        <w:t xml:space="preserve"> are provided in the appropriate TAXII Protocol Binding Specification</w:t>
+        <w:t>. Details of how a given protocol binding is expected to support them are provided in the appropriate TAXII Protocol Binding Specification</w:t>
       </w:r>
       <w:r>
         <w:t>:</w:t>
@@ -20197,7 +19923,6 @@
           <w:id w:val="-778406532"/>
           <w:citation/>
         </w:sdtPr>
-        <w:sdtEndPr/>
         <w:sdtContent>
           <w:r>
             <w:fldChar w:fldCharType="begin"/>
@@ -20260,7 +19985,6 @@
           <w:id w:val="-790281151"/>
           <w:citation/>
         </w:sdtPr>
-        <w:sdtEndPr/>
         <w:sdtContent>
           <w:r>
             <w:fldChar w:fldCharType="begin"/>
@@ -20708,7 +20432,6 @@
       </w:r>
     </w:p>
     <w:p>
-      <w:proofErr w:type="gramStart"/>
       <w:r>
         <w:t xml:space="preserve">Once the </w:t>
       </w:r>
@@ -20743,11 +20466,7 @@
         <w:t xml:space="preserve">Source's </w:t>
       </w:r>
       <w:r>
-        <w:t>feeds.</w:t>
-      </w:r>
-      <w:proofErr w:type="gramEnd"/>
-      <w:r>
-        <w:t xml:space="preserve"> The </w:t>
+        <w:t xml:space="preserve">feeds. The </w:t>
       </w:r>
       <w:r>
         <w:t xml:space="preserve">Source </w:t>
@@ -22909,20 +22628,20 @@
           </mc:Choice>
           <mc:Fallback>
             <w:pict>
-              <v:group id="Canvas 59" o:spid="_x0000_s1115" editas="canvas" style="width:6in;height:434.5pt;mso-position-horizontal-relative:char;mso-position-vertical-relative:line" coordsize="54864,55181" o:gfxdata="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">
-                <v:shape id="_x0000_s1116" type="#_x0000_t75" style="position:absolute;width:54864;height:55181;visibility:visible;mso-wrap-style:square">
+              <v:group id="Canvas 59" o:spid="_x0000_s1107" editas="canvas" style="width:6in;height:434.5pt;mso-position-horizontal-relative:char;mso-position-vertical-relative:line" coordsize="54864,55181" o:gfxdata="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">
+                <v:shape id="_x0000_s1108" type="#_x0000_t75" style="position:absolute;width:54864;height:55181;visibility:visible;mso-wrap-style:square">
                   <v:fill o:detectmouseclick="t"/>
                   <v:path o:connecttype="none"/>
                 </v:shape>
-                <v:shape id="Freeform 133" o:spid="_x0000_s1117" style="position:absolute;left:38957;top:17988;width:14287;height:5822;visibility:visible;mso-wrap-style:square;v-text-anchor:middle" coordsize="1428750,828675" o:gfxdata="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" path="m171450,828675l,,800100,r628650,828675l171450,828675xe" fillcolor="#8aabd3 [2132]" stroked="f" strokeweight="2pt">
+                <v:shape id="Freeform 133" o:spid="_x0000_s1109" style="position:absolute;left:38957;top:17988;width:14287;height:5822;visibility:visible;mso-wrap-style:square;v-text-anchor:middle" coordsize="1428750,828675" o:gfxdata="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" path="m171450,828675l,,800100,r628650,828675l171450,828675xe" fillcolor="#8aabd3 [2132]" stroked="f" strokeweight="2pt">
                   <v:fill color2="#d6e2f0 [756]" rotate="t" colors="0 #9ab5e4;.5 #c2d1ed;1 #e1e8f5" focus="100%" type="gradient"/>
                   <v:path arrowok="t" o:connecttype="custom" o:connectlocs="171450,582247;0,0;800100,0;1428750,582247;171450,582247" o:connectangles="0,0,0,0,0"/>
                 </v:shape>
-                <v:shape id="Freeform 98" o:spid="_x0000_s1118" style="position:absolute;left:1047;top:19524;width:31528;height:4286;visibility:visible;mso-wrap-style:square;v-text-anchor:middle" coordsize="3152775,676275" o:gfxdata="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" path="m,676275l1943100,9525,3152775,,1457325,676275,,676275xe" fillcolor="#8aabd3 [2132]" stroked="f" strokeweight="2pt">
+                <v:shape id="Freeform 98" o:spid="_x0000_s1110" style="position:absolute;left:1047;top:19524;width:31528;height:4286;visibility:visible;mso-wrap-style:square;v-text-anchor:middle" coordsize="3152775,676275" o:gfxdata="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" path="m,676275l1943100,9525,3152775,,1457325,676275,,676275xe" fillcolor="#8aabd3 [2132]" stroked="f" strokeweight="2pt">
                   <v:fill color2="#d6e2f0 [756]" rotate="t" colors="0 #9ab5e4;.5 #c2d1ed;1 #e1e8f5" focus="100%" type="gradient"/>
                   <v:path arrowok="t" o:connecttype="custom" o:connectlocs="0,428592;1943100,6037;3152775,0;1457325,428592;0,428592" o:connectangles="0,0,0,0,0"/>
                 </v:shape>
-                <v:rect id="Rectangle 61" o:spid="_x0000_s1119" style="position:absolute;left:952;top:23804;width:14573;height:31377;visibility:visible;mso-wrap-style:square;v-text-anchor:bottom" o:gfxdata="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" fillcolor="white [3201]" strokecolor="#f79646 [3209]" strokeweight="2pt">
+                <v:rect id="Rectangle 61" o:spid="_x0000_s1111" style="position:absolute;left:952;top:23804;width:14573;height:31377;visibility:visible;mso-wrap-style:square;v-text-anchor:bottom" o:gfxdata="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" fillcolor="white [3201]" strokecolor="#f79646 [3209]" strokeweight="2pt">
                   <v:textbox>
                     <w:txbxContent>
                       <w:p>
@@ -22937,7 +22656,7 @@
                     </w:txbxContent>
                   </v:textbox>
                 </v:rect>
-                <v:rect id="Rectangle 80" o:spid="_x0000_s1120" style="position:absolute;left:40576;top:23794;width:12563;height:31387;visibility:visible;mso-wrap-style:square;v-text-anchor:bottom" o:gfxdata="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" fillcolor="white [3201]" strokecolor="#f79646 [3209]" strokeweight="2pt">
+                <v:rect id="Rectangle 80" o:spid="_x0000_s1112" style="position:absolute;left:40576;top:23794;width:12563;height:31387;visibility:visible;mso-wrap-style:square;v-text-anchor:bottom" o:gfxdata="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" fillcolor="white [3201]" strokecolor="#f79646 [3209]" strokeweight="2pt">
                   <v:textbox>
                     <w:txbxContent>
                       <w:p>
@@ -22952,7 +22671,7 @@
                     </w:txbxContent>
                   </v:textbox>
                 </v:rect>
-                <v:roundrect id="Rounded Rectangle 62" o:spid="_x0000_s1121" style="position:absolute;left:2190;top:24949;width:12383;height:3334;visibility:visible;mso-wrap-style:square;v-text-anchor:middle" arcsize="10923f" o:gfxdata="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" fillcolor="white [3201]" strokecolor="#4bacc6 [3208]" strokeweight="2pt">
+                <v:roundrect id="Rounded Rectangle 62" o:spid="_x0000_s1113" style="position:absolute;left:2190;top:24949;width:12383;height:3334;visibility:visible;mso-wrap-style:square;v-text-anchor:middle" arcsize="10923f" o:gfxdata="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" fillcolor="white [3201]" strokecolor="#4bacc6 [3208]" strokeweight="2pt">
                   <v:textbox>
                     <w:txbxContent>
                       <w:p>
@@ -22966,7 +22685,7 @@
                     </w:txbxContent>
                   </v:textbox>
                 </v:roundrect>
-                <v:roundrect id="Rounded Rectangle 99" o:spid="_x0000_s1122" style="position:absolute;left:1800;top:29311;width:12773;height:12916;visibility:visible;mso-wrap-style:square;v-text-anchor:middle" arcsize="10923f" o:gfxdata="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" fillcolor="white [3201]" strokecolor="#4bacc6 [3208]" strokeweight="2pt">
+                <v:roundrect id="Rounded Rectangle 99" o:spid="_x0000_s1114" style="position:absolute;left:1800;top:29311;width:12773;height:12916;visibility:visible;mso-wrap-style:square;v-text-anchor:middle" arcsize="10923f" o:gfxdata="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" fillcolor="white [3201]" strokecolor="#4bacc6 [3208]" strokeweight="2pt">
                   <v:textbox>
                     <w:txbxContent>
                       <w:p>
@@ -22983,7 +22702,7 @@
                     </w:txbxContent>
                   </v:textbox>
                 </v:roundrect>
-                <v:roundrect id="Rounded Rectangle 100" o:spid="_x0000_s1123" style="position:absolute;left:2276;top:43735;width:12376;height:3334;visibility:visible;mso-wrap-style:square;v-text-anchor:middle" arcsize="10923f" o:gfxdata="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" fillcolor="white [3201]" strokecolor="#4bacc6 [3208]" strokeweight="2pt">
+                <v:roundrect id="Rounded Rectangle 100" o:spid="_x0000_s1115" style="position:absolute;left:2276;top:43735;width:12376;height:3334;visibility:visible;mso-wrap-style:square;v-text-anchor:middle" arcsize="10923f" o:gfxdata="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" fillcolor="white [3201]" strokecolor="#4bacc6 [3208]" strokeweight="2pt">
                   <v:textbox>
                     <w:txbxContent>
                       <w:p>
@@ -22997,7 +22716,7 @@
                     </w:txbxContent>
                   </v:textbox>
                 </v:roundrect>
-                <v:roundrect id="Rounded Rectangle 101" o:spid="_x0000_s1124" style="position:absolute;left:2276;top:48498;width:12376;height:3333;visibility:visible;mso-wrap-style:square;v-text-anchor:middle" arcsize="10923f" o:gfxdata="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" fillcolor="white [3201]" strokecolor="#4bacc6 [3208]" strokeweight="2pt">
+                <v:roundrect id="Rounded Rectangle 101" o:spid="_x0000_s1116" style="position:absolute;left:2276;top:48498;width:12376;height:3333;visibility:visible;mso-wrap-style:square;v-text-anchor:middle" arcsize="10923f" o:gfxdata="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" fillcolor="white [3201]" strokecolor="#4bacc6 [3208]" strokeweight="2pt">
                   <v:textbox>
                     <w:txbxContent>
                       <w:p>
@@ -23011,7 +22730,7 @@
                     </w:txbxContent>
                   </v:textbox>
                 </v:roundrect>
-                <v:roundrect id="Rounded Rectangle 102" o:spid="_x0000_s1125" style="position:absolute;left:41624;top:25044;width:10556;height:3334;visibility:visible;mso-wrap-style:square;v-text-anchor:middle" arcsize="10923f" o:gfxdata="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" fillcolor="white [3201]" strokecolor="#4bacc6 [3208]" strokeweight="2pt">
+                <v:roundrect id="Rounded Rectangle 102" o:spid="_x0000_s1117" style="position:absolute;left:41624;top:25044;width:10556;height:3334;visibility:visible;mso-wrap-style:square;v-text-anchor:middle" arcsize="10923f" o:gfxdata="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" fillcolor="white [3201]" strokecolor="#4bacc6 [3208]" strokeweight="2pt">
                   <v:textbox>
                     <w:txbxContent>
                       <w:p>
@@ -23025,7 +22744,7 @@
                     </w:txbxContent>
                   </v:textbox>
                 </v:roundrect>
-                <v:roundrect id="Rounded Rectangle 103" o:spid="_x0000_s1126" style="position:absolute;left:41627;top:32527;width:10553;height:3334;visibility:visible;mso-wrap-style:square;v-text-anchor:middle" arcsize="10923f" o:gfxdata="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" fillcolor="white [3201]" strokecolor="#4bacc6 [3208]" strokeweight="2pt">
+                <v:roundrect id="Rounded Rectangle 103" o:spid="_x0000_s1118" style="position:absolute;left:41627;top:32527;width:10553;height:3334;visibility:visible;mso-wrap-style:square;v-text-anchor:middle" arcsize="10923f" o:gfxdata="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" fillcolor="white [3201]" strokecolor="#4bacc6 [3208]" strokeweight="2pt">
                   <v:textbox>
                     <w:txbxContent>
                       <w:p>
@@ -23039,7 +22758,7 @@
                     </w:txbxContent>
                   </v:textbox>
                 </v:roundrect>
-                <v:roundrect id="Rounded Rectangle 104" o:spid="_x0000_s1127" style="position:absolute;left:41624;top:38306;width:10553;height:3334;visibility:visible;mso-wrap-style:square;v-text-anchor:middle" arcsize="10923f" o:gfxdata="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" fillcolor="white [3201]" strokecolor="#4bacc6 [3208]" strokeweight="2pt">
+                <v:roundrect id="Rounded Rectangle 104" o:spid="_x0000_s1119" style="position:absolute;left:41624;top:38306;width:10553;height:3334;visibility:visible;mso-wrap-style:square;v-text-anchor:middle" arcsize="10923f" o:gfxdata="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" fillcolor="white [3201]" strokecolor="#4bacc6 [3208]" strokeweight="2pt">
                   <v:textbox>
                     <w:txbxContent>
                       <w:p>
@@ -23053,7 +22772,7 @@
                     </w:txbxContent>
                   </v:textbox>
                 </v:roundrect>
-                <v:roundrect id="Rounded Rectangle 105" o:spid="_x0000_s1128" style="position:absolute;left:41627;top:43545;width:10553;height:3333;visibility:visible;mso-wrap-style:square;v-text-anchor:middle" arcsize="10923f" o:gfxdata="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" fillcolor="white [3201]" strokecolor="#4bacc6 [3208]" strokeweight="2pt">
+                <v:roundrect id="Rounded Rectangle 105" o:spid="_x0000_s1120" style="position:absolute;left:41627;top:43545;width:10553;height:3333;visibility:visible;mso-wrap-style:square;v-text-anchor:middle" arcsize="10923f" o:gfxdata="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" fillcolor="white [3201]" strokecolor="#4bacc6 [3208]" strokeweight="2pt">
                   <v:textbox>
                     <w:txbxContent>
                       <w:p>
@@ -23067,7 +22786,7 @@
                     </w:txbxContent>
                   </v:textbox>
                 </v:roundrect>
-                <v:roundrect id="Rounded Rectangle 106" o:spid="_x0000_s1129" style="position:absolute;left:41627;top:48498;width:10553;height:3333;visibility:visible;mso-wrap-style:square;v-text-anchor:middle" arcsize="10923f" o:gfxdata="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" fillcolor="white [3201]" strokecolor="#4bacc6 [3208]" strokeweight="2pt">
+                <v:roundrect id="Rounded Rectangle 106" o:spid="_x0000_s1121" style="position:absolute;left:41627;top:48498;width:10553;height:3333;visibility:visible;mso-wrap-style:square;v-text-anchor:middle" arcsize="10923f" o:gfxdata="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" fillcolor="white [3201]" strokecolor="#4bacc6 [3208]" strokeweight="2pt">
                   <v:textbox>
                     <w:txbxContent>
                       <w:p>
@@ -23081,43 +22800,43 @@
                     </w:txbxContent>
                   </v:textbox>
                 </v:roundrect>
-                <v:shape id="Straight Arrow Connector 65" o:spid="_x0000_s1130" type="#_x0000_t32" style="position:absolute;left:14573;top:26425;width:27051;height:96;flip:x y;visibility:visible;mso-wrap-style:square" o:connectortype="straight" o:gfxdata="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" strokecolor="black [3200]" strokeweight="2pt">
+                <v:shape id="Straight Arrow Connector 65" o:spid="_x0000_s1122" type="#_x0000_t32" style="position:absolute;left:14573;top:26425;width:27051;height:96;flip:x y;visibility:visible;mso-wrap-style:square" o:connectortype="straight" o:gfxdata="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" strokecolor="black [3200]" strokeweight="2pt">
                   <v:stroke endarrow="open"/>
                   <v:shadow on="t" color="black" opacity="24903f" origin=",.5" offset="0,.55556mm"/>
                 </v:shape>
-                <v:shape id="Straight Arrow Connector 107" o:spid="_x0000_s1131" type="#_x0000_t32" style="position:absolute;left:14576;top:33766;width:27051;height:95;flip:x y;visibility:visible;mso-wrap-style:square" o:connectortype="straight" o:gfxdata="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" strokecolor="black [3200]" strokeweight="2pt">
+                <v:shape id="Straight Arrow Connector 107" o:spid="_x0000_s1123" type="#_x0000_t32" style="position:absolute;left:14576;top:33766;width:27051;height:95;flip:x y;visibility:visible;mso-wrap-style:square" o:connectortype="straight" o:gfxdata="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" strokecolor="black [3200]" strokeweight="2pt">
                   <v:stroke endarrow="open"/>
                   <v:shadow on="t" color="black" opacity="24903f" origin=",.5" offset="0,.55556mm"/>
                 </v:shape>
-                <v:shape id="Straight Arrow Connector 108" o:spid="_x0000_s1132" type="#_x0000_t32" style="position:absolute;left:14573;top:49736;width:27051;height:95;flip:x y;visibility:visible;mso-wrap-style:square" o:connectortype="straight" o:gfxdata="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" strokecolor="black [3200]" strokeweight="2pt">
+                <v:shape id="Straight Arrow Connector 108" o:spid="_x0000_s1124" type="#_x0000_t32" style="position:absolute;left:14573;top:49736;width:27051;height:95;flip:x y;visibility:visible;mso-wrap-style:square" o:connectortype="straight" o:gfxdata="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" strokecolor="black [3200]" strokeweight="2pt">
                   <v:stroke endarrow="open"/>
                   <v:shadow on="t" color="black" opacity="24903f" origin=",.5" offset="0,.55556mm"/>
                 </v:shape>
-                <v:shape id="Straight Arrow Connector 109" o:spid="_x0000_s1133" type="#_x0000_t32" style="position:absolute;left:14573;top:39544;width:27051;height:95;flip:x y;visibility:visible;mso-wrap-style:square" o:connectortype="straight" o:gfxdata="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" strokecolor="black [3200]" strokeweight="2pt">
+                <v:shape id="Straight Arrow Connector 109" o:spid="_x0000_s1125" type="#_x0000_t32" style="position:absolute;left:14573;top:39544;width:27051;height:95;flip:x y;visibility:visible;mso-wrap-style:square" o:connectortype="straight" o:gfxdata="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" strokecolor="black [3200]" strokeweight="2pt">
                   <v:stroke endarrow="open"/>
                   <v:shadow on="t" color="black" opacity="24903f" origin=",.5" offset="0,.55556mm"/>
                 </v:shape>
-                <v:shape id="Straight Arrow Connector 110" o:spid="_x0000_s1134" type="#_x0000_t32" style="position:absolute;left:14652;top:27320;width:27051;height:96;flip:x y;visibility:visible;mso-wrap-style:square" o:connectortype="straight" o:gfxdata="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" strokecolor="black [3200]" strokeweight="2pt">
+                <v:shape id="Straight Arrow Connector 110" o:spid="_x0000_s1126" type="#_x0000_t32" style="position:absolute;left:14652;top:27320;width:27051;height:96;flip:x y;visibility:visible;mso-wrap-style:square" o:connectortype="straight" o:gfxdata="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" strokecolor="black [3200]" strokeweight="2pt">
                   <v:stroke startarrow="open"/>
                   <v:shadow on="t" color="black" opacity="24903f" origin=",.5" offset="0,.55556mm"/>
                 </v:shape>
-                <v:shape id="Straight Arrow Connector 111" o:spid="_x0000_s1135" type="#_x0000_t32" style="position:absolute;left:14573;top:34623;width:27051;height:95;flip:x y;visibility:visible;mso-wrap-style:square" o:connectortype="straight" o:gfxdata="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" strokecolor="black [3200]" strokeweight="2pt">
+                <v:shape id="Straight Arrow Connector 111" o:spid="_x0000_s1127" type="#_x0000_t32" style="position:absolute;left:14573;top:34623;width:27051;height:95;flip:x y;visibility:visible;mso-wrap-style:square" o:connectortype="straight" o:gfxdata="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" strokecolor="black [3200]" strokeweight="2pt">
                   <v:stroke startarrow="open"/>
                   <v:shadow on="t" color="black" opacity="24903f" origin=",.5" offset="0,.55556mm"/>
                 </v:shape>
-                <v:shape id="Straight Arrow Connector 112" o:spid="_x0000_s1136" type="#_x0000_t32" style="position:absolute;left:14652;top:40497;width:27051;height:95;flip:x y;visibility:visible;mso-wrap-style:square" o:connectortype="straight" o:gfxdata="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" strokecolor="black [3200]" strokeweight="2pt">
+                <v:shape id="Straight Arrow Connector 112" o:spid="_x0000_s1128" type="#_x0000_t32" style="position:absolute;left:14652;top:40497;width:27051;height:95;flip:x y;visibility:visible;mso-wrap-style:square" o:connectortype="straight" o:gfxdata="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" strokecolor="black [3200]" strokeweight="2pt">
                   <v:stroke startarrow="open"/>
                   <v:shadow on="t" color="black" opacity="24903f" origin=",.5" offset="0,.55556mm"/>
                 </v:shape>
-                <v:shape id="Straight Arrow Connector 113" o:spid="_x0000_s1137" type="#_x0000_t32" style="position:absolute;left:14652;top:45164;width:27051;height:95;flip:x y;visibility:visible;mso-wrap-style:square" o:connectortype="straight" o:gfxdata="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" strokecolor="black [3200]" strokeweight="2pt">
+                <v:shape id="Straight Arrow Connector 113" o:spid="_x0000_s1129" type="#_x0000_t32" style="position:absolute;left:14652;top:45164;width:27051;height:95;flip:x y;visibility:visible;mso-wrap-style:square" o:connectortype="straight" o:gfxdata="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" strokecolor="black [3200]" strokeweight="2pt">
                   <v:stroke startarrow="open"/>
                   <v:shadow on="t" color="black" opacity="24903f" origin=",.5" offset="0,.55556mm"/>
                 </v:shape>
-                <v:shape id="Straight Arrow Connector 114" o:spid="_x0000_s1138" type="#_x0000_t32" style="position:absolute;left:14573;top:50593;width:27051;height:95;flip:x y;visibility:visible;mso-wrap-style:square" o:connectortype="straight" o:gfxdata="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" strokecolor="black [3200]" strokeweight="2pt">
+                <v:shape id="Straight Arrow Connector 114" o:spid="_x0000_s1130" type="#_x0000_t32" style="position:absolute;left:14573;top:50593;width:27051;height:95;flip:x y;visibility:visible;mso-wrap-style:square" o:connectortype="straight" o:gfxdata="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" strokecolor="black [3200]" strokeweight="2pt">
                   <v:stroke startarrow="open"/>
                   <v:shadow on="t" color="black" opacity="24903f" origin=",.5" offset="0,.55556mm"/>
                 </v:shape>
-                <v:shape id="Text Box 66" o:spid="_x0000_s1139" type="#_x0000_t202" style="position:absolute;left:16287;top:24177;width:24289;height:2915;visibility:visible;mso-wrap-style:square;v-text-anchor:top" o:gfxdata="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" filled="f" stroked="f" strokeweight=".5pt">
+                <v:shape id="Text Box 66" o:spid="_x0000_s1131" type="#_x0000_t202" style="position:absolute;left:16287;top:24177;width:24289;height:2915;visibility:visible;mso-wrap-style:square;v-text-anchor:top" o:gfxdata="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" filled="f" stroked="f" strokeweight=".5pt">
                   <v:textbox>
                     <w:txbxContent>
                       <w:p>
@@ -23128,7 +22847,7 @@
                     </w:txbxContent>
                   </v:textbox>
                 </v:shape>
-                <v:shape id="Text Box 66" o:spid="_x0000_s1140" type="#_x0000_t202" style="position:absolute;left:16410;top:28277;width:24289;height:5895;visibility:visible;mso-wrap-style:square;v-text-anchor:top" o:gfxdata="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" filled="f" stroked="f" strokeweight=".5pt">
+                <v:shape id="Text Box 66" o:spid="_x0000_s1132" type="#_x0000_t202" style="position:absolute;left:16410;top:28277;width:24289;height:5895;visibility:visible;mso-wrap-style:square;v-text-anchor:top" o:gfxdata="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" filled="f" stroked="f" strokeweight=".5pt">
                   <v:textbox>
                     <w:txbxContent>
                       <w:p>
@@ -23142,7 +22861,7 @@
                     </w:txbxContent>
                   </v:textbox>
                 </v:shape>
-                <v:shape id="Text Box 66" o:spid="_x0000_s1141" type="#_x0000_t202" style="position:absolute;left:16383;top:35540;width:23993;height:4258;visibility:visible;mso-wrap-style:square;v-text-anchor:top" o:gfxdata="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" filled="f" stroked="f" strokeweight=".5pt">
+                <v:shape id="Text Box 66" o:spid="_x0000_s1133" type="#_x0000_t202" style="position:absolute;left:16383;top:35540;width:23993;height:4258;visibility:visible;mso-wrap-style:square;v-text-anchor:top" o:gfxdata="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" filled="f" stroked="f" strokeweight=".5pt">
                   <v:textbox>
                     <w:txbxContent>
                       <w:p>
@@ -23153,7 +22872,7 @@
                     </w:txbxContent>
                   </v:textbox>
                 </v:shape>
-                <v:shape id="Text Box 66" o:spid="_x0000_s1142" type="#_x0000_t202" style="position:absolute;left:16287;top:42983;width:24289;height:2915;visibility:visible;mso-wrap-style:square;v-text-anchor:top" o:gfxdata="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" filled="f" stroked="f" strokeweight=".5pt">
+                <v:shape id="Text Box 66" o:spid="_x0000_s1134" type="#_x0000_t202" style="position:absolute;left:16287;top:42983;width:24289;height:2915;visibility:visible;mso-wrap-style:square;v-text-anchor:top" o:gfxdata="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" filled="f" stroked="f" strokeweight=".5pt">
                   <v:textbox>
                     <w:txbxContent>
                       <w:p>
@@ -23164,7 +22883,7 @@
                     </w:txbxContent>
                   </v:textbox>
                 </v:shape>
-                <v:shape id="Text Box 66" o:spid="_x0000_s1143" type="#_x0000_t202" style="position:absolute;left:16383;top:47393;width:24288;height:2914;visibility:visible;mso-wrap-style:square;v-text-anchor:top" o:gfxdata="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" filled="f" stroked="f" strokeweight=".5pt">
+                <v:shape id="Text Box 66" o:spid="_x0000_s1135" type="#_x0000_t202" style="position:absolute;left:16383;top:47393;width:24288;height:2914;visibility:visible;mso-wrap-style:square;v-text-anchor:top" o:gfxdata="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" filled="f" stroked="f" strokeweight=".5pt">
                   <v:textbox>
                     <w:txbxContent>
                       <w:p>
@@ -23175,7 +22894,7 @@
                     </w:txbxContent>
                   </v:textbox>
                 </v:shape>
-                <v:shape id="Text Box 66" o:spid="_x0000_s1144" type="#_x0000_t202" style="position:absolute;left:24469;top:45640;width:6392;height:2915;visibility:visible;mso-wrap-style:square;v-text-anchor:top" o:gfxdata="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" filled="f" stroked="f" strokeweight=".5pt">
+                <v:shape id="Text Box 66" o:spid="_x0000_s1136" type="#_x0000_t202" style="position:absolute;left:24469;top:45640;width:6392;height:2915;visibility:visible;mso-wrap-style:square;v-text-anchor:top" o:gfxdata="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" filled="f" stroked="f" strokeweight=".5pt">
                   <v:textbox>
                     <w:txbxContent>
                       <w:p>
@@ -23194,7 +22913,7 @@
                     </w:txbxContent>
                   </v:textbox>
                 </v:shape>
-                <v:oval id="Oval 64" o:spid="_x0000_s1145" style="position:absolute;left:21998;top:9046;width:8863;height:8861;visibility:visible;mso-wrap-style:square;v-text-anchor:middle" o:gfxdata="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" fillcolor="#4f81bd [3204]" stroked="f" strokeweight="2pt">
+                <v:oval id="Oval 64" o:spid="_x0000_s1137" style="position:absolute;left:21998;top:9046;width:8863;height:8861;visibility:visible;mso-wrap-style:square;v-text-anchor:middle" o:gfxdata="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" fillcolor="#4f81bd [3204]" stroked="f" strokeweight="2pt">
                   <v:shadow on="t" color="black" opacity="20971f" offset="0,2.2pt"/>
                   <v:textbox>
                     <w:txbxContent>
@@ -23209,10 +22928,10 @@
                     </w:txbxContent>
                   </v:textbox>
                 </v:oval>
-                <v:oval id="Oval 67" o:spid="_x0000_s1146" style="position:absolute;left:16664;width:5334;height:5334;visibility:visible;mso-wrap-style:square;v-text-anchor:middle" o:gfxdata="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" fillcolor="#9bbb59 [3206]" stroked="f" strokeweight="2pt">
+                <v:oval id="Oval 67" o:spid="_x0000_s1138" style="position:absolute;left:16664;width:5334;height:5334;visibility:visible;mso-wrap-style:square;v-text-anchor:middle" o:gfxdata="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" fillcolor="#9bbb59 [3206]" stroked="f" strokeweight="2pt">
                   <v:shadow on="t" color="black" opacity="20971f" offset="0,2.2pt"/>
                 </v:oval>
-                <v:oval id="Oval 117" o:spid="_x0000_s1147" style="position:absolute;left:40376;top:9896;width:5334;height:5328;visibility:visible;mso-wrap-style:square;v-text-anchor:middle" o:gfxdata="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" fillcolor="#8064a2 [3207]" stroked="f" strokeweight="2pt">
+                <v:oval id="Oval 117" o:spid="_x0000_s1139" style="position:absolute;left:40376;top:9896;width:5334;height:5328;visibility:visible;mso-wrap-style:square;v-text-anchor:middle" o:gfxdata="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" fillcolor="#8064a2 [3207]" stroked="f" strokeweight="2pt">
                   <v:shadow on="t" color="black" opacity="20971f" offset="0,2.2pt"/>
                   <v:textbox>
                     <w:txbxContent>
@@ -23226,7 +22945,7 @@
                     </w:txbxContent>
                   </v:textbox>
                 </v:oval>
-                <v:oval id="Oval 119" o:spid="_x0000_s1148" style="position:absolute;left:7610;top:9896;width:5334;height:5328;visibility:visible;mso-wrap-style:square;v-text-anchor:middle" o:gfxdata="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" fillcolor="#c0504d [3205]" stroked="f" strokeweight="2pt">
+                <v:oval id="Oval 119" o:spid="_x0000_s1140" style="position:absolute;left:7610;top:9896;width:5334;height:5328;visibility:visible;mso-wrap-style:square;v-text-anchor:middle" o:gfxdata="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" fillcolor="#c0504d [3205]" stroked="f" strokeweight="2pt">
                   <v:shadow on="t" color="black" opacity="20971f" offset="0,2.2pt"/>
                   <v:textbox>
                     <w:txbxContent>
@@ -23240,7 +22959,7 @@
                     </w:txbxContent>
                   </v:textbox>
                 </v:oval>
-                <v:oval id="Oval 120" o:spid="_x0000_s1149" style="position:absolute;left:32184;top:6;width:5334;height:5327;visibility:visible;mso-wrap-style:square;v-text-anchor:middle" o:gfxdata="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" fillcolor="#4bacc6 [3208]" stroked="f" strokeweight="2pt">
+                <v:oval id="Oval 120" o:spid="_x0000_s1141" style="position:absolute;left:32184;top:6;width:5334;height:5327;visibility:visible;mso-wrap-style:square;v-text-anchor:middle" o:gfxdata="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" fillcolor="#4bacc6 [3208]" stroked="f" strokeweight="2pt">
                   <v:shadow on="t" color="black" opacity="20971f" offset="0,2.2pt"/>
                   <v:textbox>
                     <w:txbxContent>
@@ -23254,7 +22973,7 @@
                     </w:txbxContent>
                   </v:textbox>
                 </v:oval>
-                <v:shape id="Text Box 68" o:spid="_x0000_s1150" type="#_x0000_t202" style="position:absolute;left:5403;top:15143;width:9620;height:2573;visibility:visible;mso-wrap-style:square;v-text-anchor:top" o:gfxdata="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" filled="f" stroked="f" strokeweight=".5pt">
+                <v:shape id="Text Box 68" o:spid="_x0000_s1142" type="#_x0000_t202" style="position:absolute;left:5403;top:15143;width:9620;height:2573;visibility:visible;mso-wrap-style:square;v-text-anchor:top" o:gfxdata="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" filled="f" stroked="f" strokeweight=".5pt">
                   <v:textbox>
                     <w:txbxContent>
                       <w:p>
@@ -23268,7 +22987,7 @@
                     </w:txbxContent>
                   </v:textbox>
                 </v:shape>
-                <v:shape id="Text Box 68" o:spid="_x0000_s1151" type="#_x0000_t202" style="position:absolute;left:8737;top:3018;width:9620;height:2572;visibility:visible;mso-wrap-style:square;v-text-anchor:top" o:gfxdata="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" filled="f" stroked="f" strokeweight=".5pt">
+                <v:shape id="Text Box 68" o:spid="_x0000_s1143" type="#_x0000_t202" style="position:absolute;left:8737;top:3018;width:9620;height:2572;visibility:visible;mso-wrap-style:square;v-text-anchor:top" o:gfxdata="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" filled="f" stroked="f" strokeweight=".5pt">
                   <v:textbox>
                     <w:txbxContent>
                       <w:p>
@@ -23282,7 +23001,7 @@
                     </w:txbxContent>
                   </v:textbox>
                 </v:shape>
-                <v:shape id="Text Box 68" o:spid="_x0000_s1152" type="#_x0000_t202" style="position:absolute;left:36090;top:2768;width:9620;height:2566;visibility:visible;mso-wrap-style:square;v-text-anchor:top" o:gfxdata="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" filled="f" stroked="f" strokeweight=".5pt">
+                <v:shape id="Text Box 68" o:spid="_x0000_s1144" type="#_x0000_t202" style="position:absolute;left:36090;top:2768;width:9620;height:2566;visibility:visible;mso-wrap-style:square;v-text-anchor:top" o:gfxdata="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" filled="f" stroked="f" strokeweight=".5pt">
                   <v:textbox>
                     <w:txbxContent>
                       <w:p>
@@ -23296,7 +23015,7 @@
                     </w:txbxContent>
                   </v:textbox>
                 </v:shape>
-                <v:shape id="Text Box 68" o:spid="_x0000_s1153" type="#_x0000_t202" style="position:absolute;left:38185;top:15135;width:9620;height:2566;visibility:visible;mso-wrap-style:square;v-text-anchor:top" o:gfxdata="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" filled="f" stroked="f" strokeweight=".5pt">
+                <v:shape id="Text Box 68" o:spid="_x0000_s1145" type="#_x0000_t202" style="position:absolute;left:38185;top:15135;width:9620;height:2566;visibility:visible;mso-wrap-style:square;v-text-anchor:top" o:gfxdata="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" filled="f" stroked="f" strokeweight=".5pt">
                   <v:textbox>
                     <w:txbxContent>
                       <w:p>
@@ -23310,24 +23029,24 @@
                     </w:txbxContent>
                   </v:textbox>
                 </v:shape>
-                <v:rect id="Rectangle 70" o:spid="_x0000_s1154" style="position:absolute;left:20469;top:7800;width:12096;height:11726;visibility:visible;mso-wrap-style:square;v-text-anchor:middle" o:gfxdata="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" filled="f" strokecolor="#243f60 [1604]" strokeweight="2pt"/>
-                <v:shape id="Straight Arrow Connector 71" o:spid="_x0000_s1155" type="#_x0000_t32" style="position:absolute;left:12944;top:12560;width:9054;height:916;visibility:visible;mso-wrap-style:square" o:connectortype="straight" o:gfxdata="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" strokecolor="black [3200]" strokeweight="2pt">
+                <v:rect id="Rectangle 70" o:spid="_x0000_s1146" style="position:absolute;left:20469;top:7800;width:12096;height:11726;visibility:visible;mso-wrap-style:square;v-text-anchor:middle" o:gfxdata="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" filled="f" strokecolor="#243f60 [1604]" strokeweight="2pt"/>
+                <v:shape id="Straight Arrow Connector 71" o:spid="_x0000_s1147" type="#_x0000_t32" style="position:absolute;left:12944;top:12560;width:9054;height:916;visibility:visible;mso-wrap-style:square" o:connectortype="straight" o:gfxdata="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" strokecolor="black [3200]" strokeweight="2pt">
                   <v:stroke startarrow="open"/>
                   <v:shadow on="t" color="black" opacity="24903f" origin=",.5" offset="0,.55556mm"/>
                 </v:shape>
-                <v:shape id="Straight Arrow Connector 127" o:spid="_x0000_s1156" type="#_x0000_t32" style="position:absolute;left:21217;top:4552;width:2079;height:5791;visibility:visible;mso-wrap-style:square" o:connectortype="straight" o:gfxdata="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" strokecolor="black [3200]" strokeweight="2pt">
+                <v:shape id="Straight Arrow Connector 127" o:spid="_x0000_s1148" type="#_x0000_t32" style="position:absolute;left:21217;top:4552;width:2079;height:5791;visibility:visible;mso-wrap-style:square" o:connectortype="straight" o:gfxdata="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" strokecolor="black [3200]" strokeweight="2pt">
                   <v:stroke startarrow="open"/>
                   <v:shadow on="t" color="black" opacity="24903f" origin=",.5" offset="0,.55556mm"/>
                 </v:shape>
-                <v:shape id="Straight Arrow Connector 128" o:spid="_x0000_s1157" type="#_x0000_t32" style="position:absolute;left:29563;top:4553;width:3402;height:5790;flip:x;visibility:visible;mso-wrap-style:square" o:connectortype="straight" o:gfxdata="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" strokecolor="black [3200]" strokeweight="2pt">
+                <v:shape id="Straight Arrow Connector 128" o:spid="_x0000_s1149" type="#_x0000_t32" style="position:absolute;left:29563;top:4553;width:3402;height:5790;flip:x;visibility:visible;mso-wrap-style:square" o:connectortype="straight" o:gfxdata="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" strokecolor="black [3200]" strokeweight="2pt">
                   <v:stroke startarrow="open"/>
                   <v:shadow on="t" color="black" opacity="24903f" origin=",.5" offset="0,.55556mm"/>
                 </v:shape>
-                <v:shape id="Straight Arrow Connector 129" o:spid="_x0000_s1158" type="#_x0000_t32" style="position:absolute;left:30861;top:12560;width:9515;height:916;flip:y;visibility:visible;mso-wrap-style:square" o:connectortype="straight" o:gfxdata="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" strokecolor="black [3200]" strokeweight="2pt">
+                <v:shape id="Straight Arrow Connector 129" o:spid="_x0000_s1150" type="#_x0000_t32" style="position:absolute;left:30861;top:12560;width:9515;height:916;flip:y;visibility:visible;mso-wrap-style:square" o:connectortype="straight" o:gfxdata="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" strokecolor="black [3200]" strokeweight="2pt">
                   <v:stroke endarrow="open"/>
                   <v:shadow on="t" color="black" opacity="24903f" origin=",.5" offset="0,.55556mm"/>
                 </v:shape>
-                <v:rect id="Rectangle 130" o:spid="_x0000_s1159" style="position:absolute;left:38852;top:9044;width:8106;height:8945;visibility:visible;mso-wrap-style:square;v-text-anchor:middle" o:gfxdata="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" filled="f" strokecolor="#243f60 [1604]" strokeweight="2pt">
+                <v:rect id="Rectangle 130" o:spid="_x0000_s1151" style="position:absolute;left:38852;top:9044;width:8106;height:8945;visibility:visible;mso-wrap-style:square;v-text-anchor:middle" o:gfxdata="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" filled="f" strokecolor="#243f60 [1604]" strokeweight="2pt">
                   <v:textbox>
                     <w:txbxContent>
                       <w:p>
@@ -23340,7 +23059,7 @@
                     </w:txbxContent>
                   </v:textbox>
                 </v:rect>
-                <v:line id="Straight Connector 202" o:spid="_x0000_s1160" style="position:absolute;visibility:visible;mso-wrap-style:square" from="1945,42921" to="51564,42921" o:connectortype="straight" o:gfxdata="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" strokecolor="#4f81bd [3204]" strokeweight="2pt">
+                <v:line id="Straight Connector 202" o:spid="_x0000_s1152" style="position:absolute;visibility:visible;mso-wrap-style:square" from="1945,42921" to="51564,42921" o:connectortype="straight" o:gfxdata="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" strokecolor="#4f81bd [3204]" strokeweight="2pt">
                   <v:stroke dashstyle="dash"/>
                   <v:shadow on="t" color="black" opacity="24903f" origin=",.5" offset="0,.55556mm"/>
                 </v:line>
@@ -24855,15 +24574,7 @@
                           <w:txbxContent>
                             <w:p>
                               <w:r>
-                                <w:t xml:space="preserve">Peer </w:t>
-                              </w:r>
-                              <w:proofErr w:type="gramStart"/>
-                              <w:r>
-                                <w:t>A</w:t>
-                              </w:r>
-                              <w:proofErr w:type="gramEnd"/>
-                              <w:r>
-                                <w:t xml:space="preserve"> pushes content to Peer B</w:t>
+                                <w:t>Peer A pushes content to Peer B</w:t>
                               </w:r>
                             </w:p>
                           </w:txbxContent>
@@ -26842,15 +26553,7 @@
                           <w:txbxContent>
                             <w:p>
                               <w:r>
-                                <w:t xml:space="preserve">Peer </w:t>
-                              </w:r>
-                              <w:proofErr w:type="gramStart"/>
-                              <w:r>
-                                <w:t>A</w:t>
-                              </w:r>
-                              <w:proofErr w:type="gramEnd"/>
-                              <w:r>
-                                <w:t xml:space="preserve"> polls Peer B for content</w:t>
+                                <w:t>Peer A polls Peer B for content</w:t>
                               </w:r>
                             </w:p>
                           </w:txbxContent>
@@ -27241,15 +26944,7 @@
                           <w:txbxContent>
                             <w:p>
                               <w:r>
-                                <w:t xml:space="preserve">Peer </w:t>
-                              </w:r>
-                              <w:proofErr w:type="gramStart"/>
-                              <w:r>
-                                <w:t>A</w:t>
-                              </w:r>
-                              <w:proofErr w:type="gramEnd"/>
-                              <w:r>
-                                <w:t xml:space="preserve"> shares with Peer B</w:t>
+                                <w:t>Peer A shares with Peer B</w:t>
                               </w:r>
                             </w:p>
                           </w:txbxContent>
@@ -27316,20 +27011,20 @@
           </mc:Choice>
           <mc:Fallback>
             <w:pict>
-              <v:group id="Canvas 133" o:spid="_x0000_s1161" editas="canvas" style="width:453.75pt;height:605.8pt;mso-position-horizontal-relative:char;mso-position-vertical-relative:line" coordsize="57626,76936" o:gfxdata="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">
-                <v:shape id="_x0000_s1162" type="#_x0000_t75" style="position:absolute;width:57626;height:76936;visibility:visible;mso-wrap-style:square">
+              <v:group id="Canvas 133" o:spid="_x0000_s1153" editas="canvas" style="width:453.75pt;height:605.8pt;mso-position-horizontal-relative:char;mso-position-vertical-relative:line" coordsize="57626,76936" o:gfxdata="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">
+                <v:shape id="_x0000_s1154" type="#_x0000_t75" style="position:absolute;width:57626;height:76936;visibility:visible;mso-wrap-style:square">
                   <v:fill o:detectmouseclick="t"/>
                   <v:path o:connecttype="none"/>
                 </v:shape>
-                <v:shape id="Freeform 223" o:spid="_x0000_s1163" style="position:absolute;left:37909;top:17989;width:14383;height:4489;visibility:visible;mso-wrap-style:square;v-text-anchor:middle" coordsize="1438275,819150" o:gfxdata="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" path="m9525,819150l,,819150,r619125,819150l9525,819150xe" fillcolor="#8aabd3 [2132]" stroked="f" strokeweight="2pt">
+                <v:shape id="Freeform 223" o:spid="_x0000_s1155" style="position:absolute;left:37909;top:17989;width:14383;height:4489;visibility:visible;mso-wrap-style:square;v-text-anchor:middle" coordsize="1438275,819150" o:gfxdata="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" path="m9525,819150l,,819150,r619125,819150l9525,819150xe" fillcolor="#8aabd3 [2132]" stroked="f" strokeweight="2pt">
                   <v:fill color2="#d6e2f0 [756]" rotate="t" colors="0 #9ab5e4;.5 #c2d1ed;1 #e1e8f5" focus="100%" type="gradient"/>
                   <v:path arrowok="t" o:connecttype="custom" o:connectlocs="9525,448928;0,0;819150,0;1438275,448928;9525,448928" o:connectangles="0,0,0,0,0"/>
                 </v:shape>
-                <v:shape id="Freeform 186" o:spid="_x0000_s1164" style="position:absolute;left:95;top:19410;width:31623;height:3164;visibility:visible;mso-wrap-style:square;v-text-anchor:middle" coordsize="3162300,695325" o:gfxdata="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" path="m,695325l2352675,9525,3162300,,1447800,685800,,695325xe" fillcolor="#8aabd3 [2132]" stroked="f" strokeweight="2pt">
+                <v:shape id="Freeform 186" o:spid="_x0000_s1156" style="position:absolute;left:95;top:19410;width:31623;height:3164;visibility:visible;mso-wrap-style:square;v-text-anchor:middle" coordsize="3162300,695325" o:gfxdata="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" path="m,695325l2352675,9525,3162300,,1447800,685800,,695325xe" fillcolor="#8aabd3 [2132]" stroked="f" strokeweight="2pt">
                   <v:fill color2="#d6e2f0 [756]" rotate="t" colors="0 #9ab5e4;.5 #c2d1ed;1 #e1e8f5" focus="100%" type="gradient"/>
                   <v:path arrowok="t" o:connecttype="custom" o:connectlocs="0,316388;2352675,4334;3162300,0;1447800,312054;0,316388" o:connectangles="0,0,0,0,0"/>
                 </v:shape>
-                <v:rect id="Rectangle 136" o:spid="_x0000_s1165" style="position:absolute;top:22853;width:14573;height:54109;visibility:visible;mso-wrap-style:square;v-text-anchor:bottom" o:gfxdata="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" fillcolor="white [3201]" strokecolor="#f79646 [3209]" strokeweight="2pt">
+                <v:rect id="Rectangle 136" o:spid="_x0000_s1157" style="position:absolute;top:22853;width:14573;height:54109;visibility:visible;mso-wrap-style:square;v-text-anchor:bottom" o:gfxdata="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" fillcolor="white [3201]" strokecolor="#f79646 [3209]" strokeweight="2pt">
                   <v:textbox inset=",,,0">
                     <w:txbxContent>
                       <w:p>
@@ -27344,7 +27039,7 @@
                     </w:txbxContent>
                   </v:textbox>
                 </v:rect>
-                <v:rect id="Rectangle 137" o:spid="_x0000_s1166" style="position:absolute;left:38004;top:22463;width:14183;height:54118;visibility:visible;mso-wrap-style:square;v-text-anchor:bottom" o:gfxdata="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" fillcolor="white [3201]" strokecolor="#f79646 [3209]" strokeweight="2pt">
+                <v:rect id="Rectangle 137" o:spid="_x0000_s1158" style="position:absolute;left:38004;top:22463;width:14183;height:54118;visibility:visible;mso-wrap-style:square;v-text-anchor:bottom" o:gfxdata="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" fillcolor="white [3201]" strokecolor="#f79646 [3209]" strokeweight="2pt">
                   <v:textbox inset=",,,0">
                     <w:txbxContent>
                       <w:p>
@@ -27359,7 +27054,7 @@
                     </w:txbxContent>
                   </v:textbox>
                 </v:rect>
-                <v:roundrect id="Rounded Rectangle 138" o:spid="_x0000_s1167" style="position:absolute;left:1238;top:23615;width:12382;height:3334;visibility:visible;mso-wrap-style:square;v-text-anchor:middle" arcsize="10923f" o:gfxdata="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" fillcolor="white [3201]" strokecolor="#4bacc6 [3208]" strokeweight="2pt">
+                <v:roundrect id="Rounded Rectangle 138" o:spid="_x0000_s1159" style="position:absolute;left:1238;top:23615;width:12382;height:3334;visibility:visible;mso-wrap-style:square;v-text-anchor:middle" arcsize="10923f" o:gfxdata="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" fillcolor="white [3201]" strokecolor="#4bacc6 [3208]" strokeweight="2pt">
                   <v:textbox>
                     <w:txbxContent>
                       <w:p>
@@ -27373,7 +27068,7 @@
                     </w:txbxContent>
                   </v:textbox>
                 </v:roundrect>
-                <v:roundrect id="Rounded Rectangle 139" o:spid="_x0000_s1168" style="position:absolute;left:847;top:27977;width:12773;height:11164;visibility:visible;mso-wrap-style:square;v-text-anchor:middle" arcsize="10923f" o:gfxdata="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" fillcolor="white [3201]" strokecolor="#4bacc6 [3208]" strokeweight="2pt">
+                <v:roundrect id="Rounded Rectangle 139" o:spid="_x0000_s1160" style="position:absolute;left:847;top:27977;width:12773;height:11164;visibility:visible;mso-wrap-style:square;v-text-anchor:middle" arcsize="10923f" o:gfxdata="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" fillcolor="white [3201]" strokecolor="#4bacc6 [3208]" strokeweight="2pt">
                   <v:textbox>
                     <w:txbxContent>
                       <w:p>
@@ -27390,7 +27085,7 @@
                     </w:txbxContent>
                   </v:textbox>
                 </v:roundrect>
-                <v:roundrect id="Rounded Rectangle 140" o:spid="_x0000_s1169" style="position:absolute;left:1349;top:57686;width:12376;height:3333;visibility:visible;mso-wrap-style:square;v-text-anchor:middle" arcsize="10923f" o:gfxdata="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" fillcolor="white [3201]" strokecolor="#4bacc6 [3208]" strokeweight="2pt">
+                <v:roundrect id="Rounded Rectangle 140" o:spid="_x0000_s1161" style="position:absolute;left:1349;top:57686;width:12376;height:3333;visibility:visible;mso-wrap-style:square;v-text-anchor:middle" arcsize="10923f" o:gfxdata="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" fillcolor="white [3201]" strokecolor="#4bacc6 [3208]" strokeweight="2pt">
                   <v:textbox>
                     <w:txbxContent>
                       <w:p>
@@ -27404,7 +27099,7 @@
                     </w:txbxContent>
                   </v:textbox>
                 </v:roundrect>
-                <v:roundrect id="Rounded Rectangle 141" o:spid="_x0000_s1170" style="position:absolute;left:1349;top:61686;width:12376;height:3334;visibility:visible;mso-wrap-style:square;v-text-anchor:middle" arcsize="10923f" o:gfxdata="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" fillcolor="white [3201]" strokecolor="#4bacc6 [3208]" strokeweight="2pt">
+                <v:roundrect id="Rounded Rectangle 141" o:spid="_x0000_s1162" style="position:absolute;left:1349;top:61686;width:12376;height:3334;visibility:visible;mso-wrap-style:square;v-text-anchor:middle" arcsize="10923f" o:gfxdata="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" fillcolor="white [3201]" strokecolor="#4bacc6 [3208]" strokeweight="2pt">
                   <v:textbox>
                     <w:txbxContent>
                       <w:p>
@@ -27418,7 +27113,7 @@
                     </w:txbxContent>
                   </v:textbox>
                 </v:roundrect>
-                <v:roundrect id="Rounded Rectangle 142" o:spid="_x0000_s1171" style="position:absolute;left:39133;top:23711;width:12095;height:3333;visibility:visible;mso-wrap-style:square;v-text-anchor:middle" arcsize="10923f" o:gfxdata="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" fillcolor="white [3201]" strokecolor="#4bacc6 [3208]" strokeweight="2pt">
+                <v:roundrect id="Rounded Rectangle 142" o:spid="_x0000_s1163" style="position:absolute;left:39133;top:23711;width:12095;height:3333;visibility:visible;mso-wrap-style:square;v-text-anchor:middle" arcsize="10923f" o:gfxdata="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" fillcolor="white [3201]" strokecolor="#4bacc6 [3208]" strokeweight="2pt">
                   <v:textbox>
                     <w:txbxContent>
                       <w:p>
@@ -27432,7 +27127,7 @@
                     </w:txbxContent>
                   </v:textbox>
                 </v:roundrect>
-                <v:roundrect id="Rounded Rectangle 143" o:spid="_x0000_s1172" style="position:absolute;left:38726;top:31003;width:12502;height:3334;visibility:visible;mso-wrap-style:square;v-text-anchor:middle" arcsize="10923f" o:gfxdata="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" fillcolor="white [3201]" strokecolor="#4bacc6 [3208]" strokeweight="2pt">
+                <v:roundrect id="Rounded Rectangle 143" o:spid="_x0000_s1164" style="position:absolute;left:38726;top:31003;width:12502;height:3334;visibility:visible;mso-wrap-style:square;v-text-anchor:middle" arcsize="10923f" o:gfxdata="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" fillcolor="white [3201]" strokecolor="#4bacc6 [3208]" strokeweight="2pt">
                   <v:textbox>
                     <w:txbxContent>
                       <w:p>
@@ -27446,7 +27141,7 @@
                     </w:txbxContent>
                   </v:textbox>
                 </v:roundrect>
-                <v:roundrect id="Rounded Rectangle 144" o:spid="_x0000_s1173" style="position:absolute;left:38726;top:35131;width:12499;height:3334;visibility:visible;mso-wrap-style:square;v-text-anchor:middle" arcsize="10923f" o:gfxdata="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" fillcolor="white [3201]" strokecolor="#4bacc6 [3208]" strokeweight="2pt">
+                <v:roundrect id="Rounded Rectangle 144" o:spid="_x0000_s1165" style="position:absolute;left:38726;top:35131;width:12499;height:3334;visibility:visible;mso-wrap-style:square;v-text-anchor:middle" arcsize="10923f" o:gfxdata="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" fillcolor="white [3201]" strokecolor="#4bacc6 [3208]" strokeweight="2pt">
                   <v:textbox>
                     <w:txbxContent>
                       <w:p>
@@ -27460,7 +27155,7 @@
                     </w:txbxContent>
                   </v:textbox>
                 </v:roundrect>
-                <v:roundrect id="Rounded Rectangle 145" o:spid="_x0000_s1174" style="position:absolute;left:38595;top:57495;width:12658;height:3334;visibility:visible;mso-wrap-style:square;v-text-anchor:middle" arcsize="10923f" o:gfxdata="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" fillcolor="white [3201]" strokecolor="#4bacc6 [3208]" strokeweight="2pt">
+                <v:roundrect id="Rounded Rectangle 145" o:spid="_x0000_s1166" style="position:absolute;left:38595;top:57495;width:12658;height:3334;visibility:visible;mso-wrap-style:square;v-text-anchor:middle" arcsize="10923f" o:gfxdata="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" fillcolor="white [3201]" strokecolor="#4bacc6 [3208]" strokeweight="2pt">
                   <v:textbox>
                     <w:txbxContent>
                       <w:p>
@@ -27474,7 +27169,7 @@
                     </w:txbxContent>
                   </v:textbox>
                 </v:roundrect>
-                <v:roundrect id="Rounded Rectangle 146" o:spid="_x0000_s1175" style="position:absolute;left:38876;top:61686;width:12377;height:3334;visibility:visible;mso-wrap-style:square;v-text-anchor:middle" arcsize="10923f" o:gfxdata="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" fillcolor="white [3201]" strokecolor="#4bacc6 [3208]" strokeweight="2pt">
+                <v:roundrect id="Rounded Rectangle 146" o:spid="_x0000_s1167" style="position:absolute;left:38876;top:61686;width:12377;height:3334;visibility:visible;mso-wrap-style:square;v-text-anchor:middle" arcsize="10923f" o:gfxdata="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" fillcolor="white [3201]" strokecolor="#4bacc6 [3208]" strokeweight="2pt">
                   <v:textbox>
                     <w:txbxContent>
                       <w:p>
@@ -27488,43 +27183,43 @@
                     </w:txbxContent>
                   </v:textbox>
                 </v:roundrect>
-                <v:shape id="Straight Arrow Connector 147" o:spid="_x0000_s1176" type="#_x0000_t32" style="position:absolute;left:13620;top:25092;width:25418;height:0;flip:x;visibility:visible;mso-wrap-style:square" o:connectortype="straight" o:gfxdata="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" strokecolor="black [3200]" strokeweight="2pt">
+                <v:shape id="Straight Arrow Connector 147" o:spid="_x0000_s1168" type="#_x0000_t32" style="position:absolute;left:13620;top:25092;width:25418;height:0;flip:x;visibility:visible;mso-wrap-style:square" o:connectortype="straight" o:gfxdata="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" strokecolor="black [3200]" strokeweight="2pt">
                   <v:stroke endarrow="open"/>
                   <v:shadow on="t" color="black" opacity="24903f" origin=",.5" offset="0,.55556mm"/>
                 </v:shape>
-                <v:shape id="Straight Arrow Connector 148" o:spid="_x0000_s1177" type="#_x0000_t32" style="position:absolute;left:13623;top:32464;width:25103;height:0;flip:x;visibility:visible;mso-wrap-style:square" o:connectortype="straight" o:gfxdata="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" strokecolor="black [3200]" strokeweight="2pt">
+                <v:shape id="Straight Arrow Connector 148" o:spid="_x0000_s1169" type="#_x0000_t32" style="position:absolute;left:13623;top:32464;width:25103;height:0;flip:x;visibility:visible;mso-wrap-style:square" o:connectortype="straight" o:gfxdata="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" strokecolor="black [3200]" strokeweight="2pt">
                   <v:stroke endarrow="open"/>
                   <v:shadow on="t" color="black" opacity="24903f" origin=",.5" offset="0,.55556mm"/>
                 </v:shape>
-                <v:shape id="Straight Arrow Connector 149" o:spid="_x0000_s1178" type="#_x0000_t32" style="position:absolute;left:13646;top:62924;width:25230;height:89;flip:x y;visibility:visible;mso-wrap-style:square" o:connectortype="straight" o:gfxdata="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" strokecolor="black [3200]" strokeweight="2pt">
+                <v:shape id="Straight Arrow Connector 149" o:spid="_x0000_s1170" type="#_x0000_t32" style="position:absolute;left:13646;top:62924;width:25230;height:89;flip:x y;visibility:visible;mso-wrap-style:square" o:connectortype="straight" o:gfxdata="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" strokecolor="black [3200]" strokeweight="2pt">
                   <v:stroke endarrow="open"/>
                   <v:shadow on="t" color="black" opacity="24903f" origin=",.5" offset="0,.55556mm"/>
                 </v:shape>
-                <v:shape id="Straight Arrow Connector 150" o:spid="_x0000_s1179" type="#_x0000_t32" style="position:absolute;left:13620;top:36369;width:25106;height:0;flip:x;visibility:visible;mso-wrap-style:square" o:connectortype="straight" o:gfxdata="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" strokecolor="black [3200]" strokeweight="2pt">
+                <v:shape id="Straight Arrow Connector 150" o:spid="_x0000_s1171" type="#_x0000_t32" style="position:absolute;left:13620;top:36369;width:25106;height:0;flip:x;visibility:visible;mso-wrap-style:square" o:connectortype="straight" o:gfxdata="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" strokecolor="black [3200]" strokeweight="2pt">
                   <v:stroke endarrow="open"/>
                   <v:shadow on="t" color="black" opacity="24903f" origin=",.5" offset="0,.55556mm"/>
                 </v:shape>
-                <v:shape id="Straight Arrow Connector 151" o:spid="_x0000_s1180" type="#_x0000_t32" style="position:absolute;left:13699;top:25987;width:25339;height:0;flip:x;visibility:visible;mso-wrap-style:square" o:connectortype="straight" o:gfxdata="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" strokecolor="black [3200]" strokeweight="2pt">
+                <v:shape id="Straight Arrow Connector 151" o:spid="_x0000_s1172" type="#_x0000_t32" style="position:absolute;left:13699;top:25987;width:25339;height:0;flip:x;visibility:visible;mso-wrap-style:square" o:connectortype="straight" o:gfxdata="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" strokecolor="black [3200]" strokeweight="2pt">
                   <v:stroke startarrow="open"/>
                   <v:shadow on="t" color="black" opacity="24903f" origin=",.5" offset="0,.55556mm"/>
                 </v:shape>
-                <v:shape id="Straight Arrow Connector 152" o:spid="_x0000_s1181" type="#_x0000_t32" style="position:absolute;left:13620;top:33321;width:25025;height:0;flip:x;visibility:visible;mso-wrap-style:square" o:connectortype="straight" o:gfxdata="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" strokecolor="black [3200]" strokeweight="2pt">
+                <v:shape id="Straight Arrow Connector 152" o:spid="_x0000_s1173" type="#_x0000_t32" style="position:absolute;left:13620;top:33321;width:25025;height:0;flip:x;visibility:visible;mso-wrap-style:square" o:connectortype="straight" o:gfxdata="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" strokecolor="black [3200]" strokeweight="2pt">
                   <v:stroke startarrow="open"/>
                   <v:shadow on="t" color="black" opacity="24903f" origin=",.5" offset="0,.55556mm"/>
                 </v:shape>
-                <v:shape id="Straight Arrow Connector 153" o:spid="_x0000_s1182" type="#_x0000_t32" style="position:absolute;left:13699;top:37322;width:24842;height:0;flip:x;visibility:visible;mso-wrap-style:square" o:connectortype="straight" o:gfxdata="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" strokecolor="black [3200]" strokeweight="2pt">
+                <v:shape id="Straight Arrow Connector 153" o:spid="_x0000_s1174" type="#_x0000_t32" style="position:absolute;left:13699;top:37322;width:24842;height:0;flip:x;visibility:visible;mso-wrap-style:square" o:connectortype="straight" o:gfxdata="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" strokecolor="black [3200]" strokeweight="2pt">
                   <v:stroke startarrow="open"/>
                   <v:shadow on="t" color="black" opacity="24903f" origin=",.5" offset="0,.55556mm"/>
                 </v:shape>
-                <v:shape id="Straight Arrow Connector 154" o:spid="_x0000_s1183" type="#_x0000_t32" style="position:absolute;left:13725;top:59114;width:25057;height:89;flip:x y;visibility:visible;mso-wrap-style:square" o:connectortype="straight" o:gfxdata="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" strokecolor="black [3200]" strokeweight="2pt">
+                <v:shape id="Straight Arrow Connector 154" o:spid="_x0000_s1175" type="#_x0000_t32" style="position:absolute;left:13725;top:59114;width:25057;height:89;flip:x y;visibility:visible;mso-wrap-style:square" o:connectortype="straight" o:gfxdata="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" strokecolor="black [3200]" strokeweight="2pt">
                   <v:stroke startarrow="open"/>
                   <v:shadow on="t" color="black" opacity="24903f" origin=",.5" offset="0,.55556mm"/>
                 </v:shape>
-                <v:shape id="Straight Arrow Connector 155" o:spid="_x0000_s1184" type="#_x0000_t32" style="position:absolute;left:13646;top:63782;width:25540;height:90;flip:x y;visibility:visible;mso-wrap-style:square" o:connectortype="straight" o:gfxdata="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" strokecolor="black [3200]" strokeweight="2pt">
+                <v:shape id="Straight Arrow Connector 155" o:spid="_x0000_s1176" type="#_x0000_t32" style="position:absolute;left:13646;top:63782;width:25540;height:90;flip:x y;visibility:visible;mso-wrap-style:square" o:connectortype="straight" o:gfxdata="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" strokecolor="black [3200]" strokeweight="2pt">
                   <v:stroke startarrow="open"/>
                   <v:shadow on="t" color="black" opacity="24903f" origin=",.5" offset="0,.55556mm"/>
                 </v:shape>
-                <v:shape id="Text Box 156" o:spid="_x0000_s1185" type="#_x0000_t202" style="position:absolute;left:15335;top:22844;width:24289;height:2915;visibility:visible;mso-wrap-style:square;v-text-anchor:top" o:gfxdata="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" filled="f" stroked="f" strokeweight=".5pt">
+                <v:shape id="Text Box 156" o:spid="_x0000_s1177" type="#_x0000_t202" style="position:absolute;left:15335;top:22844;width:24289;height:2915;visibility:visible;mso-wrap-style:square;v-text-anchor:top" o:gfxdata="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" filled="f" stroked="f" strokeweight=".5pt">
                   <v:textbox>
                     <w:txbxContent>
                       <w:p>
@@ -27535,7 +27230,7 @@
                     </w:txbxContent>
                   </v:textbox>
                 </v:shape>
-                <v:shape id="Text Box 66" o:spid="_x0000_s1186" type="#_x0000_t202" style="position:absolute;left:15430;top:26902;width:22469;height:6038;visibility:visible;mso-wrap-style:square;v-text-anchor:top" o:gfxdata="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" filled="f" stroked="f" strokeweight=".5pt">
+                <v:shape id="Text Box 66" o:spid="_x0000_s1178" type="#_x0000_t202" style="position:absolute;left:15430;top:26902;width:22469;height:6038;visibility:visible;mso-wrap-style:square;v-text-anchor:top" o:gfxdata="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" filled="f" stroked="f" strokeweight=".5pt">
                   <v:textbox>
                     <w:txbxContent>
                       <w:p>
@@ -27549,7 +27244,7 @@
                     </w:txbxContent>
                   </v:textbox>
                 </v:shape>
-                <v:shape id="Text Box 66" o:spid="_x0000_s1187" type="#_x0000_t202" style="position:absolute;left:15240;top:34207;width:24288;height:2914;visibility:visible;mso-wrap-style:square;v-text-anchor:top" o:gfxdata="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" filled="f" stroked="f" strokeweight=".5pt">
+                <v:shape id="Text Box 66" o:spid="_x0000_s1179" type="#_x0000_t202" style="position:absolute;left:15240;top:34207;width:24288;height:2914;visibility:visible;mso-wrap-style:square;v-text-anchor:top" o:gfxdata="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" filled="f" stroked="f" strokeweight=".5pt">
                   <v:textbox>
                     <w:txbxContent>
                       <w:p>
@@ -27560,7 +27255,7 @@
                     </w:txbxContent>
                   </v:textbox>
                 </v:shape>
-                <v:shape id="Text Box 66" o:spid="_x0000_s1188" type="#_x0000_t202" style="position:absolute;left:15360;top:56743;width:24289;height:2915;visibility:visible;mso-wrap-style:square;v-text-anchor:top" o:gfxdata="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" filled="f" stroked="f" strokeweight=".5pt">
+                <v:shape id="Text Box 66" o:spid="_x0000_s1180" type="#_x0000_t202" style="position:absolute;left:15360;top:56743;width:24289;height:2915;visibility:visible;mso-wrap-style:square;v-text-anchor:top" o:gfxdata="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" filled="f" stroked="f" strokeweight=".5pt">
                   <v:textbox>
                     <w:txbxContent>
                       <w:p>
@@ -27571,7 +27266,7 @@
                     </w:txbxContent>
                   </v:textbox>
                 </v:shape>
-                <v:shape id="Text Box 66" o:spid="_x0000_s1189" type="#_x0000_t202" style="position:absolute;left:15455;top:60581;width:24289;height:2915;visibility:visible;mso-wrap-style:square;v-text-anchor:top" o:gfxdata="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" filled="f" stroked="f" strokeweight=".5pt">
+                <v:shape id="Text Box 66" o:spid="_x0000_s1181" type="#_x0000_t202" style="position:absolute;left:15455;top:60581;width:24289;height:2915;visibility:visible;mso-wrap-style:square;v-text-anchor:top" o:gfxdata="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" filled="f" stroked="f" strokeweight=".5pt">
                   <v:textbox>
                     <w:txbxContent>
                       <w:p>
@@ -27582,7 +27277,7 @@
                     </w:txbxContent>
                   </v:textbox>
                 </v:shape>
-                <v:shape id="Text Box 66" o:spid="_x0000_s1190" type="#_x0000_t202" style="position:absolute;left:23542;top:59114;width:6391;height:2915;visibility:visible;mso-wrap-style:square;v-text-anchor:top" o:gfxdata="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" filled="f" stroked="f" strokeweight=".5pt">
+                <v:shape id="Text Box 66" o:spid="_x0000_s1182" type="#_x0000_t202" style="position:absolute;left:23542;top:59114;width:6391;height:2915;visibility:visible;mso-wrap-style:square;v-text-anchor:top" o:gfxdata="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" filled="f" stroked="f" strokeweight=".5pt">
                   <v:textbox>
                     <w:txbxContent>
                       <w:p>
@@ -27601,10 +27296,10 @@
                     </w:txbxContent>
                   </v:textbox>
                 </v:shape>
-                <v:oval id="Oval 163" o:spid="_x0000_s1191" style="position:absolute;left:15712;width:5334;height:5334;visibility:visible;mso-wrap-style:square;v-text-anchor:middle" o:gfxdata="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" fillcolor="#9bbb59 [3206]" stroked="f" strokeweight="2pt">
+                <v:oval id="Oval 163" o:spid="_x0000_s1183" style="position:absolute;left:15712;width:5334;height:5334;visibility:visible;mso-wrap-style:square;v-text-anchor:middle" o:gfxdata="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" fillcolor="#9bbb59 [3206]" stroked="f" strokeweight="2pt">
                   <v:shadow on="t" color="black" opacity="20971f" offset="0,2.2pt"/>
                 </v:oval>
-                <v:oval id="Oval 164" o:spid="_x0000_s1192" style="position:absolute;left:39423;top:9896;width:5334;height:5328;visibility:visible;mso-wrap-style:square;v-text-anchor:middle" o:gfxdata="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" fillcolor="#8064a2 [3207]" stroked="f" strokeweight="2pt">
+                <v:oval id="Oval 164" o:spid="_x0000_s1184" style="position:absolute;left:39423;top:9896;width:5334;height:5328;visibility:visible;mso-wrap-style:square;v-text-anchor:middle" o:gfxdata="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" fillcolor="#8064a2 [3207]" stroked="f" strokeweight="2pt">
                   <v:shadow on="t" color="black" opacity="20971f" offset="0,2.2pt"/>
                   <v:textbox>
                     <w:txbxContent>
@@ -27618,7 +27313,7 @@
                     </w:txbxContent>
                   </v:textbox>
                 </v:oval>
-                <v:oval id="Oval 165" o:spid="_x0000_s1193" style="position:absolute;left:10001;top:8624;width:5334;height:5328;visibility:visible;mso-wrap-style:square;v-text-anchor:middle" o:gfxdata="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" fillcolor="#c0504d [3205]" stroked="f" strokeweight="2pt">
+                <v:oval id="Oval 165" o:spid="_x0000_s1185" style="position:absolute;left:10001;top:8624;width:5334;height:5328;visibility:visible;mso-wrap-style:square;v-text-anchor:middle" o:gfxdata="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" fillcolor="#c0504d [3205]" stroked="f" strokeweight="2pt">
                   <v:shadow on="t" color="black" opacity="20971f" offset="0,2.2pt"/>
                   <v:textbox>
                     <w:txbxContent>
@@ -27632,7 +27327,7 @@
                     </w:txbxContent>
                   </v:textbox>
                 </v:oval>
-                <v:oval id="Oval 166" o:spid="_x0000_s1194" style="position:absolute;left:31232;top:6;width:5334;height:5327;visibility:visible;mso-wrap-style:square;v-text-anchor:middle" o:gfxdata="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" fillcolor="#4bacc6 [3208]" stroked="f" strokeweight="2pt">
+                <v:oval id="Oval 166" o:spid="_x0000_s1186" style="position:absolute;left:31232;top:6;width:5334;height:5327;visibility:visible;mso-wrap-style:square;v-text-anchor:middle" o:gfxdata="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" fillcolor="#4bacc6 [3208]" stroked="f" strokeweight="2pt">
                   <v:shadow on="t" color="black" opacity="20971f" offset="0,2.2pt"/>
                   <v:textbox>
                     <w:txbxContent>
@@ -27646,7 +27341,7 @@
                     </w:txbxContent>
                   </v:textbox>
                 </v:oval>
-                <v:shape id="Text Box 167" o:spid="_x0000_s1195" type="#_x0000_t202" style="position:absolute;left:2641;top:10077;width:9620;height:2573;visibility:visible;mso-wrap-style:square;v-text-anchor:top" o:gfxdata="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" filled="f" stroked="f" strokeweight=".5pt">
+                <v:shape id="Text Box 167" o:spid="_x0000_s1187" type="#_x0000_t202" style="position:absolute;left:2641;top:10077;width:9620;height:2573;visibility:visible;mso-wrap-style:square;v-text-anchor:top" o:gfxdata="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" filled="f" stroked="f" strokeweight=".5pt">
                   <v:textbox>
                     <w:txbxContent>
                       <w:p>
@@ -27660,7 +27355,7 @@
                     </w:txbxContent>
                   </v:textbox>
                 </v:shape>
-                <v:shape id="Text Box 68" o:spid="_x0000_s1196" type="#_x0000_t202" style="position:absolute;left:8553;top:1303;width:9620;height:2572;visibility:visible;mso-wrap-style:square;v-text-anchor:top" o:gfxdata="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" filled="f" stroked="f" strokeweight=".5pt">
+                <v:shape id="Text Box 68" o:spid="_x0000_s1188" type="#_x0000_t202" style="position:absolute;left:8553;top:1303;width:9620;height:2572;visibility:visible;mso-wrap-style:square;v-text-anchor:top" o:gfxdata="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" filled="f" stroked="f" strokeweight=".5pt">
                   <v:textbox>
                     <w:txbxContent>
                       <w:p>
@@ -27674,7 +27369,7 @@
                     </w:txbxContent>
                   </v:textbox>
                 </v:shape>
-                <v:shape id="Text Box 68" o:spid="_x0000_s1197" type="#_x0000_t202" style="position:absolute;left:34185;top:1316;width:9620;height:2566;visibility:visible;mso-wrap-style:square;v-text-anchor:top" o:gfxdata="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" filled="f" stroked="f" strokeweight=".5pt">
+                <v:shape id="Text Box 68" o:spid="_x0000_s1189" type="#_x0000_t202" style="position:absolute;left:34185;top:1316;width:9620;height:2566;visibility:visible;mso-wrap-style:square;v-text-anchor:top" o:gfxdata="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" filled="f" stroked="f" strokeweight=".5pt">
                   <v:textbox>
                     <w:txbxContent>
                       <w:p>
@@ -27688,7 +27383,7 @@
                     </w:txbxContent>
                   </v:textbox>
                 </v:shape>
-                <v:shape id="Text Box 68" o:spid="_x0000_s1198" type="#_x0000_t202" style="position:absolute;left:37233;top:15135;width:9620;height:2566;visibility:visible;mso-wrap-style:square;v-text-anchor:top" o:gfxdata="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" filled="f" stroked="f" strokeweight=".5pt">
+                <v:shape id="Text Box 68" o:spid="_x0000_s1190" type="#_x0000_t202" style="position:absolute;left:37233;top:15135;width:9620;height:2566;visibility:visible;mso-wrap-style:square;v-text-anchor:top" o:gfxdata="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" filled="f" stroked="f" strokeweight=".5pt">
                   <v:textbox>
                     <w:txbxContent>
                       <w:p>
@@ -27702,11 +27397,11 @@
                     </w:txbxContent>
                   </v:textbox>
                 </v:shape>
-                <v:shape id="Straight Arrow Connector 172" o:spid="_x0000_s1199" type="#_x0000_t32" style="position:absolute;left:15335;top:11288;width:9239;height:2707;visibility:visible;mso-wrap-style:square" o:connectortype="straight" o:gfxdata="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" strokecolor="black [3200]" strokeweight="2pt">
+                <v:shape id="Straight Arrow Connector 172" o:spid="_x0000_s1191" type="#_x0000_t32" style="position:absolute;left:15335;top:11288;width:9239;height:2707;visibility:visible;mso-wrap-style:square" o:connectortype="straight" o:gfxdata="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" strokecolor="black [3200]" strokeweight="2pt">
                   <v:stroke startarrow="open" endarrow="open"/>
                   <v:shadow on="t" color="black" opacity="24903f" origin=",.5" offset="0,.55556mm"/>
                 </v:shape>
-                <v:rect id="Rectangle 176" o:spid="_x0000_s1200" style="position:absolute;left:37899;top:9044;width:8106;height:8945;visibility:visible;mso-wrap-style:square;v-text-anchor:middle" o:gfxdata="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" filled="f" strokecolor="#243f60 [1604]" strokeweight="2pt">
+                <v:rect id="Rectangle 176" o:spid="_x0000_s1192" style="position:absolute;left:37899;top:9044;width:8106;height:8945;visibility:visible;mso-wrap-style:square;v-text-anchor:middle" o:gfxdata="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" filled="f" strokecolor="#243f60 [1604]" strokeweight="2pt">
                   <v:textbox>
                     <w:txbxContent>
                       <w:p>
@@ -27719,7 +27414,7 @@
                     </w:txbxContent>
                   </v:textbox>
                 </v:rect>
-                <v:oval id="Oval 178" o:spid="_x0000_s1201" style="position:absolute;left:24574;top:11331;width:5334;height:5328;visibility:visible;mso-wrap-style:square;v-text-anchor:middle" o:gfxdata="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" fillcolor="#f79646 [3209]" stroked="f" strokeweight="2pt">
+                <v:oval id="Oval 178" o:spid="_x0000_s1193" style="position:absolute;left:24574;top:11331;width:5334;height:5328;visibility:visible;mso-wrap-style:square;v-text-anchor:middle" o:gfxdata="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" fillcolor="#f79646 [3209]" stroked="f" strokeweight="2pt">
                   <v:shadow on="t" color="black" opacity="20971f" offset="0,2.2pt"/>
                   <v:textbox>
                     <w:txbxContent>
@@ -27733,7 +27428,7 @@
                     </w:txbxContent>
                   </v:textbox>
                 </v:oval>
-                <v:shape id="Text Box 167" o:spid="_x0000_s1202" type="#_x0000_t202" style="position:absolute;left:22669;top:16658;width:9620;height:2572;visibility:visible;mso-wrap-style:square;v-text-anchor:top" o:gfxdata="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" filled="f" stroked="f" strokeweight=".5pt">
+                <v:shape id="Text Box 167" o:spid="_x0000_s1194" type="#_x0000_t202" style="position:absolute;left:22669;top:16658;width:9620;height:2572;visibility:visible;mso-wrap-style:square;v-text-anchor:top" o:gfxdata="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" filled="f" stroked="f" strokeweight=".5pt">
                   <v:textbox>
                     <w:txbxContent>
                       <w:p>
@@ -27747,27 +27442,27 @@
                     </w:txbxContent>
                   </v:textbox>
                 </v:shape>
-                <v:shape id="Straight Arrow Connector 180" o:spid="_x0000_s1203" type="#_x0000_t32" style="position:absolute;left:14554;top:2670;width:16678;height:6734;flip:y;visibility:visible;mso-wrap-style:square" o:connectortype="straight" o:gfxdata="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" strokecolor="black [3200]" strokeweight="2pt">
+                <v:shape id="Straight Arrow Connector 180" o:spid="_x0000_s1195" type="#_x0000_t32" style="position:absolute;left:14554;top:2670;width:16678;height:6734;flip:y;visibility:visible;mso-wrap-style:square" o:connectortype="straight" o:gfxdata="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" strokecolor="black [3200]" strokeweight="2pt">
                   <v:stroke startarrow="open" endarrow="open"/>
                   <v:shadow on="t" color="black" opacity="24903f" origin=",.5" offset="0,.55556mm"/>
                 </v:shape>
-                <v:shape id="Straight Arrow Connector 181" o:spid="_x0000_s1204" type="#_x0000_t32" style="position:absolute;left:20265;top:4552;width:5090;height:7559;visibility:visible;mso-wrap-style:square" o:connectortype="straight" o:gfxdata="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" strokecolor="black [3200]" strokeweight="2pt">
+                <v:shape id="Straight Arrow Connector 181" o:spid="_x0000_s1196" type="#_x0000_t32" style="position:absolute;left:20265;top:4552;width:5090;height:7559;visibility:visible;mso-wrap-style:square" o:connectortype="straight" o:gfxdata="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" strokecolor="black [3200]" strokeweight="2pt">
                   <v:stroke startarrow="open" endarrow="open"/>
                   <v:shadow on="t" color="black" opacity="24903f" origin=",.5" offset="0,.55556mm"/>
                 </v:shape>
-                <v:shape id="Straight Arrow Connector 182" o:spid="_x0000_s1205" type="#_x0000_t32" style="position:absolute;left:29908;top:12560;width:9515;height:1435;flip:x;visibility:visible;mso-wrap-style:square" o:connectortype="straight" o:gfxdata="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" strokecolor="black [3200]" strokeweight="2pt">
+                <v:shape id="Straight Arrow Connector 182" o:spid="_x0000_s1197" type="#_x0000_t32" style="position:absolute;left:29908;top:12560;width:9515;height:1435;flip:x;visibility:visible;mso-wrap-style:square" o:connectortype="straight" o:gfxdata="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" strokecolor="black [3200]" strokeweight="2pt">
                   <v:stroke startarrow="open" endarrow="open"/>
                   <v:shadow on="t" color="black" opacity="24903f" origin=",.5" offset="0,.55556mm"/>
                 </v:shape>
-                <v:shape id="Straight Arrow Connector 183" o:spid="_x0000_s1206" type="#_x0000_t32" style="position:absolute;left:21046;top:3238;width:19158;height:7438;visibility:visible;mso-wrap-style:square" o:connectortype="straight" o:gfxdata="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" strokecolor="black [3200]" strokeweight="2pt">
+                <v:shape id="Straight Arrow Connector 183" o:spid="_x0000_s1198" type="#_x0000_t32" style="position:absolute;left:21046;top:3238;width:19158;height:7438;visibility:visible;mso-wrap-style:square" o:connectortype="straight" o:gfxdata="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" strokecolor="black [3200]" strokeweight="2pt">
                   <v:stroke startarrow="open" endarrow="open"/>
                   <v:shadow on="t" color="black" opacity="24903f" origin=",.5" offset="0,.55556mm"/>
                 </v:shape>
-                <v:shape id="Straight Arrow Connector 184" o:spid="_x0000_s1207" type="#_x0000_t32" style="position:absolute;left:35785;top:4553;width:6305;height:5343;visibility:visible;mso-wrap-style:square" o:connectortype="straight" o:gfxdata="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" strokecolor="black [3200]" strokeweight="2pt">
+                <v:shape id="Straight Arrow Connector 184" o:spid="_x0000_s1199" type="#_x0000_t32" style="position:absolute;left:35785;top:4553;width:6305;height:5343;visibility:visible;mso-wrap-style:square" o:connectortype="straight" o:gfxdata="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" strokecolor="black [3200]" strokeweight="2pt">
                   <v:stroke startarrow="open" endarrow="open"/>
                   <v:shadow on="t" color="black" opacity="24903f" origin=",.5" offset="0,.55556mm"/>
                 </v:shape>
-                <v:rect id="Rectangle 185" o:spid="_x0000_s1208" style="position:absolute;left:23517;top:10469;width:8102;height:8941;visibility:visible;mso-wrap-style:square;v-text-anchor:middle" o:gfxdata="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" filled="f" strokecolor="#243f60 [1604]" strokeweight="2pt">
+                <v:rect id="Rectangle 185" o:spid="_x0000_s1200" style="position:absolute;left:23517;top:10469;width:8102;height:8941;visibility:visible;mso-wrap-style:square;v-text-anchor:middle" o:gfxdata="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" filled="f" strokecolor="#243f60 [1604]" strokeweight="2pt">
                   <v:textbox>
                     <w:txbxContent>
                       <w:p>
@@ -27787,11 +27482,11 @@
                     </w:txbxContent>
                   </v:textbox>
                 </v:rect>
-                <v:line id="Straight Connector 187" o:spid="_x0000_s1209" style="position:absolute;visibility:visible;mso-wrap-style:square" from="1605,40102" to="57048,40102" o:connectortype="straight" o:gfxdata="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" strokecolor="#4f81bd [3204]" strokeweight="2pt">
+                <v:line id="Straight Connector 187" o:spid="_x0000_s1201" style="position:absolute;visibility:visible;mso-wrap-style:square" from="1605,40102" to="57048,40102" o:connectortype="straight" o:gfxdata="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" strokecolor="#4f81bd [3204]" strokeweight="2pt">
                   <v:stroke dashstyle="dash"/>
                   <v:shadow on="t" color="black" opacity="24903f" origin=",.5" offset="0,.55556mm"/>
                 </v:line>
-                <v:roundrect id="Rounded Rectangle 188" o:spid="_x0000_s1210" style="position:absolute;left:39038;top:40757;width:12377;height:3334;visibility:visible;mso-wrap-style:square;v-text-anchor:middle" arcsize="10923f" o:gfxdata="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" fillcolor="white [3201]" strokecolor="#4bacc6 [3208]" strokeweight="2pt">
+                <v:roundrect id="Rounded Rectangle 188" o:spid="_x0000_s1202" style="position:absolute;left:39038;top:40757;width:12377;height:3334;visibility:visible;mso-wrap-style:square;v-text-anchor:middle" arcsize="10923f" o:gfxdata="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" fillcolor="white [3201]" strokecolor="#4bacc6 [3208]" strokeweight="2pt">
                   <v:textbox>
                     <w:txbxContent>
                       <w:p>
@@ -27805,7 +27500,7 @@
                     </w:txbxContent>
                   </v:textbox>
                 </v:roundrect>
-                <v:roundrect id="Rounded Rectangle 189" o:spid="_x0000_s1211" style="position:absolute;left:38645;top:45113;width:12770;height:11163;visibility:visible;mso-wrap-style:square;v-text-anchor:middle" arcsize="10923f" o:gfxdata="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" fillcolor="white [3201]" strokecolor="#4bacc6 [3208]" strokeweight="2pt">
+                <v:roundrect id="Rounded Rectangle 189" o:spid="_x0000_s1203" style="position:absolute;left:38645;top:45113;width:12770;height:11163;visibility:visible;mso-wrap-style:square;v-text-anchor:middle" arcsize="10923f" o:gfxdata="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" fillcolor="white [3201]" strokecolor="#4bacc6 [3208]" strokeweight="2pt">
                   <v:textbox>
                     <w:txbxContent>
                       <w:p>
@@ -27819,7 +27514,7 @@
                     </w:txbxContent>
                   </v:textbox>
                 </v:roundrect>
-                <v:roundrect id="Rounded Rectangle 190" o:spid="_x0000_s1212" style="position:absolute;left:1349;top:40734;width:12090;height:3334;visibility:visible;mso-wrap-style:square;v-text-anchor:middle" arcsize="10923f" o:gfxdata="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" fillcolor="white [3201]" strokecolor="#4bacc6 [3208]" strokeweight="2pt">
+                <v:roundrect id="Rounded Rectangle 190" o:spid="_x0000_s1204" style="position:absolute;left:1349;top:40734;width:12090;height:3334;visibility:visible;mso-wrap-style:square;v-text-anchor:middle" arcsize="10923f" o:gfxdata="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" fillcolor="white [3201]" strokecolor="#4bacc6 [3208]" strokeweight="2pt">
                   <v:textbox>
                     <w:txbxContent>
                       <w:p>
@@ -27833,7 +27528,7 @@
                     </w:txbxContent>
                   </v:textbox>
                 </v:roundrect>
-                <v:roundrect id="Rounded Rectangle 191" o:spid="_x0000_s1213" style="position:absolute;left:942;top:48088;width:12497;height:3333;visibility:visible;mso-wrap-style:square;v-text-anchor:middle" arcsize="10923f" o:gfxdata="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" fillcolor="white [3201]" strokecolor="#4bacc6 [3208]" strokeweight="2pt">
+                <v:roundrect id="Rounded Rectangle 191" o:spid="_x0000_s1205" style="position:absolute;left:942;top:48088;width:12497;height:3333;visibility:visible;mso-wrap-style:square;v-text-anchor:middle" arcsize="10923f" o:gfxdata="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" fillcolor="white [3201]" strokecolor="#4bacc6 [3208]" strokeweight="2pt">
                   <v:textbox>
                     <w:txbxContent>
                       <w:p>
@@ -27847,7 +27542,7 @@
                     </w:txbxContent>
                   </v:textbox>
                 </v:roundrect>
-                <v:roundrect id="Rounded Rectangle 192" o:spid="_x0000_s1214" style="position:absolute;left:1253;top:52152;width:12186;height:3333;visibility:visible;mso-wrap-style:square;v-text-anchor:middle" arcsize="10923f" o:gfxdata="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" fillcolor="white [3201]" strokecolor="#4bacc6 [3208]" strokeweight="2pt">
+                <v:roundrect id="Rounded Rectangle 192" o:spid="_x0000_s1206" style="position:absolute;left:1253;top:52152;width:12186;height:3333;visibility:visible;mso-wrap-style:square;v-text-anchor:middle" arcsize="10923f" o:gfxdata="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" fillcolor="white [3201]" strokecolor="#4bacc6 [3208]" strokeweight="2pt">
                   <v:textbox>
                     <w:txbxContent>
                       <w:p>
@@ -27861,31 +27556,31 @@
                     </w:txbxContent>
                   </v:textbox>
                 </v:roundrect>
-                <v:shape id="Straight Arrow Connector 193" o:spid="_x0000_s1215" type="#_x0000_t32" style="position:absolute;left:13439;top:43627;width:25800;height:88;flip:x y;visibility:visible;mso-wrap-style:square" o:connectortype="straight" o:gfxdata="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" strokecolor="black [3200]" strokeweight="2pt">
+                <v:shape id="Straight Arrow Connector 193" o:spid="_x0000_s1207" type="#_x0000_t32" style="position:absolute;left:13439;top:43627;width:25800;height:88;flip:x y;visibility:visible;mso-wrap-style:square" o:connectortype="straight" o:gfxdata="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" strokecolor="black [3200]" strokeweight="2pt">
                   <v:stroke endarrow="open"/>
                   <v:shadow on="t" color="black" opacity="24903f" origin=",.5" offset="0,.55556mm"/>
                 </v:shape>
-                <v:shape id="Straight Arrow Connector 194" o:spid="_x0000_s1216" type="#_x0000_t32" style="position:absolute;left:13439;top:50777;width:25102;height:0;flip:x;visibility:visible;mso-wrap-style:square" o:connectortype="straight" o:gfxdata="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" strokecolor="black [3200]" strokeweight="2pt">
+                <v:shape id="Straight Arrow Connector 194" o:spid="_x0000_s1208" type="#_x0000_t32" style="position:absolute;left:13439;top:50777;width:25102;height:0;flip:x;visibility:visible;mso-wrap-style:square" o:connectortype="straight" o:gfxdata="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" strokecolor="black [3200]" strokeweight="2pt">
                   <v:stroke endarrow="open"/>
                   <v:shadow on="t" color="black" opacity="24903f" origin=",.5" offset="0,.55556mm"/>
                 </v:shape>
-                <v:shape id="Straight Arrow Connector 195" o:spid="_x0000_s1217" type="#_x0000_t32" style="position:absolute;left:13439;top:54999;width:25413;height:0;flip:x;visibility:visible;mso-wrap-style:square" o:connectortype="straight" o:gfxdata="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" strokecolor="black [3200]" strokeweight="2pt">
+                <v:shape id="Straight Arrow Connector 195" o:spid="_x0000_s1209" type="#_x0000_t32" style="position:absolute;left:13439;top:54999;width:25413;height:0;flip:x;visibility:visible;mso-wrap-style:square" o:connectortype="straight" o:gfxdata="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" strokecolor="black [3200]" strokeweight="2pt">
                   <v:stroke endarrow="open"/>
                   <v:shadow on="t" color="black" opacity="24903f" origin=",.5" offset="0,.55556mm"/>
                 </v:shape>
-                <v:shape id="Straight Arrow Connector 196" o:spid="_x0000_s1218" type="#_x0000_t32" style="position:absolute;left:13515;top:42807;width:25724;height:0;flip:x;visibility:visible;mso-wrap-style:square" o:connectortype="straight" o:gfxdata="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" strokecolor="black [3200]" strokeweight="2pt">
+                <v:shape id="Straight Arrow Connector 196" o:spid="_x0000_s1210" type="#_x0000_t32" style="position:absolute;left:13515;top:42807;width:25724;height:0;flip:x;visibility:visible;mso-wrap-style:square" o:connectortype="straight" o:gfxdata="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" strokecolor="black [3200]" strokeweight="2pt">
                   <v:stroke startarrow="open"/>
                   <v:shadow on="t" color="black" opacity="24903f" origin=",.5" offset="0,.55556mm"/>
                 </v:shape>
-                <v:shape id="Straight Arrow Connector 197" o:spid="_x0000_s1219" type="#_x0000_t32" style="position:absolute;left:13439;top:49919;width:25019;height:0;flip:x;visibility:visible;mso-wrap-style:square" o:connectortype="straight" o:gfxdata="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" strokecolor="black [3200]" strokeweight="2pt">
+                <v:shape id="Straight Arrow Connector 197" o:spid="_x0000_s1211" type="#_x0000_t32" style="position:absolute;left:13439;top:49919;width:25019;height:0;flip:x;visibility:visible;mso-wrap-style:square" o:connectortype="straight" o:gfxdata="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" strokecolor="black [3200]" strokeweight="2pt">
                   <v:stroke startarrow="open"/>
                   <v:shadow on="t" color="black" opacity="24903f" origin=",.5" offset="0,.55556mm"/>
                 </v:shape>
-                <v:shape id="Straight Arrow Connector 198" o:spid="_x0000_s1220" type="#_x0000_t32" style="position:absolute;left:13515;top:54237;width:25432;height:0;flip:x;visibility:visible;mso-wrap-style:square" o:connectortype="straight" o:gfxdata="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" strokecolor="black [3200]" strokeweight="2pt">
+                <v:shape id="Straight Arrow Connector 198" o:spid="_x0000_s1212" type="#_x0000_t32" style="position:absolute;left:13515;top:54237;width:25432;height:0;flip:x;visibility:visible;mso-wrap-style:square" o:connectortype="straight" o:gfxdata="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" strokecolor="black [3200]" strokeweight="2pt">
                   <v:stroke startarrow="open"/>
                   <v:shadow on="t" color="black" opacity="24903f" origin=",.5" offset="0,.55556mm"/>
                 </v:shape>
-                <v:shape id="Text Box 156" o:spid="_x0000_s1221" type="#_x0000_t202" style="position:absolute;left:15154;top:40712;width:24288;height:2915;visibility:visible;mso-wrap-style:square;v-text-anchor:top" o:gfxdata="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" filled="f" stroked="f" strokeweight=".5pt">
+                <v:shape id="Text Box 156" o:spid="_x0000_s1213" type="#_x0000_t202" style="position:absolute;left:15154;top:40712;width:24288;height:2915;visibility:visible;mso-wrap-style:square;v-text-anchor:top" o:gfxdata="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" filled="f" stroked="f" strokeweight=".5pt">
                   <v:textbox>
                     <w:txbxContent>
                       <w:p>
@@ -27896,7 +27591,7 @@
                     </w:txbxContent>
                   </v:textbox>
                 </v:shape>
-                <v:shape id="Text Box 66" o:spid="_x0000_s1222" type="#_x0000_t202" style="position:absolute;left:15176;top:44483;width:24288;height:5877;visibility:visible;mso-wrap-style:square;v-text-anchor:top" o:gfxdata="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" filled="f" stroked="f" strokeweight=".5pt">
+                <v:shape id="Text Box 66" o:spid="_x0000_s1214" type="#_x0000_t202" style="position:absolute;left:15176;top:44483;width:24288;height:5877;visibility:visible;mso-wrap-style:square;v-text-anchor:top" o:gfxdata="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" filled="f" stroked="f" strokeweight=".5pt">
                   <v:textbox>
                     <w:txbxContent>
                       <w:p>
@@ -27913,7 +27608,7 @@
                     </w:txbxContent>
                   </v:textbox>
                 </v:shape>
-                <v:shape id="Text Box 66" o:spid="_x0000_s1223" type="#_x0000_t202" style="position:absolute;left:15058;top:52072;width:24289;height:2927;visibility:visible;mso-wrap-style:square;v-text-anchor:top" o:gfxdata="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" filled="f" stroked="f" strokeweight=".5pt">
+                <v:shape id="Text Box 66" o:spid="_x0000_s1215" type="#_x0000_t202" style="position:absolute;left:15058;top:52072;width:24289;height:2927;visibility:visible;mso-wrap-style:square;v-text-anchor:top" o:gfxdata="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" filled="f" stroked="f" strokeweight=".5pt">
                   <v:textbox>
                     <w:txbxContent>
                       <w:p>
@@ -27924,11 +27619,11 @@
                     </w:txbxContent>
                   </v:textbox>
                 </v:shape>
-                <v:line id="Straight Connector 203" o:spid="_x0000_s1224" style="position:absolute;visibility:visible;mso-wrap-style:square" from="1891,56952" to="57054,56952" o:connectortype="straight" o:gfxdata="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" strokecolor="#4f81bd [3204]" strokeweight="2pt">
+                <v:line id="Straight Connector 203" o:spid="_x0000_s1216" style="position:absolute;visibility:visible;mso-wrap-style:square" from="1891,56952" to="57054,56952" o:connectortype="straight" o:gfxdata="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" strokecolor="#4f81bd [3204]" strokeweight="2pt">
                   <v:stroke dashstyle="dash"/>
                   <v:shadow on="t" color="black" opacity="24903f" origin=",.5" offset="0,.55556mm"/>
                 </v:line>
-                <v:roundrect id="Rounded Rectangle 204" o:spid="_x0000_s1225" style="position:absolute;left:1468;top:66754;width:12377;height:3333;visibility:visible;mso-wrap-style:square;v-text-anchor:middle" arcsize="10923f" o:gfxdata="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" fillcolor="white [3201]" strokecolor="#4bacc6 [3208]" strokeweight="2pt">
+                <v:roundrect id="Rounded Rectangle 204" o:spid="_x0000_s1217" style="position:absolute;left:1468;top:66754;width:12377;height:3333;visibility:visible;mso-wrap-style:square;v-text-anchor:middle" arcsize="10923f" o:gfxdata="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" fillcolor="white [3201]" strokecolor="#4bacc6 [3208]" strokeweight="2pt">
                   <v:textbox>
                     <w:txbxContent>
                       <w:p>
@@ -27942,7 +27637,7 @@
                     </w:txbxContent>
                   </v:textbox>
                 </v:roundrect>
-                <v:roundrect id="Rounded Rectangle 205" o:spid="_x0000_s1226" style="position:absolute;left:1468;top:70754;width:12377;height:3334;visibility:visible;mso-wrap-style:square;v-text-anchor:middle" arcsize="10923f" o:gfxdata="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" fillcolor="white [3201]" strokecolor="#4bacc6 [3208]" strokeweight="2pt">
+                <v:roundrect id="Rounded Rectangle 205" o:spid="_x0000_s1218" style="position:absolute;left:1468;top:70754;width:12377;height:3334;visibility:visible;mso-wrap-style:square;v-text-anchor:middle" arcsize="10923f" o:gfxdata="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" fillcolor="white [3201]" strokecolor="#4bacc6 [3208]" strokeweight="2pt">
                   <v:textbox>
                     <w:txbxContent>
                       <w:p>
@@ -27956,7 +27651,7 @@
                     </w:txbxContent>
                   </v:textbox>
                 </v:roundrect>
-                <v:roundrect id="Rounded Rectangle 206" o:spid="_x0000_s1227" style="position:absolute;left:38718;top:66563;width:12655;height:3334;visibility:visible;mso-wrap-style:square;v-text-anchor:middle" arcsize="10923f" o:gfxdata="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" fillcolor="white [3201]" strokecolor="#4bacc6 [3208]" strokeweight="2pt">
+                <v:roundrect id="Rounded Rectangle 206" o:spid="_x0000_s1219" style="position:absolute;left:38718;top:66563;width:12655;height:3334;visibility:visible;mso-wrap-style:square;v-text-anchor:middle" arcsize="10923f" o:gfxdata="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" fillcolor="white [3201]" strokecolor="#4bacc6 [3208]" strokeweight="2pt">
                   <v:textbox>
                     <w:txbxContent>
                       <w:p>
@@ -27970,7 +27665,7 @@
                     </w:txbxContent>
                   </v:textbox>
                 </v:roundrect>
-                <v:roundrect id="Rounded Rectangle 207" o:spid="_x0000_s1228" style="position:absolute;left:38997;top:70754;width:12376;height:3334;visibility:visible;mso-wrap-style:square;v-text-anchor:middle" arcsize="10923f" o:gfxdata="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" fillcolor="white [3201]" strokecolor="#4bacc6 [3208]" strokeweight="2pt">
+                <v:roundrect id="Rounded Rectangle 207" o:spid="_x0000_s1220" style="position:absolute;left:38997;top:70754;width:12376;height:3334;visibility:visible;mso-wrap-style:square;v-text-anchor:middle" arcsize="10923f" o:gfxdata="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" fillcolor="white [3201]" strokecolor="#4bacc6 [3208]" strokeweight="2pt">
                   <v:textbox>
                     <w:txbxContent>
                       <w:p>
@@ -27984,19 +27679,19 @@
                     </w:txbxContent>
                   </v:textbox>
                 </v:roundrect>
-                <v:shape id="Straight Arrow Connector 208" o:spid="_x0000_s1229" type="#_x0000_t32" style="position:absolute;left:13768;top:71992;width:25229;height:83;flip:x y;visibility:visible;mso-wrap-style:square" o:connectortype="straight" o:gfxdata="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" strokecolor="black [3200]" strokeweight="2pt">
+                <v:shape id="Straight Arrow Connector 208" o:spid="_x0000_s1221" type="#_x0000_t32" style="position:absolute;left:13768;top:71992;width:25229;height:83;flip:x y;visibility:visible;mso-wrap-style:square" o:connectortype="straight" o:gfxdata="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" strokecolor="black [3200]" strokeweight="2pt">
                   <v:stroke startarrow="open"/>
                   <v:shadow on="t" color="black" opacity="24903f" origin=",.5" offset="0,.55556mm"/>
                 </v:shape>
-                <v:shape id="Straight Arrow Connector 209" o:spid="_x0000_s1230" type="#_x0000_t32" style="position:absolute;left:13845;top:68182;width:25057;height:83;flip:x y;visibility:visible;mso-wrap-style:square" o:connectortype="straight" o:gfxdata="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" strokecolor="black [3200]" strokeweight="2pt">
+                <v:shape id="Straight Arrow Connector 209" o:spid="_x0000_s1222" type="#_x0000_t32" style="position:absolute;left:13845;top:68182;width:25057;height:83;flip:x y;visibility:visible;mso-wrap-style:square" o:connectortype="straight" o:gfxdata="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" strokecolor="black [3200]" strokeweight="2pt">
                   <v:stroke endarrow="open"/>
                   <v:shadow on="t" color="black" opacity="24903f" origin=",.5" offset="0,.55556mm"/>
                 </v:shape>
-                <v:shape id="Straight Arrow Connector 210" o:spid="_x0000_s1231" type="#_x0000_t32" style="position:absolute;left:13768;top:72850;width:25540;height:89;flip:x y;visibility:visible;mso-wrap-style:square" o:connectortype="straight" o:gfxdata="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" strokecolor="black [3200]" strokeweight="2pt">
+                <v:shape id="Straight Arrow Connector 210" o:spid="_x0000_s1223" type="#_x0000_t32" style="position:absolute;left:13768;top:72850;width:25540;height:89;flip:x y;visibility:visible;mso-wrap-style:square" o:connectortype="straight" o:gfxdata="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" strokecolor="black [3200]" strokeweight="2pt">
                   <v:stroke endarrow="open"/>
                   <v:shadow on="t" color="black" opacity="24903f" origin=",.5" offset="0,.55556mm"/>
                 </v:shape>
-                <v:shape id="Text Box 66" o:spid="_x0000_s1232" type="#_x0000_t202" style="position:absolute;left:15483;top:65808;width:24289;height:2914;visibility:visible;mso-wrap-style:square;v-text-anchor:top" o:gfxdata="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" filled="f" stroked="f" strokeweight=".5pt">
+                <v:shape id="Text Box 66" o:spid="_x0000_s1224" type="#_x0000_t202" style="position:absolute;left:15483;top:65808;width:24289;height:2914;visibility:visible;mso-wrap-style:square;v-text-anchor:top" o:gfxdata="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" filled="f" stroked="f" strokeweight=".5pt">
                   <v:textbox>
                     <w:txbxContent>
                       <w:p>
@@ -28007,7 +27702,7 @@
                     </w:txbxContent>
                   </v:textbox>
                 </v:shape>
-                <v:shape id="Text Box 66" o:spid="_x0000_s1233" type="#_x0000_t202" style="position:absolute;left:15578;top:69649;width:24289;height:2915;visibility:visible;mso-wrap-style:square;v-text-anchor:top" o:gfxdata="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" filled="f" stroked="f" strokeweight=".5pt">
+                <v:shape id="Text Box 66" o:spid="_x0000_s1225" type="#_x0000_t202" style="position:absolute;left:15578;top:69649;width:24289;height:2915;visibility:visible;mso-wrap-style:square;v-text-anchor:top" o:gfxdata="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" filled="f" stroked="f" strokeweight=".5pt">
                   <v:textbox>
                     <w:txbxContent>
                       <w:p>
@@ -28018,7 +27713,7 @@
                     </w:txbxContent>
                   </v:textbox>
                 </v:shape>
-                <v:shape id="Text Box 66" o:spid="_x0000_s1234" type="#_x0000_t202" style="position:absolute;left:23662;top:68182;width:6388;height:2915;visibility:visible;mso-wrap-style:square;v-text-anchor:top" o:gfxdata="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" filled="f" stroked="f" strokeweight=".5pt">
+                <v:shape id="Text Box 66" o:spid="_x0000_s1226" type="#_x0000_t202" style="position:absolute;left:23662;top:68182;width:6388;height:2915;visibility:visible;mso-wrap-style:square;v-text-anchor:top" o:gfxdata="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" filled="f" stroked="f" strokeweight=".5pt">
                   <v:textbox>
                     <w:txbxContent>
                       <w:p>
@@ -28029,7 +27724,7 @@
                     </w:txbxContent>
                   </v:textbox>
                 </v:shape>
-                <v:line id="Straight Connector 214" o:spid="_x0000_s1235" style="position:absolute;visibility:visible;mso-wrap-style:square" from="2008,65924" to="57596,65924" o:connectortype="straight" o:gfxdata="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" strokecolor="#4f81bd [3204]" strokeweight="2pt">
+                <v:line id="Straight Connector 214" o:spid="_x0000_s1227" style="position:absolute;visibility:visible;mso-wrap-style:square" from="2008,65924" to="57596,65924" o:connectortype="straight" o:gfxdata="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" strokecolor="#4f81bd [3204]" strokeweight="2pt">
                   <v:stroke dashstyle="dash"/>
                   <v:shadow on="t" color="black" opacity="24903f" origin=",.5" offset="0,.55556mm"/>
                 </v:line>
@@ -28054,10 +27749,10 @@
                     <v:h position="bottomRight,#1" yrange="@9,@10"/>
                   </v:handles>
                 </v:shapetype>
-                <v:shape id="Right Brace 215" o:spid="_x0000_s1236" type="#_x0000_t88" style="position:absolute;left:52673;top:22941;width:762;height:16298;visibility:visible;mso-wrap-style:square;v-text-anchor:middle" o:gfxdata="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" adj="84" strokecolor="black [3200]" strokeweight="2pt">
+                <v:shape id="Right Brace 215" o:spid="_x0000_s1228" type="#_x0000_t88" style="position:absolute;left:52673;top:22941;width:762;height:16298;visibility:visible;mso-wrap-style:square;v-text-anchor:middle" o:gfxdata="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" adj="84" strokecolor="black [3200]" strokeweight="2pt">
                   <v:shadow on="t" color="black" opacity="24903f" origin=",.5" offset="0,.55556mm"/>
                 </v:shape>
-                <v:shape id="Right Brace 216" o:spid="_x0000_s1237" type="#_x0000_t88" style="position:absolute;left:52372;top:40810;width:1222;height:15586;visibility:visible;mso-wrap-style:square;v-text-anchor:middle" o:gfxdata="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" adj="141" strokecolor="black [3200]" strokeweight="2pt">
+                <v:shape id="Right Brace 216" o:spid="_x0000_s1229" type="#_x0000_t88" style="position:absolute;left:52372;top:40810;width:1222;height:15586;visibility:visible;mso-wrap-style:square;v-text-anchor:middle" o:gfxdata="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" adj="141" strokecolor="black [3200]" strokeweight="2pt">
                   <v:shadow on="t" color="black" opacity="24903f" origin=",.5" offset="0,.55556mm"/>
                   <v:textbox>
                     <w:txbxContent>
@@ -28071,7 +27766,7 @@
                     </w:txbxContent>
                   </v:textbox>
                 </v:shape>
-                <v:shape id="Right Brace 217" o:spid="_x0000_s1238" type="#_x0000_t88" style="position:absolute;left:52664;top:57593;width:756;height:7525;visibility:visible;mso-wrap-style:square;v-text-anchor:middle" o:gfxdata="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" adj="181" strokecolor="black [3200]" strokeweight="2pt">
+                <v:shape id="Right Brace 217" o:spid="_x0000_s1230" type="#_x0000_t88" style="position:absolute;left:52664;top:57593;width:756;height:7525;visibility:visible;mso-wrap-style:square;v-text-anchor:middle" o:gfxdata="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" adj="181" strokecolor="black [3200]" strokeweight="2pt">
                   <v:shadow on="t" color="black" opacity="24903f" origin=",.5" offset="0,.55556mm"/>
                   <v:textbox>
                     <w:txbxContent>
@@ -28085,7 +27780,7 @@
                     </w:txbxContent>
                   </v:textbox>
                 </v:shape>
-                <v:shape id="Right Brace 218" o:spid="_x0000_s1239" type="#_x0000_t88" style="position:absolute;left:52810;top:66808;width:749;height:7378;visibility:visible;mso-wrap-style:square;v-text-anchor:middle" o:gfxdata="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" adj="183" strokecolor="black [3200]" strokeweight="2pt">
+                <v:shape id="Right Brace 218" o:spid="_x0000_s1231" type="#_x0000_t88" style="position:absolute;left:52810;top:66808;width:749;height:7378;visibility:visible;mso-wrap-style:square;v-text-anchor:middle" o:gfxdata="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" adj="183" strokecolor="black [3200]" strokeweight="2pt">
                   <v:shadow on="t" color="black" opacity="24903f" origin=",.5" offset="0,.55556mm"/>
                   <v:textbox>
                     <w:txbxContent>
@@ -28106,7 +27801,7 @@
                     </w:txbxContent>
                   </v:textbox>
                 </v:shape>
-                <v:shape id="Text Box 219" o:spid="_x0000_s1240" type="#_x0000_t202" style="position:absolute;left:47001;top:28517;width:16867;height:4382;rotation:90;visibility:visible;mso-wrap-style:square;v-text-anchor:top" o:gfxdata="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" filled="f" stroked="f" strokeweight=".5pt">
+                <v:shape id="Text Box 219" o:spid="_x0000_s1232" type="#_x0000_t202" style="position:absolute;left:47001;top:28517;width:16867;height:4382;rotation:90;visibility:visible;mso-wrap-style:square;v-text-anchor:top" o:gfxdata="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" filled="f" stroked="f" strokeweight=".5pt">
                   <v:textbox>
                     <w:txbxContent>
                       <w:p>
@@ -28117,7 +27812,7 @@
                     </w:txbxContent>
                   </v:textbox>
                 </v:shape>
-                <v:shape id="Text Box 219" o:spid="_x0000_s1241" type="#_x0000_t202" style="position:absolute;left:47005;top:46047;width:16859;height:4382;rotation:90;visibility:visible;mso-wrap-style:square;v-text-anchor:top" o:gfxdata="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" filled="f" stroked="f" strokeweight=".5pt">
+                <v:shape id="Text Box 219" o:spid="_x0000_s1233" type="#_x0000_t202" style="position:absolute;left:47005;top:46047;width:16859;height:4382;rotation:90;visibility:visible;mso-wrap-style:square;v-text-anchor:top" o:gfxdata="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" filled="f" stroked="f" strokeweight=".5pt">
                   <v:textbox>
                     <w:txbxContent>
                       <w:p>
@@ -28128,7 +27823,7 @@
                     </w:txbxContent>
                   </v:textbox>
                 </v:shape>
-                <v:shape id="Text Box 219" o:spid="_x0000_s1242" type="#_x0000_t202" style="position:absolute;left:50507;top:59274;width:9820;height:4382;rotation:90;visibility:visible;mso-wrap-style:square;v-text-anchor:top" o:gfxdata="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" filled="f" stroked="f" strokeweight=".5pt">
+                <v:shape id="Text Box 219" o:spid="_x0000_s1234" type="#_x0000_t202" style="position:absolute;left:50507;top:59274;width:9820;height:4382;rotation:90;visibility:visible;mso-wrap-style:square;v-text-anchor:top" o:gfxdata="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" filled="f" stroked="f" strokeweight=".5pt">
                   <v:textbox>
                     <w:txbxContent>
                       <w:p>
@@ -28139,7 +27834,7 @@
                     </w:txbxContent>
                   </v:textbox>
                 </v:shape>
-                <v:shape id="Text Box 219" o:spid="_x0000_s1243" type="#_x0000_t202" style="position:absolute;left:50503;top:68978;width:9818;height:4381;rotation:90;visibility:visible;mso-wrap-style:square;v-text-anchor:top" o:gfxdata="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" filled="f" stroked="f" strokeweight=".5pt">
+                <v:shape id="Text Box 219" o:spid="_x0000_s1235" type="#_x0000_t202" style="position:absolute;left:50503;top:68978;width:9818;height:4381;rotation:90;visibility:visible;mso-wrap-style:square;v-text-anchor:top" o:gfxdata="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" filled="f" stroked="f" strokeweight=".5pt">
                   <v:textbox>
                     <w:txbxContent>
                       <w:p>
@@ -29561,13 +29256,8 @@
                           <w:txbxContent>
                             <w:p>
                               <w:r>
-                                <w:t xml:space="preserve">Hub pushes content to </w:t>
+                                <w:t>Hub pushes content to Spoke</w:t>
                               </w:r>
-                              <w:proofErr w:type="gramStart"/>
-                              <w:r>
-                                <w:t>Spoke</w:t>
-                              </w:r>
-                              <w:proofErr w:type="gramEnd"/>
                             </w:p>
                           </w:txbxContent>
                         </wps:txbx>
@@ -30042,11 +29732,9 @@
                               <w:pPr>
                                 <w:jc w:val="center"/>
                               </w:pPr>
-                              <w:proofErr w:type="gramStart"/>
                               <w:r>
                                 <w:t>Spoke</w:t>
                               </w:r>
-                              <w:proofErr w:type="gramEnd"/>
                               <w:r>
                                 <w:br/>
                                 <w:t>(Consumer only)</w:t>
@@ -30098,11 +29786,9 @@
                               <w:pPr>
                                 <w:jc w:val="center"/>
                               </w:pPr>
-                              <w:proofErr w:type="gramStart"/>
                               <w:r>
                                 <w:t>Spoke</w:t>
                               </w:r>
-                              <w:proofErr w:type="gramEnd"/>
                               <w:r>
                                 <w:br/>
                                 <w:t>(Consumer &amp; Producer)</w:t>
@@ -30154,11 +29840,9 @@
                               <w:pPr>
                                 <w:jc w:val="center"/>
                               </w:pPr>
-                              <w:proofErr w:type="gramStart"/>
                               <w:r>
                                 <w:t>Spoke</w:t>
                               </w:r>
-                              <w:proofErr w:type="gramEnd"/>
                               <w:r>
                                 <w:br/>
                                 <w:t>(Producer only)</w:t>
@@ -30210,11 +29894,9 @@
                               <w:pPr>
                                 <w:jc w:val="center"/>
                               </w:pPr>
-                              <w:proofErr w:type="gramStart"/>
                               <w:r>
                                 <w:t>Spoke</w:t>
                               </w:r>
-                              <w:proofErr w:type="gramEnd"/>
                               <w:r>
                                 <w:br/>
                                 <w:t>(Consumer &amp; Producer)</w:t>
@@ -30903,20 +30585,20 @@
           </mc:Choice>
           <mc:Fallback>
             <w:pict>
-              <v:group id="Canvas 216" o:spid="_x0000_s1244" editas="canvas" style="width:459pt;height:473.85pt;mso-position-horizontal-relative:char;mso-position-vertical-relative:line" coordsize="58293,60178" o:gfxdata="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">
-                <v:shape id="_x0000_s1245" type="#_x0000_t75" style="position:absolute;width:58293;height:60178;visibility:visible;mso-wrap-style:square">
+              <v:group id="Canvas 216" o:spid="_x0000_s1236" editas="canvas" style="width:459pt;height:473.85pt;mso-position-horizontal-relative:char;mso-position-vertical-relative:line" coordsize="58293,60178" o:gfxdata="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">
+                <v:shape id="_x0000_s1237" type="#_x0000_t75" style="position:absolute;width:58293;height:60178;visibility:visible;mso-wrap-style:square">
                   <v:fill o:detectmouseclick="t"/>
                   <v:path o:connecttype="none"/>
                 </v:shape>
-                <v:shape id="Freeform 281" o:spid="_x0000_s1246" style="position:absolute;left:37719;top:18002;width:14382;height:5620;visibility:visible;mso-wrap-style:square;v-text-anchor:middle" coordsize="1438275,561975" o:gfxdata="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" path="m180975,561975l,9525,1438275,r,552450l180975,561975xe" fillcolor="#8aabd3 [2132]" stroked="f" strokeweight="2pt">
+                <v:shape id="Freeform 281" o:spid="_x0000_s1238" style="position:absolute;left:37719;top:18002;width:14382;height:5620;visibility:visible;mso-wrap-style:square;v-text-anchor:middle" coordsize="1438275,561975" o:gfxdata="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" path="m180975,561975l,9525,1438275,r,552450l180975,561975xe" fillcolor="#8aabd3 [2132]" stroked="f" strokeweight="2pt">
                   <v:fill color2="#d6e2f0 [756]" rotate="t" colors="0 #9ab5e4;.5 #c2d1ed;1 #e1e8f5" focus="100%" type="gradient"/>
                   <v:path arrowok="t" o:connecttype="custom" o:connectlocs="180975,561975;0,9525;1438275,0;1438275,552450;180975,561975" o:connectangles="0,0,0,0,0"/>
                 </v:shape>
-                <v:shape id="Freeform 225" o:spid="_x0000_s1247" style="position:absolute;top:19526;width:31527;height:4000;visibility:visible;mso-wrap-style:square;v-text-anchor:middle" coordsize="3152775,676275" o:gfxdata="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" path="m,676275l1943100,9525,3152775,,1457325,676275,,676275xe" fillcolor="#8aabd3 [2132]" stroked="f" strokeweight="2pt">
+                <v:shape id="Freeform 225" o:spid="_x0000_s1239" style="position:absolute;top:19526;width:31527;height:4000;visibility:visible;mso-wrap-style:square;v-text-anchor:middle" coordsize="3152775,676275" o:gfxdata="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" path="m,676275l1943100,9525,3152775,,1457325,676275,,676275xe" fillcolor="#8aabd3 [2132]" stroked="f" strokeweight="2pt">
                   <v:fill color2="#d6e2f0 [756]" rotate="t" colors="0 #9ab5e4;.5 #c2d1ed;1 #e1e8f5" focus="100%" type="gradient"/>
                   <v:path arrowok="t" o:connecttype="custom" o:connectlocs="0,400050;1943100,5635;3152775,0;1457325,400050;0,400050" o:connectangles="0,0,0,0,0"/>
                 </v:shape>
-                <v:rect id="Rectangle 226" o:spid="_x0000_s1248" style="position:absolute;top:23520;width:14573;height:36297;visibility:visible;mso-wrap-style:square;v-text-anchor:bottom" o:gfxdata="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" fillcolor="white [3201]" strokecolor="#f79646 [3209]" strokeweight="2pt">
+                <v:rect id="Rectangle 226" o:spid="_x0000_s1240" style="position:absolute;top:23520;width:14573;height:36297;visibility:visible;mso-wrap-style:square;v-text-anchor:bottom" o:gfxdata="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" fillcolor="white [3201]" strokecolor="#f79646 [3209]" strokeweight="2pt">
                   <v:textbox>
                     <w:txbxContent>
                       <w:p>
@@ -30931,7 +30613,7 @@
                     </w:txbxContent>
                   </v:textbox>
                 </v:rect>
-                <v:rect id="Rectangle 227" o:spid="_x0000_s1249" style="position:absolute;left:39433;top:23510;width:12563;height:36307;visibility:visible;mso-wrap-style:square;v-text-anchor:bottom" o:gfxdata="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" fillcolor="white [3201]" strokecolor="#f79646 [3209]" strokeweight="2pt">
+                <v:rect id="Rectangle 227" o:spid="_x0000_s1241" style="position:absolute;left:39433;top:23510;width:12563;height:36307;visibility:visible;mso-wrap-style:square;v-text-anchor:bottom" o:gfxdata="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" fillcolor="white [3201]" strokecolor="#f79646 [3209]" strokeweight="2pt">
                   <v:textbox>
                     <w:txbxContent>
                       <w:p>
@@ -30946,7 +30628,7 @@
                     </w:txbxContent>
                   </v:textbox>
                 </v:rect>
-                <v:roundrect id="Rounded Rectangle 228" o:spid="_x0000_s1250" style="position:absolute;left:1047;top:24663;width:12383;height:3334;visibility:visible;mso-wrap-style:square;v-text-anchor:middle" arcsize="10923f" o:gfxdata="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" fillcolor="white [3201]" strokecolor="#4bacc6 [3208]" strokeweight="2pt">
+                <v:roundrect id="Rounded Rectangle 228" o:spid="_x0000_s1242" style="position:absolute;left:1047;top:24663;width:12383;height:3334;visibility:visible;mso-wrap-style:square;v-text-anchor:middle" arcsize="10923f" o:gfxdata="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" fillcolor="white [3201]" strokecolor="#4bacc6 [3208]" strokeweight="2pt">
                   <v:textbox>
                     <w:txbxContent>
                       <w:p>
@@ -30960,7 +30642,7 @@
                     </w:txbxContent>
                   </v:textbox>
                 </v:roundrect>
-                <v:roundrect id="Rounded Rectangle 229" o:spid="_x0000_s1251" style="position:absolute;left:657;top:34619;width:12773;height:11164;visibility:visible;mso-wrap-style:square;v-text-anchor:middle" arcsize="10923f" o:gfxdata="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" fillcolor="white [3201]" strokecolor="#4bacc6 [3208]" strokeweight="2pt">
+                <v:roundrect id="Rounded Rectangle 229" o:spid="_x0000_s1243" style="position:absolute;left:657;top:34619;width:12773;height:11164;visibility:visible;mso-wrap-style:square;v-text-anchor:middle" arcsize="10923f" o:gfxdata="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" fillcolor="white [3201]" strokecolor="#4bacc6 [3208]" strokeweight="2pt">
                   <v:textbox>
                     <w:txbxContent>
                       <w:p>
@@ -30977,7 +30659,7 @@
                     </w:txbxContent>
                   </v:textbox>
                 </v:roundrect>
-                <v:roundrect id="Rounded Rectangle 230" o:spid="_x0000_s1252" style="position:absolute;left:1133;top:47202;width:12376;height:3334;visibility:visible;mso-wrap-style:square;v-text-anchor:middle" arcsize="10923f" o:gfxdata="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" fillcolor="white [3201]" strokecolor="#4bacc6 [3208]" strokeweight="2pt">
+                <v:roundrect id="Rounded Rectangle 230" o:spid="_x0000_s1244" style="position:absolute;left:1133;top:47202;width:12376;height:3334;visibility:visible;mso-wrap-style:square;v-text-anchor:middle" arcsize="10923f" o:gfxdata="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" fillcolor="white [3201]" strokecolor="#4bacc6 [3208]" strokeweight="2pt">
                   <v:textbox>
                     <w:txbxContent>
                       <w:p>
@@ -30991,7 +30673,7 @@
                     </w:txbxContent>
                   </v:textbox>
                 </v:roundrect>
-                <v:roundrect id="Rounded Rectangle 231" o:spid="_x0000_s1253" style="position:absolute;left:1133;top:51965;width:12376;height:3333;visibility:visible;mso-wrap-style:square;v-text-anchor:middle" arcsize="10923f" o:gfxdata="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" fillcolor="white [3201]" strokecolor="#4bacc6 [3208]" strokeweight="2pt">
+                <v:roundrect id="Rounded Rectangle 231" o:spid="_x0000_s1245" style="position:absolute;left:1133;top:51965;width:12376;height:3333;visibility:visible;mso-wrap-style:square;v-text-anchor:middle" arcsize="10923f" o:gfxdata="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" fillcolor="white [3201]" strokecolor="#4bacc6 [3208]" strokeweight="2pt">
                   <v:textbox>
                     <w:txbxContent>
                       <w:p>
@@ -31005,7 +30687,7 @@
                     </w:txbxContent>
                   </v:textbox>
                 </v:roundrect>
-                <v:roundrect id="Rounded Rectangle 232" o:spid="_x0000_s1254" style="position:absolute;left:40481;top:24758;width:10556;height:3334;visibility:visible;mso-wrap-style:square;v-text-anchor:middle" arcsize="10923f" o:gfxdata="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" fillcolor="white [3201]" strokecolor="#4bacc6 [3208]" strokeweight="2pt">
+                <v:roundrect id="Rounded Rectangle 232" o:spid="_x0000_s1246" style="position:absolute;left:40481;top:24758;width:10556;height:3334;visibility:visible;mso-wrap-style:square;v-text-anchor:middle" arcsize="10923f" o:gfxdata="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" fillcolor="white [3201]" strokecolor="#4bacc6 [3208]" strokeweight="2pt">
                   <v:textbox>
                     <w:txbxContent>
                       <w:p>
@@ -31019,7 +30701,7 @@
                     </w:txbxContent>
                   </v:textbox>
                 </v:roundrect>
-                <v:roundrect id="Rounded Rectangle 233" o:spid="_x0000_s1255" style="position:absolute;left:40484;top:37899;width:10553;height:3334;visibility:visible;mso-wrap-style:square;v-text-anchor:middle" arcsize="10923f" o:gfxdata="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" fillcolor="white [3201]" strokecolor="#4bacc6 [3208]" strokeweight="2pt">
+                <v:roundrect id="Rounded Rectangle 233" o:spid="_x0000_s1247" style="position:absolute;left:40484;top:37899;width:10553;height:3334;visibility:visible;mso-wrap-style:square;v-text-anchor:middle" arcsize="10923f" o:gfxdata="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" fillcolor="white [3201]" strokecolor="#4bacc6 [3208]" strokeweight="2pt">
                   <v:textbox>
                     <w:txbxContent>
                       <w:p>
@@ -31033,7 +30715,7 @@
                     </w:txbxContent>
                   </v:textbox>
                 </v:roundrect>
-                <v:roundrect id="Rounded Rectangle 234" o:spid="_x0000_s1256" style="position:absolute;left:40481;top:41773;width:10553;height:3334;visibility:visible;mso-wrap-style:square;v-text-anchor:middle" arcsize="10923f" o:gfxdata="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" fillcolor="white [3201]" strokecolor="#4bacc6 [3208]" strokeweight="2pt">
+                <v:roundrect id="Rounded Rectangle 234" o:spid="_x0000_s1248" style="position:absolute;left:40481;top:41773;width:10553;height:3334;visibility:visible;mso-wrap-style:square;v-text-anchor:middle" arcsize="10923f" o:gfxdata="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" fillcolor="white [3201]" strokecolor="#4bacc6 [3208]" strokeweight="2pt">
                   <v:textbox>
                     <w:txbxContent>
                       <w:p>
@@ -31047,7 +30729,7 @@
                     </w:txbxContent>
                   </v:textbox>
                 </v:roundrect>
-                <v:roundrect id="Rounded Rectangle 235" o:spid="_x0000_s1257" style="position:absolute;left:40484;top:47012;width:10553;height:3333;visibility:visible;mso-wrap-style:square;v-text-anchor:middle" arcsize="10923f" o:gfxdata="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" fillcolor="white [3201]" strokecolor="#4bacc6 [3208]" strokeweight="2pt">
+                <v:roundrect id="Rounded Rectangle 235" o:spid="_x0000_s1249" style="position:absolute;left:40484;top:47012;width:10553;height:3333;visibility:visible;mso-wrap-style:square;v-text-anchor:middle" arcsize="10923f" o:gfxdata="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" fillcolor="white [3201]" strokecolor="#4bacc6 [3208]" strokeweight="2pt">
                   <v:textbox>
                     <w:txbxContent>
                       <w:p>
@@ -31058,7 +30740,7 @@
                     </w:txbxContent>
                   </v:textbox>
                 </v:roundrect>
-                <v:roundrect id="Rounded Rectangle 236" o:spid="_x0000_s1258" style="position:absolute;left:40484;top:51965;width:10553;height:3333;visibility:visible;mso-wrap-style:square;v-text-anchor:middle" arcsize="10923f" o:gfxdata="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" fillcolor="white [3201]" strokecolor="#4bacc6 [3208]" strokeweight="2pt">
+                <v:roundrect id="Rounded Rectangle 236" o:spid="_x0000_s1250" style="position:absolute;left:40484;top:51965;width:10553;height:3333;visibility:visible;mso-wrap-style:square;v-text-anchor:middle" arcsize="10923f" o:gfxdata="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" fillcolor="white [3201]" strokecolor="#4bacc6 [3208]" strokeweight="2pt">
                   <v:textbox>
                     <w:txbxContent>
                       <w:p>
@@ -31072,43 +30754,43 @@
                     </w:txbxContent>
                   </v:textbox>
                 </v:roundrect>
-                <v:shape id="Straight Arrow Connector 237" o:spid="_x0000_s1259" type="#_x0000_t32" style="position:absolute;left:13430;top:26140;width:27051;height:95;flip:x y;visibility:visible;mso-wrap-style:square" o:connectortype="straight" o:gfxdata="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" strokecolor="black [3200]" strokeweight="2pt">
+                <v:shape id="Straight Arrow Connector 237" o:spid="_x0000_s1251" type="#_x0000_t32" style="position:absolute;left:13430;top:26140;width:27051;height:95;flip:x y;visibility:visible;mso-wrap-style:square" o:connectortype="straight" o:gfxdata="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" strokecolor="black [3200]" strokeweight="2pt">
                   <v:stroke endarrow="open"/>
                   <v:shadow on="t" color="black" opacity="24903f" origin=",.5" offset="0,.55556mm"/>
                 </v:shape>
-                <v:shape id="Straight Arrow Connector 238" o:spid="_x0000_s1260" type="#_x0000_t32" style="position:absolute;left:13433;top:39138;width:27051;height:95;flip:x y;visibility:visible;mso-wrap-style:square" o:connectortype="straight" o:gfxdata="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" strokecolor="black [3200]" strokeweight="2pt">
+                <v:shape id="Straight Arrow Connector 238" o:spid="_x0000_s1252" type="#_x0000_t32" style="position:absolute;left:13433;top:39138;width:27051;height:95;flip:x y;visibility:visible;mso-wrap-style:square" o:connectortype="straight" o:gfxdata="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" strokecolor="black [3200]" strokeweight="2pt">
                   <v:stroke endarrow="open"/>
                   <v:shadow on="t" color="black" opacity="24903f" origin=",.5" offset="0,.55556mm"/>
                 </v:shape>
-                <v:shape id="Straight Arrow Connector 239" o:spid="_x0000_s1261" type="#_x0000_t32" style="position:absolute;left:13430;top:53203;width:27051;height:95;flip:x y;visibility:visible;mso-wrap-style:square" o:connectortype="straight" o:gfxdata="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" strokecolor="black [3200]" strokeweight="2pt">
+                <v:shape id="Straight Arrow Connector 239" o:spid="_x0000_s1253" type="#_x0000_t32" style="position:absolute;left:13430;top:53203;width:27051;height:95;flip:x y;visibility:visible;mso-wrap-style:square" o:connectortype="straight" o:gfxdata="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" strokecolor="black [3200]" strokeweight="2pt">
                   <v:stroke endarrow="open"/>
                   <v:shadow on="t" color="black" opacity="24903f" origin=",.5" offset="0,.55556mm"/>
                 </v:shape>
-                <v:shape id="Straight Arrow Connector 240" o:spid="_x0000_s1262" type="#_x0000_t32" style="position:absolute;left:13430;top:43011;width:27051;height:95;flip:x y;visibility:visible;mso-wrap-style:square" o:connectortype="straight" o:gfxdata="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" strokecolor="black [3200]" strokeweight="2pt">
+                <v:shape id="Straight Arrow Connector 240" o:spid="_x0000_s1254" type="#_x0000_t32" style="position:absolute;left:13430;top:43011;width:27051;height:95;flip:x y;visibility:visible;mso-wrap-style:square" o:connectortype="straight" o:gfxdata="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" strokecolor="black [3200]" strokeweight="2pt">
                   <v:stroke endarrow="open"/>
                   <v:shadow on="t" color="black" opacity="24903f" origin=",.5" offset="0,.55556mm"/>
                 </v:shape>
-                <v:shape id="Straight Arrow Connector 241" o:spid="_x0000_s1263" type="#_x0000_t32" style="position:absolute;left:13509;top:27035;width:27051;height:95;flip:x y;visibility:visible;mso-wrap-style:square" o:connectortype="straight" o:gfxdata="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" strokecolor="black [3200]" strokeweight="2pt">
+                <v:shape id="Straight Arrow Connector 241" o:spid="_x0000_s1255" type="#_x0000_t32" style="position:absolute;left:13509;top:27035;width:27051;height:95;flip:x y;visibility:visible;mso-wrap-style:square" o:connectortype="straight" o:gfxdata="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" strokecolor="black [3200]" strokeweight="2pt">
                   <v:stroke startarrow="open"/>
                   <v:shadow on="t" color="black" opacity="24903f" origin=",.5" offset="0,.55556mm"/>
                 </v:shape>
-                <v:shape id="Straight Arrow Connector 242" o:spid="_x0000_s1264" type="#_x0000_t32" style="position:absolute;left:13430;top:39995;width:27051;height:95;flip:x y;visibility:visible;mso-wrap-style:square" o:connectortype="straight" o:gfxdata="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" strokecolor="black [3200]" strokeweight="2pt">
+                <v:shape id="Straight Arrow Connector 242" o:spid="_x0000_s1256" type="#_x0000_t32" style="position:absolute;left:13430;top:39995;width:27051;height:95;flip:x y;visibility:visible;mso-wrap-style:square" o:connectortype="straight" o:gfxdata="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" strokecolor="black [3200]" strokeweight="2pt">
                   <v:stroke startarrow="open"/>
                   <v:shadow on="t" color="black" opacity="24903f" origin=",.5" offset="0,.55556mm"/>
                 </v:shape>
-                <v:shape id="Straight Arrow Connector 243" o:spid="_x0000_s1265" type="#_x0000_t32" style="position:absolute;left:13509;top:43964;width:27051;height:95;flip:x y;visibility:visible;mso-wrap-style:square" o:connectortype="straight" o:gfxdata="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" strokecolor="black [3200]" strokeweight="2pt">
+                <v:shape id="Straight Arrow Connector 243" o:spid="_x0000_s1257" type="#_x0000_t32" style="position:absolute;left:13509;top:43964;width:27051;height:95;flip:x y;visibility:visible;mso-wrap-style:square" o:connectortype="straight" o:gfxdata="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" strokecolor="black [3200]" strokeweight="2pt">
                   <v:stroke startarrow="open"/>
                   <v:shadow on="t" color="black" opacity="24903f" origin=",.5" offset="0,.55556mm"/>
                 </v:shape>
-                <v:shape id="Straight Arrow Connector 244" o:spid="_x0000_s1266" type="#_x0000_t32" style="position:absolute;left:13509;top:48631;width:27051;height:95;flip:x y;visibility:visible;mso-wrap-style:square" o:connectortype="straight" o:gfxdata="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" strokecolor="black [3200]" strokeweight="2pt">
+                <v:shape id="Straight Arrow Connector 244" o:spid="_x0000_s1258" type="#_x0000_t32" style="position:absolute;left:13509;top:48631;width:27051;height:95;flip:x y;visibility:visible;mso-wrap-style:square" o:connectortype="straight" o:gfxdata="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" strokecolor="black [3200]" strokeweight="2pt">
                   <v:stroke startarrow="open"/>
                   <v:shadow on="t" color="black" opacity="24903f" origin=",.5" offset="0,.55556mm"/>
                 </v:shape>
-                <v:shape id="Straight Arrow Connector 245" o:spid="_x0000_s1267" type="#_x0000_t32" style="position:absolute;left:13430;top:54060;width:27051;height:95;flip:x y;visibility:visible;mso-wrap-style:square" o:connectortype="straight" o:gfxdata="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" strokecolor="black [3200]" strokeweight="2pt">
+                <v:shape id="Straight Arrow Connector 245" o:spid="_x0000_s1259" type="#_x0000_t32" style="position:absolute;left:13430;top:54060;width:27051;height:95;flip:x y;visibility:visible;mso-wrap-style:square" o:connectortype="straight" o:gfxdata="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" strokecolor="black [3200]" strokeweight="2pt">
                   <v:stroke startarrow="open"/>
                   <v:shadow on="t" color="black" opacity="24903f" origin=",.5" offset="0,.55556mm"/>
                 </v:shape>
-                <v:shape id="Text Box 246" o:spid="_x0000_s1268" type="#_x0000_t202" style="position:absolute;left:15144;top:23891;width:24289;height:2915;visibility:visible;mso-wrap-style:square;v-text-anchor:top" o:gfxdata="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" filled="f" stroked="f" strokeweight=".5pt">
+                <v:shape id="Text Box 246" o:spid="_x0000_s1260" type="#_x0000_t202" style="position:absolute;left:15144;top:23891;width:24289;height:2915;visibility:visible;mso-wrap-style:square;v-text-anchor:top" o:gfxdata="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" filled="f" stroked="f" strokeweight=".5pt">
                   <v:textbox>
                     <w:txbxContent>
                       <w:p>
@@ -31119,7 +30801,7 @@
                     </w:txbxContent>
                   </v:textbox>
                 </v:shape>
-                <v:shape id="Text Box 66" o:spid="_x0000_s1269" type="#_x0000_t202" style="position:absolute;left:15240;top:33686;width:24288;height:5896;visibility:visible;mso-wrap-style:square;v-text-anchor:top" o:gfxdata="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" filled="f" stroked="f" strokeweight=".5pt">
+                <v:shape id="Text Box 66" o:spid="_x0000_s1261" type="#_x0000_t202" style="position:absolute;left:15240;top:33686;width:24288;height:5896;visibility:visible;mso-wrap-style:square;v-text-anchor:top" o:gfxdata="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" filled="f" stroked="f" strokeweight=".5pt">
                   <v:textbox>
                     <w:txbxContent>
                       <w:p>
@@ -31133,7 +30815,7 @@
                     </w:txbxContent>
                   </v:textbox>
                 </v:shape>
-                <v:shape id="Text Box 66" o:spid="_x0000_s1270" type="#_x0000_t202" style="position:absolute;left:15240;top:40849;width:24288;height:2914;visibility:visible;mso-wrap-style:square;v-text-anchor:top" o:gfxdata="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" filled="f" stroked="f" strokeweight=".5pt">
+                <v:shape id="Text Box 66" o:spid="_x0000_s1262" type="#_x0000_t202" style="position:absolute;left:15240;top:40849;width:24288;height:2914;visibility:visible;mso-wrap-style:square;v-text-anchor:top" o:gfxdata="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" filled="f" stroked="f" strokeweight=".5pt">
                   <v:textbox>
                     <w:txbxContent>
                       <w:p>
@@ -31144,7 +30826,7 @@
                     </w:txbxContent>
                   </v:textbox>
                 </v:shape>
-                <v:shape id="Text Box 66" o:spid="_x0000_s1271" type="#_x0000_t202" style="position:absolute;left:15144;top:46450;width:24289;height:2914;visibility:visible;mso-wrap-style:square;v-text-anchor:top" o:gfxdata="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" filled="f" stroked="f" strokeweight=".5pt">
+                <v:shape id="Text Box 66" o:spid="_x0000_s1263" type="#_x0000_t202" style="position:absolute;left:15144;top:46450;width:24289;height:2914;visibility:visible;mso-wrap-style:square;v-text-anchor:top" o:gfxdata="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" filled="f" stroked="f" strokeweight=".5pt">
                   <v:textbox>
                     <w:txbxContent>
                       <w:p>
@@ -31155,7 +30837,7 @@
                     </w:txbxContent>
                   </v:textbox>
                 </v:shape>
-                <v:shape id="Text Box 66" o:spid="_x0000_s1272" type="#_x0000_t202" style="position:absolute;left:15240;top:50860;width:24288;height:2914;visibility:visible;mso-wrap-style:square;v-text-anchor:top" o:gfxdata="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" filled="f" stroked="f" strokeweight=".5pt">
+                <v:shape id="Text Box 66" o:spid="_x0000_s1264" type="#_x0000_t202" style="position:absolute;left:15240;top:50860;width:24288;height:2914;visibility:visible;mso-wrap-style:square;v-text-anchor:top" o:gfxdata="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" filled="f" stroked="f" strokeweight=".5pt">
                   <v:textbox>
                     <w:txbxContent>
                       <w:p>
@@ -31166,7 +30848,7 @@
                     </w:txbxContent>
                   </v:textbox>
                 </v:shape>
-                <v:shape id="Text Box 66" o:spid="_x0000_s1273" type="#_x0000_t202" style="position:absolute;left:23326;top:49107;width:6392;height:2915;visibility:visible;mso-wrap-style:square;v-text-anchor:top" o:gfxdata="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" filled="f" stroked="f" strokeweight=".5pt">
+                <v:shape id="Text Box 66" o:spid="_x0000_s1265" type="#_x0000_t202" style="position:absolute;left:23326;top:49107;width:6392;height:2915;visibility:visible;mso-wrap-style:square;v-text-anchor:top" o:gfxdata="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" filled="f" stroked="f" strokeweight=".5pt">
                   <v:textbox>
                     <w:txbxContent>
                       <w:p>
@@ -31185,7 +30867,7 @@
                     </w:txbxContent>
                   </v:textbox>
                 </v:shape>
-                <v:oval id="Oval 252" o:spid="_x0000_s1274" style="position:absolute;left:20855;top:9046;width:8863;height:8861;visibility:visible;mso-wrap-style:square;v-text-anchor:middle" o:gfxdata="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" fillcolor="#4f81bd [3204]" stroked="f" strokeweight="2pt">
+                <v:oval id="Oval 252" o:spid="_x0000_s1266" style="position:absolute;left:20855;top:9046;width:8863;height:8861;visibility:visible;mso-wrap-style:square;v-text-anchor:middle" o:gfxdata="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" fillcolor="#4f81bd [3204]" stroked="f" strokeweight="2pt">
                   <v:shadow on="t" color="black" opacity="20971f" offset="0,2.2pt"/>
                   <v:textbox>
                     <w:txbxContent>
@@ -31200,10 +30882,10 @@
                     </w:txbxContent>
                   </v:textbox>
                 </v:oval>
-                <v:oval id="Oval 253" o:spid="_x0000_s1275" style="position:absolute;left:15521;width:5334;height:5334;visibility:visible;mso-wrap-style:square;v-text-anchor:middle" o:gfxdata="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" fillcolor="#9bbb59 [3206]" stroked="f" strokeweight="2pt">
+                <v:oval id="Oval 253" o:spid="_x0000_s1267" style="position:absolute;left:15521;width:5334;height:5334;visibility:visible;mso-wrap-style:square;v-text-anchor:middle" o:gfxdata="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" fillcolor="#9bbb59 [3206]" stroked="f" strokeweight="2pt">
                   <v:shadow on="t" color="black" opacity="20971f" offset="0,2.2pt"/>
                 </v:oval>
-                <v:oval id="Oval 254" o:spid="_x0000_s1276" style="position:absolute;left:39233;top:9896;width:5334;height:5328;visibility:visible;mso-wrap-style:square;v-text-anchor:middle" o:gfxdata="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" fillcolor="#8064a2 [3207]" stroked="f" strokeweight="2pt">
+                <v:oval id="Oval 254" o:spid="_x0000_s1268" style="position:absolute;left:39233;top:9896;width:5334;height:5328;visibility:visible;mso-wrap-style:square;v-text-anchor:middle" o:gfxdata="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" fillcolor="#8064a2 [3207]" stroked="f" strokeweight="2pt">
                   <v:shadow on="t" color="black" opacity="20971f" offset="0,2.2pt"/>
                   <v:textbox>
                     <w:txbxContent>
@@ -31217,7 +30899,7 @@
                     </w:txbxContent>
                   </v:textbox>
                 </v:oval>
-                <v:oval id="Oval 255" o:spid="_x0000_s1277" style="position:absolute;left:6467;top:9896;width:5334;height:5328;visibility:visible;mso-wrap-style:square;v-text-anchor:middle" o:gfxdata="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" fillcolor="#c0504d [3205]" stroked="f" strokeweight="2pt">
+                <v:oval id="Oval 255" o:spid="_x0000_s1269" style="position:absolute;left:6467;top:9896;width:5334;height:5328;visibility:visible;mso-wrap-style:square;v-text-anchor:middle" o:gfxdata="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" fillcolor="#c0504d [3205]" stroked="f" strokeweight="2pt">
                   <v:shadow on="t" color="black" opacity="20971f" offset="0,2.2pt"/>
                   <v:textbox>
                     <w:txbxContent>
@@ -31231,7 +30913,7 @@
                     </w:txbxContent>
                   </v:textbox>
                 </v:oval>
-                <v:oval id="Oval 256" o:spid="_x0000_s1278" style="position:absolute;left:31041;top:6;width:5334;height:5327;visibility:visible;mso-wrap-style:square;v-text-anchor:middle" o:gfxdata="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" fillcolor="#4bacc6 [3208]" stroked="f" strokeweight="2pt">
+                <v:oval id="Oval 256" o:spid="_x0000_s1270" style="position:absolute;left:31041;top:6;width:5334;height:5327;visibility:visible;mso-wrap-style:square;v-text-anchor:middle" o:gfxdata="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" fillcolor="#4bacc6 [3208]" stroked="f" strokeweight="2pt">
                   <v:shadow on="t" color="black" opacity="20971f" offset="0,2.2pt"/>
                   <v:textbox>
                     <w:txbxContent>
@@ -31245,7 +30927,7 @@
                     </w:txbxContent>
                   </v:textbox>
                 </v:oval>
-                <v:shape id="Text Box 257" o:spid="_x0000_s1279" type="#_x0000_t202" style="position:absolute;left:2707;top:15140;width:13078;height:5147;visibility:visible;mso-wrap-style:square;v-text-anchor:top" o:gfxdata="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" filled="f" stroked="f" strokeweight=".5pt">
+                <v:shape id="Text Box 257" o:spid="_x0000_s1271" type="#_x0000_t202" style="position:absolute;left:2707;top:15140;width:13078;height:5147;visibility:visible;mso-wrap-style:square;v-text-anchor:top" o:gfxdata="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" filled="f" stroked="f" strokeweight=".5pt">
                   <v:textbox>
                     <w:txbxContent>
                       <w:p>
@@ -31263,7 +30945,7 @@
                     </w:txbxContent>
                   </v:textbox>
                 </v:shape>
-                <v:shape id="Text Box 68" o:spid="_x0000_s1280" type="#_x0000_t202" style="position:absolute;left:4572;top:1714;width:12642;height:6085;visibility:visible;mso-wrap-style:square;v-text-anchor:top" o:gfxdata="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" filled="f" stroked="f" strokeweight=".5pt">
+                <v:shape id="Text Box 68" o:spid="_x0000_s1272" type="#_x0000_t202" style="position:absolute;left:4572;top:1714;width:12642;height:6085;visibility:visible;mso-wrap-style:square;v-text-anchor:top" o:gfxdata="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" filled="f" stroked="f" strokeweight=".5pt">
                   <v:textbox>
                     <w:txbxContent>
                       <w:p>
@@ -31281,7 +30963,7 @@
                     </w:txbxContent>
                   </v:textbox>
                 </v:shape>
-                <v:shape id="Text Box 68" o:spid="_x0000_s1281" type="#_x0000_t202" style="position:absolute;left:34947;top:2768;width:10868;height:5030;visibility:visible;mso-wrap-style:square;v-text-anchor:top" o:gfxdata="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" filled="f" stroked="f" strokeweight=".5pt">
+                <v:shape id="Text Box 68" o:spid="_x0000_s1273" type="#_x0000_t202" style="position:absolute;left:34947;top:2768;width:10868;height:5030;visibility:visible;mso-wrap-style:square;v-text-anchor:top" o:gfxdata="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" filled="f" stroked="f" strokeweight=".5pt">
                   <v:textbox>
                     <w:txbxContent>
                       <w:p>
@@ -31299,7 +30981,7 @@
                     </w:txbxContent>
                   </v:textbox>
                 </v:shape>
-                <v:shape id="Text Box 68" o:spid="_x0000_s1282" type="#_x0000_t202" style="position:absolute;left:43624;top:10931;width:9049;height:6867;visibility:visible;mso-wrap-style:square;v-text-anchor:top" o:gfxdata="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" filled="f" stroked="f" strokeweight=".5pt">
+                <v:shape id="Text Box 68" o:spid="_x0000_s1274" type="#_x0000_t202" style="position:absolute;left:43624;top:10931;width:9049;height:6867;visibility:visible;mso-wrap-style:square;v-text-anchor:top" o:gfxdata="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" filled="f" stroked="f" strokeweight=".5pt">
                   <v:textbox>
                     <w:txbxContent>
                       <w:p>
@@ -31322,24 +31004,24 @@
                     </w:txbxContent>
                   </v:textbox>
                 </v:shape>
-                <v:rect id="Rectangle 261" o:spid="_x0000_s1283" style="position:absolute;left:19326;top:7800;width:12096;height:11726;visibility:visible;mso-wrap-style:square;v-text-anchor:middle" o:gfxdata="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" filled="f" strokecolor="#243f60 [1604]" strokeweight="2pt"/>
-                <v:shape id="Straight Arrow Connector 262" o:spid="_x0000_s1284" type="#_x0000_t32" style="position:absolute;left:11801;top:12560;width:9054;height:916;visibility:visible;mso-wrap-style:square" o:connectortype="straight" o:gfxdata="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" strokecolor="black [3200]" strokeweight="2pt">
+                <v:rect id="Rectangle 261" o:spid="_x0000_s1275" style="position:absolute;left:19326;top:7800;width:12096;height:11726;visibility:visible;mso-wrap-style:square;v-text-anchor:middle" o:gfxdata="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" filled="f" strokecolor="#243f60 [1604]" strokeweight="2pt"/>
+                <v:shape id="Straight Arrow Connector 262" o:spid="_x0000_s1276" type="#_x0000_t32" style="position:absolute;left:11801;top:12560;width:9054;height:916;visibility:visible;mso-wrap-style:square" o:connectortype="straight" o:gfxdata="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" strokecolor="black [3200]" strokeweight="2pt">
                   <v:stroke startarrow="open"/>
                   <v:shadow on="t" color="black" opacity="24903f" origin=",.5" offset="0,.55556mm"/>
                 </v:shape>
-                <v:shape id="Straight Arrow Connector 263" o:spid="_x0000_s1285" type="#_x0000_t32" style="position:absolute;left:20074;top:4552;width:2079;height:5791;visibility:visible;mso-wrap-style:square" o:connectortype="straight" o:gfxdata="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" strokecolor="black [3200]" strokeweight="2pt">
+                <v:shape id="Straight Arrow Connector 263" o:spid="_x0000_s1277" type="#_x0000_t32" style="position:absolute;left:20074;top:4552;width:2079;height:5791;visibility:visible;mso-wrap-style:square" o:connectortype="straight" o:gfxdata="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" strokecolor="black [3200]" strokeweight="2pt">
                   <v:stroke startarrow="open" endarrow="open"/>
                   <v:shadow on="t" color="black" opacity="24903f" origin=",.5" offset="0,.55556mm"/>
                 </v:shape>
-                <v:shape id="Straight Arrow Connector 264" o:spid="_x0000_s1286" type="#_x0000_t32" style="position:absolute;left:28420;top:4553;width:3402;height:5790;flip:x;visibility:visible;mso-wrap-style:square" o:connectortype="straight" o:gfxdata="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" strokecolor="black [3200]" strokeweight="2pt">
+                <v:shape id="Straight Arrow Connector 264" o:spid="_x0000_s1278" type="#_x0000_t32" style="position:absolute;left:28420;top:4553;width:3402;height:5790;flip:x;visibility:visible;mso-wrap-style:square" o:connectortype="straight" o:gfxdata="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" strokecolor="black [3200]" strokeweight="2pt">
                   <v:stroke endarrow="open"/>
                   <v:shadow on="t" color="black" opacity="24903f" origin=",.5" offset="0,.55556mm"/>
                 </v:shape>
-                <v:shape id="Straight Arrow Connector 265" o:spid="_x0000_s1287" type="#_x0000_t32" style="position:absolute;left:29718;top:12560;width:9515;height:916;flip:y;visibility:visible;mso-wrap-style:square" o:connectortype="straight" o:gfxdata="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" strokecolor="black [3200]" strokeweight="2pt">
+                <v:shape id="Straight Arrow Connector 265" o:spid="_x0000_s1279" type="#_x0000_t32" style="position:absolute;left:29718;top:12560;width:9515;height:916;flip:y;visibility:visible;mso-wrap-style:square" o:connectortype="straight" o:gfxdata="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" strokecolor="black [3200]" strokeweight="2pt">
                   <v:stroke startarrow="open" endarrow="open"/>
                   <v:shadow on="t" color="black" opacity="24903f" origin=",.5" offset="0,.55556mm"/>
                 </v:shape>
-                <v:rect id="Rectangle 266" o:spid="_x0000_s1288" style="position:absolute;left:37709;top:9043;width:14287;height:8945;visibility:visible;mso-wrap-style:square;v-text-anchor:middle" o:gfxdata="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" filled="f" strokecolor="#243f60 [1604]" strokeweight="2pt">
+                <v:rect id="Rectangle 266" o:spid="_x0000_s1280" style="position:absolute;left:37709;top:9043;width:14287;height:8945;visibility:visible;mso-wrap-style:square;v-text-anchor:middle" o:gfxdata="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" filled="f" strokecolor="#243f60 [1604]" strokeweight="2pt">
                   <v:textbox>
                     <w:txbxContent>
                       <w:p>
@@ -31352,11 +31034,11 @@
                     </w:txbxContent>
                   </v:textbox>
                 </v:rect>
-                <v:line id="Straight Connector 267" o:spid="_x0000_s1289" style="position:absolute;visibility:visible;mso-wrap-style:square" from="802,46388" to="50421,46388" o:connectortype="straight" o:gfxdata="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" strokecolor="#4f81bd [3204]" strokeweight="2pt">
+                <v:line id="Straight Connector 267" o:spid="_x0000_s1281" style="position:absolute;visibility:visible;mso-wrap-style:square" from="802,46388" to="50421,46388" o:connectortype="straight" o:gfxdata="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" strokecolor="#4f81bd [3204]" strokeweight="2pt">
                   <v:stroke dashstyle="dash"/>
                   <v:shadow on="t" color="black" opacity="24903f" origin=",.5" offset="0,.55556mm"/>
                 </v:line>
-                <v:roundrect id="Rounded Rectangle 269" o:spid="_x0000_s1290" style="position:absolute;left:1038;top:29625;width:12376;height:3334;visibility:visible;mso-wrap-style:square;v-text-anchor:middle" arcsize="10923f" o:gfxdata="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" fillcolor="white [3201]" strokecolor="#4bacc6 [3208]" strokeweight="2pt">
+                <v:roundrect id="Rounded Rectangle 269" o:spid="_x0000_s1282" style="position:absolute;left:1038;top:29625;width:12376;height:3334;visibility:visible;mso-wrap-style:square;v-text-anchor:middle" arcsize="10923f" o:gfxdata="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" fillcolor="white [3201]" strokecolor="#4bacc6 [3208]" strokeweight="2pt">
                   <v:textbox>
                     <w:txbxContent>
                       <w:p>
@@ -31370,7 +31052,7 @@
                     </w:txbxContent>
                   </v:textbox>
                 </v:roundrect>
-                <v:roundrect id="Rounded Rectangle 270" o:spid="_x0000_s1291" style="position:absolute;left:40471;top:29720;width:10554;height:3334;visibility:visible;mso-wrap-style:square;v-text-anchor:middle" arcsize="10923f" o:gfxdata="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" fillcolor="white [3201]" strokecolor="#4bacc6 [3208]" strokeweight="2pt">
+                <v:roundrect id="Rounded Rectangle 270" o:spid="_x0000_s1283" style="position:absolute;left:40471;top:29720;width:10554;height:3334;visibility:visible;mso-wrap-style:square;v-text-anchor:middle" arcsize="10923f" o:gfxdata="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" fillcolor="white [3201]" strokecolor="#4bacc6 [3208]" strokeweight="2pt">
                   <v:textbox>
                     <w:txbxContent>
                       <w:p>
@@ -31384,11 +31066,11 @@
                     </w:txbxContent>
                   </v:textbox>
                 </v:roundrect>
-                <v:shape id="Straight Arrow Connector 271" o:spid="_x0000_s1292" type="#_x0000_t32" style="position:absolute;left:13420;top:31860;width:27051;height:96;flip:x y;visibility:visible;mso-wrap-style:square" o:connectortype="straight" o:gfxdata="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" strokecolor="black [3200]" strokeweight="2pt">
+                <v:shape id="Straight Arrow Connector 271" o:spid="_x0000_s1284" type="#_x0000_t32" style="position:absolute;left:13420;top:31860;width:27051;height:96;flip:x y;visibility:visible;mso-wrap-style:square" o:connectortype="straight" o:gfxdata="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" strokecolor="black [3200]" strokeweight="2pt">
                   <v:stroke endarrow="open"/>
                   <v:shadow on="t" color="black" opacity="24903f" origin=",.5" offset="0,.55556mm"/>
                 </v:shape>
-                <v:shape id="Text Box 246" o:spid="_x0000_s1293" type="#_x0000_t202" style="position:absolute;left:15135;top:29422;width:24288;height:2915;visibility:visible;mso-wrap-style:square;v-text-anchor:top" o:gfxdata="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" filled="f" stroked="f" strokeweight=".5pt">
+                <v:shape id="Text Box 246" o:spid="_x0000_s1285" type="#_x0000_t202" style="position:absolute;left:15135;top:29422;width:24288;height:2915;visibility:visible;mso-wrap-style:square;v-text-anchor:top" o:gfxdata="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" filled="f" stroked="f" strokeweight=".5pt">
                   <v:textbox>
                     <w:txbxContent>
                       <w:p>
@@ -31399,15 +31081,15 @@
                     </w:txbxContent>
                   </v:textbox>
                 </v:shape>
-                <v:line id="Straight Connector 274" o:spid="_x0000_s1294" style="position:absolute;visibility:visible;mso-wrap-style:square" from="1631,33686" to="51250,33686" o:connectortype="straight" o:gfxdata="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" strokecolor="#4f81bd [3204]" strokeweight="2pt">
+                <v:line id="Straight Connector 274" o:spid="_x0000_s1286" style="position:absolute;visibility:visible;mso-wrap-style:square" from="1631,33686" to="51250,33686" o:connectortype="straight" o:gfxdata="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" strokecolor="#4f81bd [3204]" strokeweight="2pt">
                   <v:stroke dashstyle="dash"/>
                   <v:shadow on="t" color="black" opacity="24903f" origin=",.5" offset="0,.55556mm"/>
                 </v:line>
-                <v:line id="Straight Connector 275" o:spid="_x0000_s1295" style="position:absolute;visibility:visible;mso-wrap-style:square" from="1631,28851" to="51250,28851" o:connectortype="straight" o:gfxdata="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" strokecolor="#4f81bd [3204]" strokeweight="2pt">
+                <v:line id="Straight Connector 275" o:spid="_x0000_s1287" style="position:absolute;visibility:visible;mso-wrap-style:square" from="1631,28851" to="51250,28851" o:connectortype="straight" o:gfxdata="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" strokecolor="#4f81bd [3204]" strokeweight="2pt">
                   <v:stroke dashstyle="dash"/>
                   <v:shadow on="t" color="black" opacity="24903f" origin=",.5" offset="0,.55556mm"/>
                 </v:line>
-                <v:shape id="Right Brace 276" o:spid="_x0000_s1296" type="#_x0000_t88" style="position:absolute;left:52568;top:34143;width:762;height:21095;visibility:visible;mso-wrap-style:square;v-text-anchor:middle" o:gfxdata="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" adj="65" strokecolor="black [3200]" strokeweight="2pt">
+                <v:shape id="Right Brace 276" o:spid="_x0000_s1288" type="#_x0000_t88" style="position:absolute;left:52568;top:34143;width:762;height:21095;visibility:visible;mso-wrap-style:square;v-text-anchor:middle" o:gfxdata="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" adj="65" strokecolor="black [3200]" strokeweight="2pt">
                   <v:shadow on="t" color="black" opacity="24903f" origin=",.5" offset="0,.55556mm"/>
                   <v:textbox>
                     <w:txbxContent>
@@ -31421,7 +31103,7 @@
                     </w:txbxContent>
                   </v:textbox>
                 </v:shape>
-                <v:shape id="Text Box 219" o:spid="_x0000_s1297" type="#_x0000_t202" style="position:absolute;left:47632;top:44075;width:14065;height:3222;rotation:90;visibility:visible;mso-wrap-style:square;v-text-anchor:top" o:gfxdata="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" filled="f" stroked="f" strokeweight=".5pt">
+                <v:shape id="Text Box 219" o:spid="_x0000_s1289" type="#_x0000_t202" style="position:absolute;left:47632;top:44075;width:14065;height:3222;rotation:90;visibility:visible;mso-wrap-style:square;v-text-anchor:top" o:gfxdata="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" filled="f" stroked="f" strokeweight=".5pt">
                   <v:textbox>
                     <w:txbxContent>
                       <w:p>
@@ -31432,7 +31114,7 @@
                     </w:txbxContent>
                   </v:textbox>
                 </v:shape>
-                <v:shape id="Right Brace 279" o:spid="_x0000_s1298" type="#_x0000_t88" style="position:absolute;left:52568;top:28851;width:762;height:4661;visibility:visible;mso-wrap-style:square;v-text-anchor:middle" o:gfxdata="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" adj="294" strokecolor="black [3200]" strokeweight="2pt">
+                <v:shape id="Right Brace 279" o:spid="_x0000_s1290" type="#_x0000_t88" style="position:absolute;left:52568;top:28851;width:762;height:4661;visibility:visible;mso-wrap-style:square;v-text-anchor:middle" o:gfxdata="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" adj="294" strokecolor="black [3200]" strokeweight="2pt">
                   <v:shadow on="t" color="black" opacity="24903f" origin=",.5" offset="0,.55556mm"/>
                   <v:textbox>
                     <w:txbxContent>
@@ -31453,7 +31135,7 @@
                     </w:txbxContent>
                   </v:textbox>
                 </v:shape>
-                <v:shape id="Text Box 219" o:spid="_x0000_s1299" type="#_x0000_t202" style="position:absolute;left:51873;top:29454;width:7171;height:4257;rotation:90;visibility:visible;mso-wrap-style:square;v-text-anchor:top" o:gfxdata="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" filled="f" stroked="f" strokeweight=".5pt">
+                <v:shape id="Text Box 219" o:spid="_x0000_s1291" type="#_x0000_t202" style="position:absolute;left:51873;top:29454;width:7171;height:4257;rotation:90;visibility:visible;mso-wrap-style:square;v-text-anchor:top" o:gfxdata="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" filled="f" stroked="f" strokeweight=".5pt">
                   <v:textbox>
                     <w:txbxContent>
                       <w:p>
@@ -31618,7 +31300,6 @@
             <w:id w:val="111145805"/>
             <w:bibliography/>
           </w:sdtPr>
-          <w:sdtEndPr/>
           <w:sdtContent>
             <w:p>
               <w:pPr>
@@ -32042,15 +31723,7 @@
       <w:bookmarkStart w:id="81" w:name="_Toc340577863"/>
       <w:r>
         <w:lastRenderedPageBreak/>
-        <w:t xml:space="preserve">Appendix </w:t>
-      </w:r>
-      <w:proofErr w:type="gramStart"/>
-      <w:r>
-        <w:t>A</w:t>
-      </w:r>
-      <w:proofErr w:type="gramEnd"/>
-      <w:r>
-        <w:t xml:space="preserve"> - Roadmap</w:t>
+        <w:t>Appendix A - Roadmap</w:t>
       </w:r>
       <w:bookmarkEnd w:id="81"/>
     </w:p>
@@ -32302,7 +31975,7 @@
           <w:rPr>
             <w:noProof/>
           </w:rPr>
-          <w:t>22</w:t>
+          <w:t>21</w:t>
         </w:r>
         <w:r>
           <w:rPr>
@@ -32400,7 +32073,6 @@
           <w:docPartUnique/>
         </w:docPartObj>
       </w:sdtPr>
-      <w:sdtEndPr/>
       <w:sdtContent>
         <w:r>
           <w:rPr>
@@ -32484,7 +32156,7 @@
         <w:noProof/>
         <w:lang w:bidi="en-US"/>
       </w:rPr>
-      <w:t>11-16-2012</w:t>
+      <w:t>02-14-2013</w:t>
     </w:r>
     <w:r>
       <w:rPr>
@@ -38618,7 +38290,7 @@
 </file>
 
 <file path=customXml/itemProps2.xml><?xml version="1.0" encoding="utf-8"?>
-<ds:datastoreItem xmlns:ds="http://schemas.openxmlformats.org/officeDocument/2006/customXml" ds:itemID="{2F76A659-796C-4FD2-A2B4-E66CACFDFECE}">
+<ds:datastoreItem xmlns:ds="http://schemas.openxmlformats.org/officeDocument/2006/customXml" ds:itemID="{525F6888-A451-43AB-B124-9ADFBC345105}">
   <ds:schemaRefs>
     <ds:schemaRef ds:uri="http://schemas.openxmlformats.org/officeDocument/2006/bibliography"/>
   </ds:schemaRefs>

</xml_diff>